<commit_message>
Added interviewing to job description at vecna
</commit_message>
<xml_diff>
--- a/Erickson,Matthew-Resume.docx
+++ b/Erickson,Matthew-Resume.docx
@@ -1099,7 +1099,38 @@
                 <w:rFonts w:cstheme="minorHAnsi"/>
                 <w:szCs w:val="20"/>
               </w:rPr>
-              <w:t xml:space="preserve"> at over 135 sites nationwide</w:t>
+              <w:t xml:space="preserve"> at O</w:t>
+            </w:r>
+            <w:r>
+              <w:rPr>
+                <w:rFonts w:cstheme="minorHAnsi"/>
+                <w:szCs w:val="20"/>
+              </w:rPr>
+              <w:t>ver 135 sites</w:t>
+            </w:r>
+          </w:p>
+          <w:p>
+            <w:pPr>
+              <w:pStyle w:val="bulletedlist"/>
+              <w:tabs>
+                <w:tab w:val="clear" w:pos="288"/>
+                <w:tab w:val="num" w:pos="210"/>
+              </w:tabs>
+              <w:spacing w:after="0"/>
+              <w:ind w:left="210" w:hanging="180"/>
+              <w:rPr>
+                <w:rFonts w:cstheme="minorHAnsi"/>
+                <w:b/>
+                <w:i/>
+                <w:szCs w:val="20"/>
+              </w:rPr>
+            </w:pPr>
+            <w:r>
+              <w:rPr>
+                <w:rFonts w:cstheme="minorHAnsi"/>
+                <w:szCs w:val="20"/>
+              </w:rPr>
+              <w:t>Interview Potential Software Engineer and Software Intern Candidates</w:t>
             </w:r>
           </w:p>
         </w:tc>
@@ -2102,8 +2133,7 @@
           <w:p>
             <w:pPr>
               <w:rPr>
-                <w:sz w:val="22"/>
-                <w:szCs w:val="22"/>
+                <w:szCs w:val="20"/>
               </w:rPr>
             </w:pPr>
             <w:r>
@@ -2112,8 +2142,7 @@
             <w:r>
               <w:rPr>
                 <w:i/>
-                <w:sz w:val="22"/>
-                <w:szCs w:val="22"/>
+                <w:szCs w:val="20"/>
               </w:rPr>
               <w:t>Computer Information Systems</w:t>
             </w:r>
@@ -2128,8 +2157,7 @@
             <w:r>
               <w:rPr>
                 <w:b/>
-                <w:sz w:val="22"/>
-                <w:szCs w:val="22"/>
+                <w:szCs w:val="20"/>
               </w:rPr>
               <w:t xml:space="preserve">  </w:t>
             </w:r>
@@ -2137,8 +2165,7 @@
               <w:rPr>
                 <w:b/>
                 <w:i/>
-                <w:sz w:val="22"/>
-                <w:szCs w:val="22"/>
+                <w:szCs w:val="20"/>
               </w:rPr>
               <w:t>Concentration: Software Engineering</w:t>
             </w:r>
@@ -2216,7 +2243,7 @@
           <w:p>
             <w:pPr>
               <w:pStyle w:val="Heading1"/>
-              <w:spacing w:before="40" w:after="0"/>
+              <w:spacing w:before="0" w:after="0"/>
               <w:rPr>
                 <w:rFonts w:cstheme="minorHAnsi"/>
                 <w:b/>
@@ -2293,23 +2320,14 @@
           </w:tcPr>
           <w:p>
             <w:pPr>
-              <w:pStyle w:val="CompanySub"/>
-              <w:rPr>
-                <w:b/>
-              </w:rPr>
+              <w:pStyle w:val="CompanyName"/>
             </w:pPr>
             <w:proofErr w:type="spellStart"/>
             <w:r>
-              <w:rPr>
-                <w:b/>
-              </w:rPr>
               <w:t>Vecna</w:t>
             </w:r>
             <w:proofErr w:type="spellEnd"/>
             <w:r>
-              <w:rPr>
-                <w:b/>
-              </w:rPr>
               <w:t xml:space="preserve"> Cares</w:t>
             </w:r>
           </w:p>
@@ -2390,6 +2408,7 @@
           <w:p>
             <w:pPr>
               <w:pStyle w:val="Title"/>
+              <w:spacing w:before="0"/>
               <w:rPr>
                 <w:rFonts w:asciiTheme="minorHAnsi" w:hAnsiTheme="minorHAnsi" w:cstheme="minorHAnsi"/>
                 <w:sz w:val="20"/>
@@ -2499,6 +2518,7 @@
           <w:p>
             <w:pPr>
               <w:pStyle w:val="Title"/>
+              <w:spacing w:before="0"/>
               <w:rPr>
                 <w:rFonts w:asciiTheme="minorHAnsi" w:hAnsiTheme="minorHAnsi" w:cstheme="minorHAnsi"/>
                 <w:sz w:val="20"/>
@@ -2602,6 +2622,7 @@
           <w:p>
             <w:pPr>
               <w:pStyle w:val="Title"/>
+              <w:spacing w:before="0"/>
               <w:rPr>
                 <w:rFonts w:asciiTheme="minorHAnsi" w:hAnsiTheme="minorHAnsi" w:cstheme="minorHAnsi"/>
                 <w:sz w:val="20"/>
@@ -2720,6 +2741,7 @@
           <w:p>
             <w:pPr>
               <w:pStyle w:val="Title"/>
+              <w:spacing w:before="0"/>
               <w:rPr>
                 <w:rFonts w:asciiTheme="minorHAnsi" w:hAnsiTheme="minorHAnsi" w:cstheme="minorHAnsi"/>
                 <w:sz w:val="20"/>
@@ -2813,6 +2835,7 @@
           <w:p>
             <w:pPr>
               <w:pStyle w:val="Title"/>
+              <w:spacing w:before="0"/>
               <w:rPr>
                 <w:rFonts w:asciiTheme="minorHAnsi" w:hAnsiTheme="minorHAnsi" w:cstheme="minorHAnsi"/>
                 <w:b w:val="0"/>
@@ -2841,6 +2864,7 @@
           <w:p>
             <w:pPr>
               <w:pStyle w:val="Dates"/>
+              <w:spacing w:before="0"/>
               <w:jc w:val="left"/>
               <w:rPr>
                 <w:rFonts w:cstheme="minorHAnsi"/>
@@ -2869,15 +2893,7 @@
     <w:p>
       <w:pPr>
         <w:pStyle w:val="Footer"/>
-        <w:jc w:val="center"/>
-        <w:rPr>
-          <w:rFonts w:cstheme="minorHAnsi"/>
-        </w:rPr>
-      </w:pPr>
-    </w:p>
-    <w:p>
-      <w:pPr>
-        <w:pStyle w:val="Footer"/>
+        <w:spacing w:before="40"/>
         <w:jc w:val="center"/>
         <w:rPr>
           <w:rFonts w:cstheme="minorHAnsi"/>
@@ -5277,6 +5293,10 @@
 </file>
 
 <file path=customXml/item1.xml><?xml version="1.0" encoding="utf-8"?>
+<b:Sources xmlns:b="http://schemas.openxmlformats.org/officeDocument/2006/bibliography" xmlns="http://schemas.openxmlformats.org/officeDocument/2006/bibliography" SelectedStyle="\APA.XSL" StyleName="APA"/>
+</file>
+
+<file path=customXml/item2.xml><?xml version="1.0" encoding="utf-8"?>
 <?mso-contentType ?>
 <FormTemplates xmlns="http://schemas.microsoft.com/sharepoint/v3/contenttype/forms">
   <Display>DocumentLibraryForm</Display>
@@ -5285,22 +5305,18 @@
 </FormTemplates>
 </file>
 
-<file path=customXml/item2.xml><?xml version="1.0" encoding="utf-8"?>
-<b:Sources xmlns:b="http://schemas.openxmlformats.org/officeDocument/2006/bibliography" xmlns="http://schemas.openxmlformats.org/officeDocument/2006/bibliography" SelectedStyle="\APA.XSL" StyleName="APA"/>
+<file path=customXml/itemProps1.xml><?xml version="1.0" encoding="utf-8"?>
+<ds:datastoreItem xmlns:ds="http://schemas.openxmlformats.org/officeDocument/2006/customXml" ds:itemID="{1F1E54CB-7BB0-4D49-B80C-C861A8B656B7}">
+  <ds:schemaRefs>
+    <ds:schemaRef ds:uri="http://schemas.openxmlformats.org/officeDocument/2006/bibliography"/>
+  </ds:schemaRefs>
+</ds:datastoreItem>
 </file>
 
-<file path=customXml/itemProps1.xml><?xml version="1.0" encoding="utf-8"?>
+<file path=customXml/itemProps2.xml><?xml version="1.0" encoding="utf-8"?>
 <ds:datastoreItem xmlns:ds="http://schemas.openxmlformats.org/officeDocument/2006/customXml" ds:itemID="{3B170BDC-2F65-4AD6-8E7E-303EC2492B9A}">
   <ds:schemaRefs>
     <ds:schemaRef ds:uri="http://schemas.microsoft.com/sharepoint/v3/contenttype/forms"/>
   </ds:schemaRefs>
 </ds:datastoreItem>
-</file>
-
-<file path=customXml/itemProps2.xml><?xml version="1.0" encoding="utf-8"?>
-<ds:datastoreItem xmlns:ds="http://schemas.openxmlformats.org/officeDocument/2006/customXml" ds:itemID="{1F1E54CB-7BB0-4D49-B80C-C861A8B656B7}">
-  <ds:schemaRefs>
-    <ds:schemaRef ds:uri="http://schemas.openxmlformats.org/officeDocument/2006/bibliography"/>
-  </ds:schemaRefs>
-</ds:datastoreItem>
 </file>
</xml_diff>

<commit_message>
Adding HBC to resume
</commit_message>
<xml_diff>
--- a/Erickson,Matthew-Resume.docx
+++ b/Erickson,Matthew-Resume.docx
@@ -1,11 +1,11 @@
 
 <file path=word/document.xml><?xml version="1.0" encoding="utf-8"?>
-<w:document xmlns:ve="http://schemas.openxmlformats.org/markup-compatibility/2006" xmlns:o="urn:schemas-microsoft-com:office:office" xmlns:r="http://schemas.openxmlformats.org/officeDocument/2006/relationships" xmlns:m="http://schemas.openxmlformats.org/officeDocument/2006/math" xmlns:v="urn:schemas-microsoft-com:vml" xmlns:wp="http://schemas.openxmlformats.org/drawingml/2006/wordprocessingDrawing" xmlns:w10="urn:schemas-microsoft-com:office:word" xmlns:w="http://schemas.openxmlformats.org/wordprocessingml/2006/main" xmlns:wne="http://schemas.microsoft.com/office/word/2006/wordml">
+<w:document xmlns:wpc="http://schemas.microsoft.com/office/word/2010/wordprocessingCanvas" xmlns:cx="http://schemas.microsoft.com/office/drawing/2014/chartex" xmlns:mc="http://schemas.openxmlformats.org/markup-compatibility/2006" xmlns:o="urn:schemas-microsoft-com:office:office" xmlns:r="http://schemas.openxmlformats.org/officeDocument/2006/relationships" xmlns:m="http://schemas.openxmlformats.org/officeDocument/2006/math" xmlns:v="urn:schemas-microsoft-com:vml" xmlns:wp14="http://schemas.microsoft.com/office/word/2010/wordprocessingDrawing" xmlns:wp="http://schemas.openxmlformats.org/drawingml/2006/wordprocessingDrawing" xmlns:w10="urn:schemas-microsoft-com:office:word" xmlns:w="http://schemas.openxmlformats.org/wordprocessingml/2006/main" xmlns:w14="http://schemas.microsoft.com/office/word/2010/wordml" xmlns:w15="http://schemas.microsoft.com/office/word/2012/wordml" xmlns:w16se="http://schemas.microsoft.com/office/word/2015/wordml/symex" xmlns:wpg="http://schemas.microsoft.com/office/word/2010/wordprocessingGroup" xmlns:wpi="http://schemas.microsoft.com/office/word/2010/wordprocessingInk" xmlns:wne="http://schemas.microsoft.com/office/word/2006/wordml" xmlns:wps="http://schemas.microsoft.com/office/word/2010/wordprocessingShape" mc:Ignorable="w14 w15 w16se wp14">
   <w:body>
     <w:tbl>
       <w:tblPr>
         <w:tblW w:w="0" w:type="auto"/>
-        <w:tblLook w:val="0000"/>
+        <w:tblLook w:val="0000" w:firstRow="0" w:lastRow="0" w:firstColumn="0" w:lastColumn="0" w:noHBand="0" w:noVBand="0"/>
       </w:tblPr>
       <w:tblGrid>
         <w:gridCol w:w="4788"/>
@@ -60,25 +60,23 @@
           <w:p>
             <w:pPr>
               <w:jc w:val="both"/>
-            </w:pPr>
-            <w:r>
-              <w:t xml:space="preserve">27 </w:t>
-            </w:r>
-            <w:proofErr w:type="spellStart"/>
-            <w:r>
-              <w:t>Shepard</w:t>
-            </w:r>
-            <w:proofErr w:type="spellEnd"/>
-            <w:r>
-              <w:t xml:space="preserve"> St.</w:t>
-            </w:r>
+              <w:rPr>
+                <w:szCs w:val="20"/>
+              </w:rPr>
+            </w:pPr>
           </w:p>
           <w:p>
             <w:pPr>
               <w:jc w:val="both"/>
-            </w:pPr>
-            <w:r>
-              <w:t>Apartment 1</w:t>
+              <w:rPr>
+                <w:szCs w:val="20"/>
+              </w:rPr>
+            </w:pPr>
+            <w:r>
+              <w:rPr>
+                <w:szCs w:val="20"/>
+              </w:rPr>
+              <w:t>647 Ashland Ave.</w:t>
             </w:r>
           </w:p>
           <w:p>
@@ -89,7 +87,10 @@
               </w:rPr>
             </w:pPr>
             <w:r>
-              <w:t>Brighton MA, 02135</w:t>
+              <w:rPr>
+                <w:szCs w:val="20"/>
+              </w:rPr>
+              <w:t>Saint Paul, MN 55104</w:t>
             </w:r>
           </w:p>
         </w:tc>
@@ -223,22 +224,6 @@
           </w:tcPr>
           <w:p>
             <w:pPr>
-              <w:pStyle w:val="Title"/>
-              <w:rPr>
-                <w:rFonts w:cstheme="minorHAnsi"/>
-                <w:szCs w:val="20"/>
-              </w:rPr>
-            </w:pPr>
-            <w:r>
-              <w:rPr>
-                <w:rFonts w:cstheme="minorHAnsi"/>
-                <w:szCs w:val="20"/>
-              </w:rPr>
-              <w:t>Languages</w:t>
-            </w:r>
-          </w:p>
-          <w:p>
-            <w:pPr>
               <w:pStyle w:val="bulletedlist"/>
               <w:tabs>
                 <w:tab w:val="clear" w:pos="288"/>
@@ -254,56 +239,25 @@
             <w:r>
               <w:rPr>
                 <w:rFonts w:cstheme="minorHAnsi"/>
-                <w:szCs w:val="20"/>
-              </w:rPr>
-              <w:t xml:space="preserve">Proficient in: </w:t>
-            </w:r>
-            <w:r>
-              <w:rPr>
-                <w:rFonts w:cstheme="minorHAnsi"/>
-                <w:szCs w:val="20"/>
-              </w:rPr>
-              <w:t>Java</w:t>
-            </w:r>
-            <w:r>
-              <w:rPr>
-                <w:rFonts w:cstheme="minorHAnsi"/>
-                <w:szCs w:val="20"/>
-              </w:rPr>
-              <w:t>/J2EE</w:t>
-            </w:r>
-            <w:r>
-              <w:rPr>
-                <w:rFonts w:cstheme="minorHAnsi"/>
-                <w:szCs w:val="20"/>
-              </w:rPr>
-              <w:t xml:space="preserve">, JSP, </w:t>
-            </w:r>
-            <w:proofErr w:type="spellStart"/>
-            <w:r>
-              <w:rPr>
-                <w:rFonts w:cstheme="minorHAnsi"/>
-                <w:szCs w:val="20"/>
-              </w:rPr>
-              <w:t>jQuery</w:t>
-            </w:r>
-            <w:proofErr w:type="spellEnd"/>
-            <w:r>
-              <w:rPr>
-                <w:rFonts w:cstheme="minorHAnsi"/>
-                <w:szCs w:val="20"/>
-              </w:rPr>
-              <w:t>/</w:t>
-            </w:r>
-            <w:proofErr w:type="spellStart"/>
-            <w:r>
-              <w:rPr>
-                <w:rFonts w:cstheme="minorHAnsi"/>
-                <w:szCs w:val="20"/>
-              </w:rPr>
-              <w:t>Javascript</w:t>
-            </w:r>
-            <w:proofErr w:type="spellEnd"/>
+                <w:b/>
+                <w:szCs w:val="20"/>
+              </w:rPr>
+              <w:t>Proficient</w:t>
+            </w:r>
+            <w:r>
+              <w:rPr>
+                <w:rFonts w:cstheme="minorHAnsi"/>
+                <w:szCs w:val="20"/>
+              </w:rPr>
+              <w:t xml:space="preserve">: </w:t>
+            </w:r>
+            <w:r>
+              <w:rPr>
+                <w:rFonts w:cstheme="minorHAnsi"/>
+                <w:szCs w:val="20"/>
+              </w:rPr>
+              <w:t>C#, Javascript, Java/J2EE, HTML/CSS(LESS/SASS)</w:t>
+            </w:r>
           </w:p>
           <w:p>
             <w:pPr>
@@ -322,60 +276,59 @@
             <w:r>
               <w:rPr>
                 <w:rFonts w:cstheme="minorHAnsi"/>
-                <w:szCs w:val="20"/>
-              </w:rPr>
-              <w:t>Familiar with: Android SDK</w:t>
-            </w:r>
-            <w:r>
-              <w:rPr>
-                <w:rFonts w:cstheme="minorHAnsi"/>
-                <w:szCs w:val="20"/>
-              </w:rPr>
-              <w:t>,</w:t>
-            </w:r>
-            <w:r>
-              <w:rPr>
-                <w:rFonts w:cstheme="minorHAnsi"/>
-                <w:szCs w:val="20"/>
-              </w:rPr>
-              <w:t xml:space="preserve"> Struts/Struts2, Spring (Security),</w:t>
-            </w:r>
-            <w:r>
-              <w:rPr>
-                <w:rFonts w:cstheme="minorHAnsi"/>
-                <w:szCs w:val="20"/>
-              </w:rPr>
-              <w:t xml:space="preserve"> HTML5,</w:t>
-            </w:r>
-            <w:r>
-              <w:rPr>
-                <w:rFonts w:cstheme="minorHAnsi"/>
-                <w:szCs w:val="20"/>
-              </w:rPr>
-              <w:t xml:space="preserve"> Hibernate, </w:t>
-            </w:r>
-            <w:proofErr w:type="spellStart"/>
-            <w:r>
-              <w:rPr>
-                <w:rFonts w:cstheme="minorHAnsi"/>
-                <w:szCs w:val="20"/>
-              </w:rPr>
-              <w:t>jBoss</w:t>
-            </w:r>
-            <w:proofErr w:type="spellEnd"/>
-            <w:r>
-              <w:rPr>
-                <w:rFonts w:cstheme="minorHAnsi"/>
-                <w:szCs w:val="20"/>
-              </w:rPr>
-              <w:t xml:space="preserve"> Drools,</w:t>
-            </w:r>
-            <w:r>
-              <w:rPr>
-                <w:rFonts w:cstheme="minorHAnsi"/>
-                <w:szCs w:val="20"/>
-              </w:rPr>
-              <w:t xml:space="preserve"> Bash</w:t>
+                <w:b/>
+                <w:szCs w:val="20"/>
+              </w:rPr>
+              <w:t>Familiar</w:t>
+            </w:r>
+            <w:r>
+              <w:rPr>
+                <w:rFonts w:cstheme="minorHAnsi"/>
+                <w:szCs w:val="20"/>
+              </w:rPr>
+              <w:t>: Android SDK</w:t>
+            </w:r>
+            <w:r>
+              <w:rPr>
+                <w:rFonts w:cstheme="minorHAnsi"/>
+                <w:szCs w:val="20"/>
+              </w:rPr>
+              <w:t xml:space="preserve">, Struts/Struts2, Spring (Security), JSP, Hibernate, jBoss Drools, Bash, </w:t>
+            </w:r>
+            <w:r>
+              <w:rPr>
+                <w:rFonts w:cstheme="minorHAnsi"/>
+                <w:szCs w:val="20"/>
+              </w:rPr>
+              <w:t>Java ME</w:t>
+            </w:r>
+            <w:r>
+              <w:rPr>
+                <w:rFonts w:cstheme="minorHAnsi"/>
+                <w:szCs w:val="20"/>
+              </w:rPr>
+              <w:t>, PHP</w:t>
+            </w:r>
+            <w:r>
+              <w:rPr>
+                <w:rFonts w:cstheme="minorHAnsi"/>
+                <w:szCs w:val="20"/>
+              </w:rPr>
+              <w:t>, Unreal</w:t>
+            </w:r>
+            <w:r>
+              <w:rPr>
+                <w:rFonts w:cstheme="minorHAnsi"/>
+                <w:szCs w:val="20"/>
+              </w:rPr>
+              <w:t xml:space="preserve"> Script, Batch, </w:t>
+            </w:r>
+            <w:r>
+              <w:rPr>
+                <w:rFonts w:cstheme="minorHAnsi"/>
+                <w:szCs w:val="20"/>
+              </w:rPr>
+              <w:t>Objective C, RobotC</w:t>
             </w:r>
             <w:r>
               <w:rPr>
@@ -389,113 +342,6 @@
                 <w:rFonts w:cstheme="minorHAnsi"/>
                 <w:szCs w:val="20"/>
               </w:rPr>
-              <w:t>Java ME</w:t>
-            </w:r>
-            <w:r>
-              <w:rPr>
-                <w:rFonts w:cstheme="minorHAnsi"/>
-                <w:szCs w:val="20"/>
-              </w:rPr>
-              <w:t xml:space="preserve">, </w:t>
-            </w:r>
-            <w:r>
-              <w:rPr>
-                <w:rFonts w:cstheme="minorHAnsi"/>
-                <w:szCs w:val="20"/>
-              </w:rPr>
-              <w:t>CSS</w:t>
-            </w:r>
-            <w:r>
-              <w:rPr>
-                <w:rFonts w:cstheme="minorHAnsi"/>
-                <w:szCs w:val="20"/>
-              </w:rPr>
-              <w:t>3</w:t>
-            </w:r>
-            <w:r>
-              <w:rPr>
-                <w:rFonts w:cstheme="minorHAnsi"/>
-                <w:szCs w:val="20"/>
-              </w:rPr>
-              <w:t xml:space="preserve">, </w:t>
-            </w:r>
-            <w:r>
-              <w:rPr>
-                <w:rFonts w:cstheme="minorHAnsi"/>
-                <w:szCs w:val="20"/>
-              </w:rPr>
-              <w:t>PHP, AJAX</w:t>
-            </w:r>
-            <w:r>
-              <w:rPr>
-                <w:rFonts w:cstheme="minorHAnsi"/>
-                <w:szCs w:val="20"/>
-              </w:rPr>
-              <w:t>, JSON</w:t>
-            </w:r>
-            <w:r>
-              <w:rPr>
-                <w:rFonts w:cstheme="minorHAnsi"/>
-                <w:szCs w:val="20"/>
-              </w:rPr>
-              <w:t>, Unreal</w:t>
-            </w:r>
-            <w:r>
-              <w:rPr>
-                <w:rFonts w:cstheme="minorHAnsi"/>
-                <w:szCs w:val="20"/>
-              </w:rPr>
-              <w:t xml:space="preserve"> Script, MSDOS Batch, XML</w:t>
-            </w:r>
-            <w:r>
-              <w:rPr>
-                <w:rFonts w:cstheme="minorHAnsi"/>
-                <w:szCs w:val="20"/>
-              </w:rPr>
-              <w:t>,</w:t>
-            </w:r>
-            <w:r>
-              <w:rPr>
-                <w:rFonts w:cstheme="minorHAnsi"/>
-                <w:szCs w:val="20"/>
-              </w:rPr>
-              <w:t xml:space="preserve"> </w:t>
-            </w:r>
-            <w:r>
-              <w:rPr>
-                <w:rFonts w:cstheme="minorHAnsi"/>
-                <w:szCs w:val="20"/>
-              </w:rPr>
-              <w:t xml:space="preserve">C#, Objective C, </w:t>
-            </w:r>
-            <w:proofErr w:type="spellStart"/>
-            <w:r>
-              <w:rPr>
-                <w:rFonts w:cstheme="minorHAnsi"/>
-                <w:szCs w:val="20"/>
-              </w:rPr>
-              <w:t>RobotC</w:t>
-            </w:r>
-            <w:proofErr w:type="spellEnd"/>
-            <w:r>
-              <w:rPr>
-                <w:rFonts w:cstheme="minorHAnsi"/>
-                <w:szCs w:val="20"/>
-              </w:rPr>
-              <w:t>,</w:t>
-            </w:r>
-            <w:r>
-              <w:rPr>
-                <w:rFonts w:cstheme="minorHAnsi"/>
-                <w:szCs w:val="20"/>
-              </w:rPr>
-              <w:t xml:space="preserve"> </w:t>
-            </w:r>
-            <w:r>
-              <w:rPr>
-                <w:rFonts w:cstheme="minorHAnsi"/>
-                <w:szCs w:val="20"/>
-              </w:rPr>
               <w:t>C/C++</w:t>
             </w:r>
             <w:r>
@@ -504,37 +350,6 @@
                 <w:szCs w:val="20"/>
               </w:rPr>
               <w:t>, Ruby on Rails</w:t>
-            </w:r>
-          </w:p>
-        </w:tc>
-      </w:tr>
-      <w:tr>
-        <w:trPr>
-          <w:trHeight w:val="132"/>
-        </w:trPr>
-        <w:tc>
-          <w:tcPr>
-            <w:tcW w:w="11016" w:type="dxa"/>
-            <w:gridSpan w:val="6"/>
-            <w:tcBorders>
-              <w:top w:val="single" w:sz="4" w:space="0" w:color="999999"/>
-              <w:bottom w:val="single" w:sz="4" w:space="0" w:color="999999"/>
-            </w:tcBorders>
-          </w:tcPr>
-          <w:p>
-            <w:pPr>
-              <w:pStyle w:val="Title"/>
-              <w:rPr>
-                <w:rFonts w:cstheme="minorHAnsi"/>
-                <w:szCs w:val="20"/>
-              </w:rPr>
-            </w:pPr>
-            <w:r>
-              <w:rPr>
-                <w:rFonts w:cstheme="minorHAnsi"/>
-                <w:szCs w:val="20"/>
-              </w:rPr>
-              <w:t>Software &amp; Technologies</w:t>
             </w:r>
           </w:p>
           <w:p>
@@ -548,54 +363,24 @@
               <w:ind w:left="210" w:hanging="180"/>
               <w:rPr>
                 <w:rFonts w:cstheme="minorHAnsi"/>
-                <w:szCs w:val="20"/>
-              </w:rPr>
-            </w:pPr>
-            <w:r>
-              <w:rPr>
-                <w:rFonts w:cstheme="minorHAnsi"/>
-                <w:szCs w:val="20"/>
-              </w:rPr>
-              <w:t xml:space="preserve">Database: </w:t>
-            </w:r>
-            <w:proofErr w:type="spellStart"/>
-            <w:r>
-              <w:rPr>
-                <w:rFonts w:cstheme="minorHAnsi"/>
-                <w:szCs w:val="20"/>
-              </w:rPr>
-              <w:t>Postgresql</w:t>
-            </w:r>
-            <w:proofErr w:type="spellEnd"/>
-            <w:r>
-              <w:rPr>
-                <w:rFonts w:cstheme="minorHAnsi"/>
-                <w:szCs w:val="20"/>
-              </w:rPr>
-              <w:t xml:space="preserve">, </w:t>
-            </w:r>
-            <w:proofErr w:type="spellStart"/>
-            <w:r>
-              <w:rPr>
-                <w:rFonts w:cstheme="minorHAnsi"/>
-                <w:szCs w:val="20"/>
-              </w:rPr>
-              <w:t>MySQL</w:t>
-            </w:r>
-            <w:proofErr w:type="spellEnd"/>
-            <w:r>
-              <w:rPr>
-                <w:rFonts w:cstheme="minorHAnsi"/>
-                <w:szCs w:val="20"/>
-              </w:rPr>
-              <w:t xml:space="preserve">, and </w:t>
-            </w:r>
-            <w:r>
-              <w:rPr>
-                <w:rFonts w:cstheme="minorHAnsi"/>
-                <w:szCs w:val="20"/>
-              </w:rPr>
-              <w:t>Microsoft SQL Server</w:t>
+                <w:b/>
+                <w:szCs w:val="20"/>
+              </w:rPr>
+            </w:pPr>
+            <w:r>
+              <w:rPr>
+                <w:rFonts w:cstheme="minorHAnsi"/>
+                <w:b/>
+                <w:szCs w:val="20"/>
+              </w:rPr>
+              <w:t>SVC</w:t>
+            </w:r>
+            <w:r>
+              <w:rPr>
+                <w:rFonts w:cstheme="minorHAnsi"/>
+                <w:szCs w:val="20"/>
+              </w:rPr>
+              <w:t>: Git, TFS, SVN</w:t>
             </w:r>
           </w:p>
           <w:p>
@@ -609,287 +394,39 @@
               <w:ind w:left="210" w:hanging="180"/>
               <w:rPr>
                 <w:rFonts w:cstheme="minorHAnsi"/>
-                <w:szCs w:val="20"/>
-              </w:rPr>
-            </w:pPr>
-            <w:r>
-              <w:rPr>
-                <w:rFonts w:cstheme="minorHAnsi"/>
-                <w:szCs w:val="20"/>
-              </w:rPr>
-              <w:t xml:space="preserve">Platforms: </w:t>
-            </w:r>
-            <w:r>
-              <w:rPr>
-                <w:rFonts w:cstheme="minorHAnsi"/>
-                <w:szCs w:val="20"/>
-              </w:rPr>
-              <w:t>Linux</w:t>
-            </w:r>
-            <w:r>
-              <w:rPr>
-                <w:rFonts w:cstheme="minorHAnsi"/>
-                <w:szCs w:val="20"/>
-              </w:rPr>
-              <w:t xml:space="preserve"> (</w:t>
-            </w:r>
-            <w:proofErr w:type="spellStart"/>
-            <w:r>
-              <w:rPr>
-                <w:rFonts w:cstheme="minorHAnsi"/>
-                <w:szCs w:val="20"/>
-              </w:rPr>
-              <w:t>Ubuntu</w:t>
-            </w:r>
-            <w:proofErr w:type="spellEnd"/>
-            <w:r>
-              <w:rPr>
-                <w:rFonts w:cstheme="minorHAnsi"/>
-                <w:szCs w:val="20"/>
-              </w:rPr>
-              <w:t>), Microsoft Windows, Mac OSX</w:t>
-            </w:r>
-          </w:p>
-          <w:p>
-            <w:pPr>
-              <w:pStyle w:val="bulletedlist"/>
-              <w:tabs>
-                <w:tab w:val="clear" w:pos="288"/>
-                <w:tab w:val="num" w:pos="210"/>
-              </w:tabs>
-              <w:spacing w:after="0"/>
-              <w:ind w:left="210" w:hanging="180"/>
-              <w:rPr>
-                <w:rFonts w:cstheme="minorHAnsi"/>
-                <w:szCs w:val="20"/>
-              </w:rPr>
-            </w:pPr>
-            <w:r>
-              <w:rPr>
-                <w:rFonts w:cstheme="minorHAnsi"/>
-                <w:szCs w:val="20"/>
-              </w:rPr>
-              <w:t xml:space="preserve">Version Control: </w:t>
-            </w:r>
-            <w:proofErr w:type="spellStart"/>
-            <w:r>
-              <w:rPr>
-                <w:rFonts w:cstheme="minorHAnsi"/>
-                <w:szCs w:val="20"/>
-              </w:rPr>
-              <w:t>Git</w:t>
-            </w:r>
-            <w:proofErr w:type="spellEnd"/>
-            <w:r>
-              <w:rPr>
-                <w:rFonts w:cstheme="minorHAnsi"/>
-                <w:szCs w:val="20"/>
-              </w:rPr>
-              <w:t xml:space="preserve">, SVN, </w:t>
-            </w:r>
-            <w:proofErr w:type="spellStart"/>
-            <w:r>
-              <w:rPr>
-                <w:rFonts w:cstheme="minorHAnsi"/>
-                <w:szCs w:val="20"/>
-              </w:rPr>
-              <w:t>Gerrit</w:t>
-            </w:r>
-            <w:proofErr w:type="spellEnd"/>
-            <w:r>
-              <w:rPr>
-                <w:rFonts w:cstheme="minorHAnsi"/>
-                <w:szCs w:val="20"/>
-              </w:rPr>
-              <w:t xml:space="preserve">, </w:t>
-            </w:r>
-            <w:proofErr w:type="spellStart"/>
-            <w:r>
-              <w:rPr>
-                <w:rFonts w:cstheme="minorHAnsi"/>
-                <w:szCs w:val="20"/>
-              </w:rPr>
-              <w:t>Git</w:t>
-            </w:r>
-            <w:proofErr w:type="spellEnd"/>
-            <w:r>
-              <w:rPr>
-                <w:rFonts w:cstheme="minorHAnsi"/>
-                <w:szCs w:val="20"/>
-              </w:rPr>
-              <w:t xml:space="preserve"> SVN, </w:t>
-            </w:r>
-            <w:proofErr w:type="spellStart"/>
-            <w:r>
-              <w:rPr>
-                <w:rFonts w:cstheme="minorHAnsi"/>
-                <w:szCs w:val="20"/>
-              </w:rPr>
-              <w:t>GitHub</w:t>
-            </w:r>
-            <w:proofErr w:type="spellEnd"/>
-            <w:r>
-              <w:rPr>
-                <w:rFonts w:cstheme="minorHAnsi"/>
-                <w:szCs w:val="20"/>
-              </w:rPr>
-              <w:t xml:space="preserve">, </w:t>
-            </w:r>
-            <w:proofErr w:type="spellStart"/>
-            <w:r>
-              <w:rPr>
-                <w:rFonts w:cstheme="minorHAnsi"/>
-                <w:szCs w:val="20"/>
-              </w:rPr>
-              <w:t>BitBucket</w:t>
-            </w:r>
-            <w:proofErr w:type="spellEnd"/>
-            <w:r>
-              <w:rPr>
-                <w:rFonts w:cstheme="minorHAnsi"/>
-                <w:szCs w:val="20"/>
-              </w:rPr>
-              <w:t>, Google Code</w:t>
-            </w:r>
-          </w:p>
-        </w:tc>
-      </w:tr>
-      <w:tr>
-        <w:trPr>
-          <w:trHeight w:val="132"/>
-        </w:trPr>
-        <w:tc>
-          <w:tcPr>
-            <w:tcW w:w="11016" w:type="dxa"/>
-            <w:gridSpan w:val="6"/>
-            <w:tcBorders>
-              <w:top w:val="single" w:sz="4" w:space="0" w:color="999999"/>
-              <w:bottom w:val="single" w:sz="4" w:space="0" w:color="999999"/>
-            </w:tcBorders>
-          </w:tcPr>
-          <w:p>
-            <w:pPr>
-              <w:pStyle w:val="Title"/>
-              <w:rPr>
-                <w:rFonts w:cstheme="minorHAnsi"/>
-                <w:szCs w:val="20"/>
-              </w:rPr>
-            </w:pPr>
-            <w:r>
-              <w:rPr>
-                <w:rFonts w:cstheme="minorHAnsi"/>
-                <w:szCs w:val="20"/>
-              </w:rPr>
-              <w:t>Other</w:t>
-            </w:r>
-          </w:p>
-          <w:p>
-            <w:pPr>
-              <w:pStyle w:val="Title"/>
-              <w:ind w:left="187"/>
-              <w:rPr>
-                <w:rFonts w:cstheme="minorHAnsi"/>
-                <w:szCs w:val="20"/>
-              </w:rPr>
-            </w:pPr>
-            <w:proofErr w:type="spellStart"/>
-            <w:r>
-              <w:rPr>
-                <w:rFonts w:cstheme="minorHAnsi"/>
-                <w:b w:val="0"/>
-                <w:szCs w:val="20"/>
-              </w:rPr>
-              <w:t>Gedit</w:t>
-            </w:r>
-            <w:proofErr w:type="spellEnd"/>
-            <w:r>
-              <w:rPr>
-                <w:rFonts w:cstheme="minorHAnsi"/>
-                <w:b w:val="0"/>
-                <w:szCs w:val="20"/>
-              </w:rPr>
-              <w:t xml:space="preserve">, Vim, </w:t>
-            </w:r>
-            <w:proofErr w:type="spellStart"/>
-            <w:r>
-              <w:rPr>
-                <w:rFonts w:cstheme="minorHAnsi"/>
-                <w:b w:val="0"/>
-                <w:szCs w:val="20"/>
-              </w:rPr>
-              <w:t>Emacs</w:t>
-            </w:r>
-            <w:proofErr w:type="spellEnd"/>
-            <w:r>
-              <w:rPr>
-                <w:rFonts w:cstheme="minorHAnsi"/>
-                <w:b w:val="0"/>
-                <w:szCs w:val="20"/>
-              </w:rPr>
-              <w:t xml:space="preserve">, Notepad++, </w:t>
-            </w:r>
-            <w:r>
-              <w:rPr>
-                <w:rFonts w:cstheme="minorHAnsi"/>
-                <w:b w:val="0"/>
-                <w:szCs w:val="20"/>
-              </w:rPr>
-              <w:t xml:space="preserve">Adobe Dreamweaver, Eclipse, </w:t>
-            </w:r>
-            <w:proofErr w:type="spellStart"/>
-            <w:r>
-              <w:rPr>
-                <w:rFonts w:cstheme="minorHAnsi"/>
-                <w:b w:val="0"/>
-                <w:szCs w:val="20"/>
-              </w:rPr>
-              <w:t>DrJava</w:t>
-            </w:r>
-            <w:proofErr w:type="spellEnd"/>
-            <w:r>
-              <w:rPr>
-                <w:rFonts w:cstheme="minorHAnsi"/>
-                <w:b w:val="0"/>
-                <w:szCs w:val="20"/>
-              </w:rPr>
-              <w:t xml:space="preserve">, </w:t>
-            </w:r>
-            <w:proofErr w:type="spellStart"/>
-            <w:r>
-              <w:rPr>
-                <w:rFonts w:cstheme="minorHAnsi"/>
-                <w:b w:val="0"/>
-                <w:szCs w:val="20"/>
-              </w:rPr>
-              <w:t>Netbeans</w:t>
-            </w:r>
-            <w:proofErr w:type="spellEnd"/>
-            <w:r>
-              <w:rPr>
-                <w:rFonts w:cstheme="minorHAnsi"/>
-                <w:b w:val="0"/>
-                <w:szCs w:val="20"/>
-              </w:rPr>
-              <w:t>, Visual Studio, Microsoft Office Suite, Microsoft Visio, Microsoft Access,</w:t>
-            </w:r>
-            <w:r>
-              <w:rPr>
-                <w:rFonts w:cstheme="minorHAnsi"/>
-                <w:b w:val="0"/>
-                <w:szCs w:val="20"/>
-              </w:rPr>
-              <w:t xml:space="preserve"> </w:t>
-            </w:r>
-            <w:proofErr w:type="spellStart"/>
-            <w:r>
-              <w:rPr>
-                <w:rFonts w:cstheme="minorHAnsi"/>
-                <w:b w:val="0"/>
-                <w:szCs w:val="20"/>
-              </w:rPr>
-              <w:t>GameMaker</w:t>
-            </w:r>
-            <w:proofErr w:type="spellEnd"/>
+                <w:b/>
+                <w:szCs w:val="20"/>
+              </w:rPr>
+            </w:pPr>
+            <w:r>
+              <w:rPr>
+                <w:rFonts w:cstheme="minorHAnsi"/>
+                <w:b/>
+                <w:szCs w:val="20"/>
+              </w:rPr>
+              <w:t>DB</w:t>
+            </w:r>
+            <w:r>
+              <w:rPr>
+                <w:rFonts w:cstheme="minorHAnsi"/>
+                <w:szCs w:val="20"/>
+              </w:rPr>
+              <w:t xml:space="preserve">: </w:t>
+            </w:r>
+            <w:r>
+              <w:rPr>
+                <w:rFonts w:cstheme="minorHAnsi"/>
+                <w:szCs w:val="20"/>
+              </w:rPr>
+              <w:t>MS SQL Server, PostgreSql, MySql</w:t>
+            </w:r>
+            <w:r>
+              <w:rPr>
+                <w:rFonts w:cstheme="minorHAnsi"/>
+                <w:szCs w:val="20"/>
+              </w:rPr>
+              <w:t>, Mongo</w:t>
+            </w:r>
           </w:p>
         </w:tc>
       </w:tr>
@@ -954,161 +491,117 @@
                 <w:rFonts w:cstheme="minorHAnsi"/>
                 <w:szCs w:val="22"/>
               </w:rPr>
-              <w:t>Software Engineer</w:t>
-            </w:r>
-          </w:p>
-          <w:p>
-            <w:pPr>
-              <w:pStyle w:val="bulletedlist"/>
-              <w:tabs>
-                <w:tab w:val="clear" w:pos="288"/>
-                <w:tab w:val="num" w:pos="210"/>
-              </w:tabs>
-              <w:spacing w:after="0"/>
-              <w:ind w:left="210" w:hanging="180"/>
-              <w:rPr>
-                <w:rFonts w:cstheme="minorHAnsi"/>
-                <w:szCs w:val="20"/>
-              </w:rPr>
-            </w:pPr>
-            <w:r>
-              <w:rPr>
-                <w:rFonts w:cstheme="minorHAnsi"/>
-                <w:szCs w:val="20"/>
-              </w:rPr>
-              <w:t>Work o</w:t>
-            </w:r>
-            <w:r>
-              <w:rPr>
-                <w:rFonts w:cstheme="minorHAnsi"/>
-                <w:szCs w:val="20"/>
-              </w:rPr>
-              <w:t xml:space="preserve">n a Team to </w:t>
-            </w:r>
-            <w:r>
-              <w:rPr>
-                <w:rFonts w:cstheme="minorHAnsi"/>
-                <w:szCs w:val="20"/>
-              </w:rPr>
-              <w:t xml:space="preserve">Develop </w:t>
-            </w:r>
-            <w:r>
-              <w:rPr>
-                <w:rFonts w:cstheme="minorHAnsi"/>
-                <w:szCs w:val="20"/>
-              </w:rPr>
-              <w:t xml:space="preserve">Patient Self-Service </w:t>
-            </w:r>
-            <w:r>
-              <w:rPr>
-                <w:rFonts w:cstheme="minorHAnsi"/>
-                <w:szCs w:val="20"/>
-              </w:rPr>
-              <w:t>Software</w:t>
-            </w:r>
-            <w:r>
-              <w:rPr>
-                <w:rFonts w:cstheme="minorHAnsi"/>
-                <w:szCs w:val="20"/>
-              </w:rPr>
-              <w:t xml:space="preserve"> for Global Deployments</w:t>
-            </w:r>
-            <w:r>
-              <w:rPr>
-                <w:rFonts w:cstheme="minorHAnsi"/>
-                <w:szCs w:val="20"/>
-              </w:rPr>
-              <w:t xml:space="preserve"> to Medical Centers</w:t>
-            </w:r>
-          </w:p>
-          <w:p>
-            <w:pPr>
-              <w:pStyle w:val="bulletedlist"/>
-              <w:tabs>
-                <w:tab w:val="clear" w:pos="288"/>
-                <w:tab w:val="num" w:pos="210"/>
-              </w:tabs>
-              <w:spacing w:after="0"/>
-              <w:ind w:left="210" w:hanging="180"/>
-              <w:rPr>
-                <w:rFonts w:cstheme="minorHAnsi"/>
-                <w:b/>
-                <w:i/>
-                <w:szCs w:val="20"/>
-              </w:rPr>
-            </w:pPr>
-            <w:r>
-              <w:rPr>
-                <w:rFonts w:cstheme="minorHAnsi"/>
-                <w:szCs w:val="20"/>
-              </w:rPr>
-              <w:t xml:space="preserve">Deploy </w:t>
-            </w:r>
-            <w:r>
-              <w:rPr>
-                <w:rFonts w:cstheme="minorHAnsi"/>
-                <w:szCs w:val="20"/>
-              </w:rPr>
-              <w:t xml:space="preserve">and </w:t>
-            </w:r>
-            <w:r>
-              <w:rPr>
-                <w:rFonts w:cstheme="minorHAnsi"/>
-                <w:szCs w:val="20"/>
-              </w:rPr>
-              <w:t>Support</w:t>
-            </w:r>
-            <w:r>
-              <w:rPr>
-                <w:rFonts w:cstheme="minorHAnsi"/>
-                <w:szCs w:val="20"/>
-              </w:rPr>
+              <w:t>Senior Software Developer</w:t>
+            </w:r>
+          </w:p>
+          <w:p>
+            <w:pPr>
+              <w:pStyle w:val="Title"/>
+              <w:spacing w:before="0"/>
+              <w:rPr>
+                <w:rFonts w:cstheme="minorHAnsi"/>
+                <w:szCs w:val="22"/>
+              </w:rPr>
+            </w:pPr>
+            <w:r>
+              <w:rPr>
+                <w:rFonts w:cstheme="minorHAnsi"/>
+                <w:szCs w:val="22"/>
+              </w:rPr>
+              <w:t xml:space="preserve">Software </w:t>
+            </w:r>
+            <w:r>
+              <w:rPr>
+                <w:rFonts w:cstheme="minorHAnsi"/>
+                <w:szCs w:val="22"/>
+              </w:rPr>
+              <w:t>Developer</w:t>
+            </w:r>
+          </w:p>
+          <w:p>
+            <w:pPr>
+              <w:pStyle w:val="JobDescription"/>
+            </w:pPr>
+            <w:r>
+              <w:t xml:space="preserve">Lead </w:t>
+            </w:r>
+            <w:r>
+              <w:t xml:space="preserve">LESS and Javascript </w:t>
+            </w:r>
+            <w:r>
+              <w:t>R</w:t>
+            </w:r>
+            <w:r>
+              <w:t>oad-</w:t>
+            </w:r>
+            <w:r>
+              <w:t>M</w:t>
+            </w:r>
+            <w:r>
+              <w:t xml:space="preserve">apping, </w:t>
+            </w:r>
+            <w:r>
+              <w:t>R</w:t>
+            </w:r>
+            <w:r>
+              <w:t xml:space="preserve">efactoring, </w:t>
+            </w:r>
+            <w:r>
+              <w:t>C</w:t>
+            </w:r>
+            <w:r>
+              <w:t xml:space="preserve">omponentization, </w:t>
+            </w:r>
+            <w:r>
+              <w:t>B</w:t>
+            </w:r>
+            <w:r>
+              <w:t xml:space="preserve">uild and </w:t>
+            </w:r>
+            <w:r>
+              <w:t>D</w:t>
+            </w:r>
+            <w:r>
+              <w:t>eployment</w:t>
+            </w:r>
+            <w:r>
               <w:t xml:space="preserve"> </w:t>
             </w:r>
             <w:r>
-              <w:rPr>
-                <w:rFonts w:cstheme="minorHAnsi"/>
-                <w:szCs w:val="20"/>
-              </w:rPr>
-              <w:t>Applications</w:t>
-            </w:r>
-            <w:r>
-              <w:rPr>
-                <w:rFonts w:cstheme="minorHAnsi"/>
-                <w:szCs w:val="20"/>
-              </w:rPr>
-              <w:t xml:space="preserve"> at O</w:t>
-            </w:r>
-            <w:r>
-              <w:rPr>
-                <w:rFonts w:cstheme="minorHAnsi"/>
-                <w:szCs w:val="20"/>
-              </w:rPr>
-              <w:t>ver 135 sites</w:t>
-            </w:r>
-          </w:p>
-          <w:p>
-            <w:pPr>
-              <w:pStyle w:val="bulletedlist"/>
-              <w:tabs>
-                <w:tab w:val="clear" w:pos="288"/>
-                <w:tab w:val="num" w:pos="210"/>
-              </w:tabs>
-              <w:spacing w:after="0"/>
-              <w:ind w:left="210" w:hanging="180"/>
-              <w:rPr>
-                <w:rFonts w:cstheme="minorHAnsi"/>
-                <w:b/>
-                <w:i/>
-                <w:szCs w:val="20"/>
-              </w:rPr>
-            </w:pPr>
-            <w:r>
-              <w:rPr>
-                <w:rFonts w:cstheme="minorHAnsi"/>
-                <w:szCs w:val="20"/>
-              </w:rPr>
-              <w:t>Interview Potential Software Engineer and Software Intern Candidates</w:t>
+              <w:t xml:space="preserve">including unit testing and code styling </w:t>
+            </w:r>
+            <w:r>
+              <w:t>for all new product development</w:t>
+            </w:r>
+          </w:p>
+          <w:p>
+            <w:pPr>
+              <w:pStyle w:val="JobDescription"/>
+            </w:pPr>
+            <w:r>
+              <w:t>Transition application from MPA to SPA while trialing different MVVM frameworks for Javascript</w:t>
+            </w:r>
+          </w:p>
+          <w:p>
+            <w:pPr>
+              <w:pStyle w:val="JobDescription"/>
+            </w:pPr>
+            <w:r>
+              <w:t>Aid in Application Architectural</w:t>
+            </w:r>
+            <w:r>
+              <w:t xml:space="preserve"> Discussions, Decisions, Prototyping, and </w:t>
+            </w:r>
+            <w:bookmarkStart w:id="0" w:name="_GoBack"/>
+            <w:bookmarkEnd w:id="0"/>
+            <w:r>
+              <w:t>Implementation of</w:t>
+            </w:r>
+            <w:r>
+              <w:t xml:space="preserve"> </w:t>
+            </w:r>
+            <w:r>
+              <w:t>Changes</w:t>
             </w:r>
           </w:p>
         </w:tc>
@@ -1121,13 +614,8 @@
             <w:pPr>
               <w:pStyle w:val="CompanyName"/>
             </w:pPr>
-            <w:proofErr w:type="spellStart"/>
-            <w:r>
-              <w:t>Vecna</w:t>
-            </w:r>
-            <w:proofErr w:type="spellEnd"/>
-            <w:r>
-              <w:t xml:space="preserve"> Technologies</w:t>
+            <w:r>
+              <w:t>Hallmark Business Connections</w:t>
             </w:r>
           </w:p>
           <w:p>
@@ -1135,7 +623,7 @@
               <w:pStyle w:val="CompanySub"/>
             </w:pPr>
             <w:r>
-              <w:t>Cambridge, MA</w:t>
+              <w:t>Minneapolis, MN</w:t>
             </w:r>
           </w:p>
         </w:tc>
@@ -1156,7 +644,24 @@
                 <w:rFonts w:cstheme="minorHAnsi"/>
                 <w:szCs w:val="20"/>
               </w:rPr>
-              <w:t>Nov 2011 - Present</w:t>
+              <w:t>Aug 2014 - Present</w:t>
+            </w:r>
+          </w:p>
+          <w:p>
+            <w:pPr>
+              <w:pStyle w:val="Dates"/>
+              <w:spacing w:before="0"/>
+              <w:rPr>
+                <w:rFonts w:cstheme="minorHAnsi"/>
+                <w:szCs w:val="20"/>
+              </w:rPr>
+            </w:pPr>
+            <w:r>
+              <w:rPr>
+                <w:rFonts w:cstheme="minorHAnsi"/>
+                <w:szCs w:val="20"/>
+              </w:rPr>
+              <w:t>July 2013 – Aug 2014</w:t>
             </w:r>
           </w:p>
         </w:tc>
@@ -1183,194 +688,96 @@
                 <w:rFonts w:cstheme="minorHAnsi"/>
                 <w:szCs w:val="22"/>
               </w:rPr>
-              <w:t>Chief Mobile Engineer</w:t>
-            </w:r>
-          </w:p>
-          <w:p>
-            <w:pPr>
-              <w:pStyle w:val="bulletedlist"/>
-              <w:tabs>
-                <w:tab w:val="clear" w:pos="288"/>
-                <w:tab w:val="num" w:pos="210"/>
-              </w:tabs>
-              <w:spacing w:after="0"/>
-              <w:ind w:left="210" w:hanging="180"/>
-              <w:rPr>
-                <w:rFonts w:cstheme="minorHAnsi"/>
-                <w:szCs w:val="20"/>
-              </w:rPr>
-            </w:pPr>
-            <w:r>
-              <w:rPr>
-                <w:rFonts w:cstheme="minorHAnsi"/>
-                <w:szCs w:val="20"/>
-              </w:rPr>
-              <w:t>Develop</w:t>
-            </w:r>
-            <w:r>
-              <w:rPr>
-                <w:rFonts w:cstheme="minorHAnsi"/>
-                <w:szCs w:val="20"/>
-              </w:rPr>
+              <w:t>Software Engineer</w:t>
+            </w:r>
+          </w:p>
+          <w:p>
+            <w:pPr>
+              <w:pStyle w:val="JobDescription"/>
+            </w:pPr>
+            <w:r>
+              <w:t>Work</w:t>
+            </w:r>
+            <w:r>
               <w:t>ed</w:t>
             </w:r>
             <w:r>
-              <w:rPr>
-                <w:rFonts w:cstheme="minorHAnsi"/>
-                <w:szCs w:val="20"/>
-              </w:rPr>
-              <w:t xml:space="preserve"> in Android, </w:t>
-            </w:r>
-            <w:r>
-              <w:rPr>
-                <w:rFonts w:cstheme="minorHAnsi"/>
-                <w:szCs w:val="20"/>
-              </w:rPr>
-              <w:t>Blackberry</w:t>
-            </w:r>
-            <w:r>
-              <w:rPr>
-                <w:rFonts w:cstheme="minorHAnsi"/>
-                <w:szCs w:val="20"/>
-              </w:rPr>
-              <w:t xml:space="preserve">, and </w:t>
-            </w:r>
-            <w:proofErr w:type="spellStart"/>
-            <w:r>
-              <w:rPr>
-                <w:rFonts w:cstheme="minorHAnsi"/>
-                <w:szCs w:val="20"/>
-              </w:rPr>
-              <w:t>iOS</w:t>
-            </w:r>
-            <w:proofErr w:type="spellEnd"/>
-            <w:r>
-              <w:rPr>
-                <w:rFonts w:cstheme="minorHAnsi"/>
-                <w:szCs w:val="20"/>
-              </w:rPr>
-              <w:t xml:space="preserve"> Platforms </w:t>
-            </w:r>
-          </w:p>
-          <w:p>
-            <w:pPr>
-              <w:pStyle w:val="bulletedlist"/>
-              <w:tabs>
-                <w:tab w:val="clear" w:pos="288"/>
-                <w:tab w:val="num" w:pos="210"/>
-              </w:tabs>
-              <w:spacing w:after="0"/>
-              <w:ind w:left="210" w:hanging="180"/>
-              <w:rPr>
-                <w:rFonts w:cstheme="minorHAnsi"/>
-                <w:szCs w:val="20"/>
-              </w:rPr>
-            </w:pPr>
-            <w:r>
-              <w:rPr>
-                <w:rFonts w:cstheme="minorHAnsi"/>
-                <w:szCs w:val="20"/>
-              </w:rPr>
+              <w:t xml:space="preserve"> o</w:t>
+            </w:r>
+            <w:r>
+              <w:t xml:space="preserve">n a Team to </w:t>
+            </w:r>
+            <w:r>
+              <w:t xml:space="preserve">Develop </w:t>
+            </w:r>
+            <w:r>
+              <w:t xml:space="preserve">Patient Self-Service </w:t>
+            </w:r>
+            <w:r>
+              <w:t>Software</w:t>
+            </w:r>
+            <w:r>
+              <w:t xml:space="preserve"> for Global Deployments</w:t>
+            </w:r>
+            <w:r>
+              <w:t xml:space="preserve"> to Medical Centers</w:t>
+            </w:r>
+          </w:p>
+          <w:p>
+            <w:pPr>
+              <w:pStyle w:val="JobDescription"/>
+              <w:rPr>
+                <w:b/>
+                <w:i/>
+              </w:rPr>
+            </w:pPr>
+            <w:r>
               <w:t>Deploy</w:t>
             </w:r>
             <w:r>
-              <w:rPr>
-                <w:rFonts w:cstheme="minorHAnsi"/>
-                <w:szCs w:val="20"/>
-              </w:rPr>
               <w:t>ed</w:t>
             </w:r>
             <w:r>
-              <w:rPr>
-                <w:rFonts w:cstheme="minorHAnsi"/>
-                <w:szCs w:val="20"/>
-              </w:rPr>
               <w:t xml:space="preserve"> </w:t>
             </w:r>
             <w:r>
-              <w:rPr>
-                <w:rFonts w:cstheme="minorHAnsi"/>
-                <w:szCs w:val="20"/>
-              </w:rPr>
               <w:t xml:space="preserve">and </w:t>
             </w:r>
             <w:r>
-              <w:rPr>
-                <w:rFonts w:cstheme="minorHAnsi"/>
-                <w:szCs w:val="20"/>
-              </w:rPr>
               <w:t>Support</w:t>
             </w:r>
             <w:r>
-              <w:rPr>
-                <w:rFonts w:cstheme="minorHAnsi"/>
-                <w:szCs w:val="20"/>
-              </w:rPr>
               <w:t>ed</w:t>
             </w:r>
             <w:r>
-              <w:rPr>
-                <w:rFonts w:cstheme="minorHAnsi"/>
-                <w:szCs w:val="20"/>
-              </w:rPr>
               <w:t xml:space="preserve"> </w:t>
             </w:r>
             <w:r>
-              <w:rPr>
-                <w:rFonts w:cstheme="minorHAnsi"/>
-                <w:szCs w:val="20"/>
-              </w:rPr>
               <w:t>Applications</w:t>
             </w:r>
-          </w:p>
-          <w:p>
-            <w:pPr>
-              <w:pStyle w:val="bulletedlist"/>
-              <w:tabs>
-                <w:tab w:val="clear" w:pos="288"/>
-                <w:tab w:val="num" w:pos="210"/>
-              </w:tabs>
-              <w:spacing w:after="0"/>
-              <w:ind w:left="210" w:hanging="180"/>
-              <w:rPr>
-                <w:rFonts w:cstheme="minorHAnsi"/>
-                <w:szCs w:val="20"/>
-              </w:rPr>
-            </w:pPr>
-            <w:r>
-              <w:rPr>
-                <w:rFonts w:cstheme="minorHAnsi"/>
-                <w:szCs w:val="20"/>
-              </w:rPr>
-              <w:t>Act</w:t>
-            </w:r>
-            <w:r>
-              <w:rPr>
-                <w:rFonts w:cstheme="minorHAnsi"/>
-                <w:szCs w:val="20"/>
-              </w:rPr>
+            <w:r>
+              <w:t xml:space="preserve"> at O</w:t>
+            </w:r>
+            <w:r>
+              <w:t>ver 135 sites</w:t>
+            </w:r>
+          </w:p>
+          <w:p>
+            <w:pPr>
+              <w:pStyle w:val="JobDescription"/>
+              <w:rPr>
+                <w:b/>
+                <w:i/>
+              </w:rPr>
+            </w:pPr>
+            <w:r>
+              <w:t>Interview</w:t>
+            </w:r>
+            <w:r>
               <w:t>ed</w:t>
             </w:r>
             <w:r>
-              <w:rPr>
-                <w:rFonts w:cstheme="minorHAnsi"/>
-                <w:szCs w:val="20"/>
-              </w:rPr>
-              <w:t xml:space="preserve"> as</w:t>
-            </w:r>
-            <w:r>
-              <w:rPr>
-                <w:rFonts w:cstheme="minorHAnsi"/>
-                <w:szCs w:val="20"/>
-              </w:rPr>
-              <w:t xml:space="preserve"> a</w:t>
-            </w:r>
-            <w:r>
-              <w:rPr>
-                <w:rFonts w:cstheme="minorHAnsi"/>
-                <w:szCs w:val="20"/>
-              </w:rPr>
-              <w:t xml:space="preserve"> Technical Resource for Potential Clients</w:t>
+              <w:t xml:space="preserve"> Potential Software Engineer and Software Intern Candidates</w:t>
             </w:r>
           </w:p>
         </w:tc>
@@ -1384,7 +791,7 @@
               <w:pStyle w:val="CompanyName"/>
             </w:pPr>
             <w:r>
-              <w:t>Illume Software, Inc.</w:t>
+              <w:t>Vecna Technologies</w:t>
             </w:r>
           </w:p>
           <w:p>
@@ -1392,20 +799,8 @@
               <w:pStyle w:val="CompanySub"/>
             </w:pPr>
             <w:r>
-              <w:t>Newton</w:t>
-            </w:r>
-            <w:r>
-              <w:t>, MA</w:t>
-            </w:r>
-          </w:p>
-          <w:p>
-            <w:pPr>
-              <w:pStyle w:val="Dates"/>
-              <w:rPr>
-                <w:rFonts w:cstheme="minorHAnsi"/>
-                <w:szCs w:val="20"/>
-              </w:rPr>
-            </w:pPr>
+              <w:t>Cambridge, MA</w:t>
+            </w:r>
           </w:p>
         </w:tc>
         <w:tc>
@@ -1425,14 +820,28 @@
                 <w:rFonts w:cstheme="minorHAnsi"/>
                 <w:szCs w:val="20"/>
               </w:rPr>
-              <w:t xml:space="preserve">May 2011 – </w:t>
-            </w:r>
-            <w:r>
-              <w:rPr>
-                <w:rFonts w:cstheme="minorHAnsi"/>
-                <w:szCs w:val="20"/>
-              </w:rPr>
-              <w:t>Nov 2011</w:t>
+              <w:t xml:space="preserve">Nov 2011 </w:t>
+            </w:r>
+            <w:r>
+              <w:rPr>
+                <w:rFonts w:cstheme="minorHAnsi"/>
+                <w:szCs w:val="20"/>
+              </w:rPr>
+              <w:t>–</w:t>
+            </w:r>
+            <w:r>
+              <w:rPr>
+                <w:rFonts w:cstheme="minorHAnsi"/>
+                <w:szCs w:val="20"/>
+              </w:rPr>
+              <w:t xml:space="preserve"> </w:t>
+            </w:r>
+            <w:r>
+              <w:rPr>
+                <w:rFonts w:cstheme="minorHAnsi"/>
+                <w:szCs w:val="20"/>
+              </w:rPr>
+              <w:t>June 2013</w:t>
             </w:r>
           </w:p>
         </w:tc>
@@ -1450,15 +859,16 @@
             <w:pPr>
               <w:pStyle w:val="Title"/>
               <w:rPr>
-                <w:rStyle w:val="LocationChar"/>
-                <w:rFonts w:asciiTheme="minorHAnsi" w:hAnsiTheme="minorHAnsi" w:cstheme="minorHAnsi"/>
-                <w:b w:val="0"/>
-                <w:sz w:val="20"/>
-                <w:szCs w:val="20"/>
-              </w:rPr>
-            </w:pPr>
-            <w:r>
-              <w:t>Chief Technology Officer &amp; Co-Founder</w:t>
+                <w:rFonts w:cstheme="minorHAnsi"/>
+                <w:szCs w:val="22"/>
+              </w:rPr>
+            </w:pPr>
+            <w:r>
+              <w:rPr>
+                <w:rFonts w:cstheme="minorHAnsi"/>
+                <w:szCs w:val="22"/>
+              </w:rPr>
+              <w:t>Chief Mobile Engineer</w:t>
             </w:r>
           </w:p>
           <w:p>
@@ -1480,70 +890,33 @@
                 <w:rFonts w:cstheme="minorHAnsi"/>
                 <w:szCs w:val="20"/>
               </w:rPr>
-              <w:t>Develop</w:t>
-            </w:r>
-            <w:r>
-              <w:rPr>
-                <w:rFonts w:cstheme="minorHAnsi"/>
-                <w:szCs w:val="20"/>
-              </w:rPr>
-              <w:t>ed</w:t>
-            </w:r>
-            <w:r>
-              <w:rPr>
-                <w:rFonts w:cstheme="minorHAnsi"/>
-                <w:szCs w:val="20"/>
-              </w:rPr>
-              <w:t xml:space="preserve"> </w:t>
-            </w:r>
-            <w:r>
-              <w:rPr>
-                <w:rFonts w:cstheme="minorHAnsi"/>
-                <w:szCs w:val="20"/>
-              </w:rPr>
-              <w:t>and Architect</w:t>
-            </w:r>
-            <w:r>
-              <w:rPr>
-                <w:rFonts w:cstheme="minorHAnsi"/>
-                <w:szCs w:val="20"/>
-              </w:rPr>
-              <w:t>ed</w:t>
-            </w:r>
-            <w:r>
-              <w:rPr>
-                <w:rFonts w:cstheme="minorHAnsi"/>
-                <w:szCs w:val="20"/>
-              </w:rPr>
-              <w:t xml:space="preserve"> in Android, </w:t>
-            </w:r>
-            <w:proofErr w:type="spellStart"/>
-            <w:r>
-              <w:rPr>
-                <w:rFonts w:cstheme="minorHAnsi"/>
-                <w:szCs w:val="20"/>
-              </w:rPr>
-              <w:t>iOS</w:t>
-            </w:r>
-            <w:proofErr w:type="spellEnd"/>
-            <w:r>
-              <w:rPr>
-                <w:rFonts w:cstheme="minorHAnsi"/>
-                <w:szCs w:val="20"/>
-              </w:rPr>
-              <w:t>, and PHP</w:t>
-            </w:r>
-            <w:r>
-              <w:rPr>
-                <w:rFonts w:cstheme="minorHAnsi"/>
-                <w:szCs w:val="20"/>
-              </w:rPr>
-              <w:t xml:space="preserve"> Platforms</w:t>
-            </w:r>
-          </w:p>
-          <w:p>
-            <w:pPr>
-              <w:pStyle w:val="bulletedlistlastline"/>
+              <w:t xml:space="preserve">Developed in Android, </w:t>
+            </w:r>
+            <w:r>
+              <w:rPr>
+                <w:rFonts w:cstheme="minorHAnsi"/>
+                <w:szCs w:val="20"/>
+              </w:rPr>
+              <w:t>Blackberry</w:t>
+            </w:r>
+            <w:r>
+              <w:rPr>
+                <w:rFonts w:cstheme="minorHAnsi"/>
+                <w:szCs w:val="20"/>
+              </w:rPr>
+              <w:t>, and iOS</w:t>
+            </w:r>
+            <w:r>
+              <w:rPr>
+                <w:rFonts w:cstheme="minorHAnsi"/>
+                <w:szCs w:val="20"/>
+              </w:rPr>
+              <w:t xml:space="preserve"> Platforms </w:t>
+            </w:r>
+          </w:p>
+          <w:p>
+            <w:pPr>
+              <w:pStyle w:val="bulletedlist"/>
               <w:tabs>
                 <w:tab w:val="clear" w:pos="288"/>
                 <w:tab w:val="num" w:pos="210"/>
@@ -1552,93 +925,63 @@
               <w:ind w:left="210" w:hanging="180"/>
               <w:rPr>
                 <w:rFonts w:cstheme="minorHAnsi"/>
-              </w:rPr>
-            </w:pPr>
-            <w:r>
-              <w:rPr>
-                <w:rFonts w:cstheme="minorHAnsi"/>
-              </w:rPr>
-              <w:t>Coordinate</w:t>
-            </w:r>
-            <w:r>
-              <w:rPr>
-                <w:rFonts w:cstheme="minorHAnsi"/>
-              </w:rPr>
-              <w:t>d</w:t>
-            </w:r>
-            <w:r>
-              <w:rPr>
-                <w:rFonts w:cstheme="minorHAnsi"/>
-              </w:rPr>
-              <w:t xml:space="preserve"> and Manage</w:t>
-            </w:r>
-            <w:r>
-              <w:rPr>
-                <w:rFonts w:cstheme="minorHAnsi"/>
-              </w:rPr>
-              <w:t>d</w:t>
-            </w:r>
-            <w:r>
-              <w:rPr>
-                <w:rFonts w:cstheme="minorHAnsi"/>
-              </w:rPr>
-              <w:t xml:space="preserve"> a Development Team</w:t>
-            </w:r>
-          </w:p>
-          <w:p>
-            <w:pPr>
-              <w:pStyle w:val="bulletedlistlastline"/>
-              <w:tabs>
-                <w:tab w:val="clear" w:pos="288"/>
-                <w:tab w:val="num" w:pos="210"/>
-              </w:tabs>
-              <w:spacing w:after="0"/>
-              <w:ind w:left="210" w:hanging="180"/>
-              <w:rPr>
-                <w:rFonts w:cstheme="minorHAnsi"/>
-              </w:rPr>
-            </w:pPr>
-            <w:r>
-              <w:rPr>
-                <w:rFonts w:cstheme="minorHAnsi"/>
-              </w:rPr>
-              <w:t>Combine</w:t>
-            </w:r>
-            <w:r>
-              <w:rPr>
-                <w:rFonts w:cstheme="minorHAnsi"/>
-              </w:rPr>
-              <w:t>d</w:t>
-            </w:r>
-            <w:r>
-              <w:rPr>
-                <w:rFonts w:cstheme="minorHAnsi"/>
-              </w:rPr>
-              <w:t xml:space="preserve"> Technical</w:t>
-            </w:r>
-            <w:r>
-              <w:rPr>
-                <w:rFonts w:cstheme="minorHAnsi"/>
-              </w:rPr>
-              <w:t xml:space="preserve"> and Business Ideas to Create a </w:t>
-            </w:r>
-            <w:r>
-              <w:rPr>
-                <w:rFonts w:cstheme="minorHAnsi"/>
-              </w:rPr>
-              <w:t>Economically Sound</w:t>
-            </w:r>
-            <w:r>
-              <w:rPr>
-                <w:rFonts w:cstheme="minorHAnsi"/>
-              </w:rPr>
-              <w:t xml:space="preserve"> </w:t>
-            </w:r>
-            <w:r>
-              <w:rPr>
-                <w:rFonts w:cstheme="minorHAnsi"/>
-              </w:rPr>
-              <w:t>Application</w:t>
+                <w:szCs w:val="20"/>
+              </w:rPr>
+            </w:pPr>
+            <w:r>
+              <w:rPr>
+                <w:rFonts w:cstheme="minorHAnsi"/>
+                <w:szCs w:val="20"/>
+              </w:rPr>
+              <w:t>Deploy</w:t>
+            </w:r>
+            <w:r>
+              <w:rPr>
+                <w:rFonts w:cstheme="minorHAnsi"/>
+                <w:szCs w:val="20"/>
+              </w:rPr>
+              <w:t>ed</w:t>
+            </w:r>
+            <w:r>
+              <w:rPr>
+                <w:rFonts w:cstheme="minorHAnsi"/>
+                <w:szCs w:val="20"/>
+              </w:rPr>
+              <w:t xml:space="preserve"> and Support</w:t>
+            </w:r>
+            <w:r>
+              <w:rPr>
+                <w:rFonts w:cstheme="minorHAnsi"/>
+                <w:szCs w:val="20"/>
+              </w:rPr>
+              <w:t>ed</w:t>
+            </w:r>
+            <w:r>
+              <w:rPr>
+                <w:rFonts w:cstheme="minorHAnsi"/>
+                <w:szCs w:val="20"/>
+              </w:rPr>
+              <w:t xml:space="preserve"> Applications</w:t>
+            </w:r>
+          </w:p>
+          <w:p>
+            <w:pPr>
+              <w:pStyle w:val="JobDescription"/>
+            </w:pPr>
+            <w:r>
+              <w:t>Act</w:t>
+            </w:r>
+            <w:r>
+              <w:t>ed</w:t>
+            </w:r>
+            <w:r>
+              <w:t xml:space="preserve"> as</w:t>
+            </w:r>
+            <w:r>
+              <w:t xml:space="preserve"> a</w:t>
+            </w:r>
+            <w:r>
+              <w:t xml:space="preserve"> Technical Resource for Potential Clients</w:t>
             </w:r>
           </w:p>
         </w:tc>
@@ -1650,35 +993,9 @@
           <w:p>
             <w:pPr>
               <w:pStyle w:val="CompanyName"/>
-              <w:rPr>
-                <w:rStyle w:val="LocationChar"/>
-                <w:rFonts w:asciiTheme="minorHAnsi" w:hAnsiTheme="minorHAnsi"/>
-                <w:i/>
-                <w:sz w:val="20"/>
-                <w:szCs w:val="20"/>
-              </w:rPr>
-            </w:pPr>
-            <w:proofErr w:type="spellStart"/>
-            <w:r>
-              <w:rPr>
-                <w:rStyle w:val="LocationChar"/>
-                <w:rFonts w:asciiTheme="minorHAnsi" w:hAnsiTheme="minorHAnsi"/>
-                <w:i/>
-                <w:sz w:val="20"/>
-                <w:szCs w:val="20"/>
-              </w:rPr>
-              <w:t>ByME</w:t>
-            </w:r>
-            <w:proofErr w:type="spellEnd"/>
-            <w:r>
-              <w:rPr>
-                <w:rStyle w:val="LocationChar"/>
-                <w:rFonts w:asciiTheme="minorHAnsi" w:hAnsiTheme="minorHAnsi"/>
-                <w:i/>
-                <w:sz w:val="20"/>
-                <w:szCs w:val="20"/>
-              </w:rPr>
-              <w:t xml:space="preserve"> LLC.</w:t>
+            </w:pPr>
+            <w:r>
+              <w:t>Illume Software, Inc.</w:t>
             </w:r>
           </w:p>
           <w:p>
@@ -1686,13 +1003,10 @@
               <w:pStyle w:val="CompanySub"/>
             </w:pPr>
             <w:r>
-              <w:rPr>
-                <w:rStyle w:val="LocationChar"/>
-                <w:rFonts w:asciiTheme="minorHAnsi" w:hAnsiTheme="minorHAnsi"/>
-                <w:sz w:val="20"/>
-                <w:szCs w:val="20"/>
-              </w:rPr>
-              <w:t>Minneapolis, MN</w:t>
+              <w:t>Newton</w:t>
+            </w:r>
+            <w:r>
+              <w:t>, MA</w:t>
             </w:r>
           </w:p>
           <w:p>
@@ -1722,14 +1036,14 @@
                 <w:rFonts w:cstheme="minorHAnsi"/>
                 <w:szCs w:val="20"/>
               </w:rPr>
-              <w:t xml:space="preserve">July 2010 – </w:t>
-            </w:r>
-            <w:r>
-              <w:rPr>
-                <w:rFonts w:cstheme="minorHAnsi"/>
-                <w:szCs w:val="20"/>
-              </w:rPr>
-              <w:t>Jan 2012</w:t>
+              <w:t xml:space="preserve">May 2011 – </w:t>
+            </w:r>
+            <w:r>
+              <w:rPr>
+                <w:rFonts w:cstheme="minorHAnsi"/>
+                <w:szCs w:val="20"/>
+              </w:rPr>
+              <w:t>Nov 2011</w:t>
             </w:r>
           </w:p>
         </w:tc>
@@ -1746,9 +1060,80 @@
           <w:p>
             <w:pPr>
               <w:pStyle w:val="Title"/>
-            </w:pPr>
-            <w:r>
-              <w:t>Teacher’s Assistant</w:t>
+              <w:rPr>
+                <w:rStyle w:val="LocationChar"/>
+                <w:rFonts w:asciiTheme="minorHAnsi" w:hAnsiTheme="minorHAnsi" w:cstheme="minorHAnsi"/>
+                <w:b w:val="0"/>
+                <w:sz w:val="20"/>
+                <w:szCs w:val="20"/>
+              </w:rPr>
+            </w:pPr>
+            <w:r>
+              <w:t>Chief Technology Officer &amp; Co-Founder</w:t>
+            </w:r>
+          </w:p>
+          <w:p>
+            <w:pPr>
+              <w:pStyle w:val="bulletedlist"/>
+              <w:tabs>
+                <w:tab w:val="clear" w:pos="288"/>
+                <w:tab w:val="num" w:pos="210"/>
+              </w:tabs>
+              <w:spacing w:after="0"/>
+              <w:ind w:left="210" w:hanging="180"/>
+              <w:rPr>
+                <w:rFonts w:cstheme="minorHAnsi"/>
+                <w:szCs w:val="20"/>
+              </w:rPr>
+            </w:pPr>
+            <w:r>
+              <w:rPr>
+                <w:rFonts w:cstheme="minorHAnsi"/>
+                <w:szCs w:val="20"/>
+              </w:rPr>
+              <w:t>Develop</w:t>
+            </w:r>
+            <w:r>
+              <w:rPr>
+                <w:rFonts w:cstheme="minorHAnsi"/>
+                <w:szCs w:val="20"/>
+              </w:rPr>
+              <w:t>ed</w:t>
+            </w:r>
+            <w:r>
+              <w:rPr>
+                <w:rFonts w:cstheme="minorHAnsi"/>
+                <w:szCs w:val="20"/>
+              </w:rPr>
+              <w:t xml:space="preserve"> </w:t>
+            </w:r>
+            <w:r>
+              <w:rPr>
+                <w:rFonts w:cstheme="minorHAnsi"/>
+                <w:szCs w:val="20"/>
+              </w:rPr>
+              <w:t xml:space="preserve">and Architected in Android, </w:t>
+            </w:r>
+            <w:r>
+              <w:rPr>
+                <w:rFonts w:cstheme="minorHAnsi"/>
+                <w:szCs w:val="20"/>
+              </w:rPr>
+              <w:t>iOS</w:t>
+            </w:r>
+            <w:r>
+              <w:rPr>
+                <w:rFonts w:cstheme="minorHAnsi"/>
+                <w:szCs w:val="20"/>
+              </w:rPr>
+              <w:t>, and PHP</w:t>
+            </w:r>
+            <w:r>
+              <w:rPr>
+                <w:rFonts w:cstheme="minorHAnsi"/>
+                <w:szCs w:val="20"/>
+              </w:rPr>
+              <w:t xml:space="preserve"> Platforms</w:t>
             </w:r>
           </w:p>
           <w:p>
@@ -1768,77 +1153,54 @@
               <w:rPr>
                 <w:rFonts w:cstheme="minorHAnsi"/>
               </w:rPr>
-              <w:t xml:space="preserve">Mentored Fellow </w:t>
-            </w:r>
-            <w:r>
-              <w:rPr>
-                <w:rFonts w:cstheme="minorHAnsi"/>
-              </w:rPr>
-              <w:t>Student</w:t>
-            </w:r>
-            <w:r>
-              <w:rPr>
-                <w:rFonts w:cstheme="minorHAnsi"/>
-              </w:rPr>
-              <w:t>s</w:t>
-            </w:r>
-            <w:r>
-              <w:rPr>
-                <w:rFonts w:cstheme="minorHAnsi"/>
-              </w:rPr>
-              <w:t xml:space="preserve"> in Android Development</w:t>
-            </w:r>
-          </w:p>
-          <w:p>
-            <w:pPr>
-              <w:pStyle w:val="bulletedlistlastline"/>
-              <w:tabs>
-                <w:tab w:val="clear" w:pos="288"/>
-                <w:tab w:val="num" w:pos="210"/>
-              </w:tabs>
-              <w:spacing w:after="0"/>
-              <w:ind w:left="210" w:hanging="180"/>
-              <w:rPr>
-                <w:rFonts w:cstheme="minorHAnsi"/>
-              </w:rPr>
-            </w:pPr>
-            <w:r>
-              <w:rPr>
-                <w:rFonts w:cstheme="minorHAnsi"/>
-              </w:rPr>
-              <w:t xml:space="preserve">Graded </w:t>
-            </w:r>
-            <w:r>
-              <w:rPr>
-                <w:rFonts w:cstheme="minorHAnsi"/>
-              </w:rPr>
-              <w:t xml:space="preserve">Android Code and Written </w:t>
-            </w:r>
-            <w:r>
-              <w:rPr>
-                <w:rFonts w:cstheme="minorHAnsi"/>
-              </w:rPr>
-              <w:t>Homework Assignments</w:t>
-            </w:r>
-          </w:p>
-          <w:p>
-            <w:pPr>
-              <w:pStyle w:val="bulletedlistlastline"/>
-              <w:tabs>
-                <w:tab w:val="clear" w:pos="288"/>
-                <w:tab w:val="num" w:pos="210"/>
-              </w:tabs>
-              <w:spacing w:after="0"/>
-              <w:ind w:left="210" w:hanging="180"/>
-              <w:rPr>
-                <w:rFonts w:cstheme="minorHAnsi"/>
-              </w:rPr>
-            </w:pPr>
-            <w:r>
-              <w:rPr>
-                <w:rFonts w:cstheme="minorHAnsi"/>
-              </w:rPr>
-              <w:t>Assisted in Supplementing College Tuition</w:t>
+              <w:t>Coordinate</w:t>
+            </w:r>
+            <w:r>
+              <w:rPr>
+                <w:rFonts w:cstheme="minorHAnsi"/>
+              </w:rPr>
+              <w:t>d</w:t>
+            </w:r>
+            <w:r>
+              <w:rPr>
+                <w:rFonts w:cstheme="minorHAnsi"/>
+              </w:rPr>
+              <w:t xml:space="preserve"> and Manage</w:t>
+            </w:r>
+            <w:r>
+              <w:rPr>
+                <w:rFonts w:cstheme="minorHAnsi"/>
+              </w:rPr>
+              <w:t>d</w:t>
+            </w:r>
+            <w:r>
+              <w:rPr>
+                <w:rFonts w:cstheme="minorHAnsi"/>
+              </w:rPr>
+              <w:t xml:space="preserve"> a Development Team</w:t>
+            </w:r>
+          </w:p>
+          <w:p>
+            <w:pPr>
+              <w:pStyle w:val="JobDescription"/>
+            </w:pPr>
+            <w:r>
+              <w:t>Combine</w:t>
+            </w:r>
+            <w:r>
+              <w:t>d</w:t>
+            </w:r>
+            <w:r>
+              <w:t xml:space="preserve"> Technical</w:t>
+            </w:r>
+            <w:r>
+              <w:t xml:space="preserve"> and Business Ideas to Create an </w:t>
+            </w:r>
+            <w:r>
+              <w:t xml:space="preserve">Economically Sound </w:t>
+            </w:r>
+            <w:r>
+              <w:t>Application</w:t>
             </w:r>
           </w:p>
         </w:tc>
@@ -1850,25 +1212,37 @@
           <w:p>
             <w:pPr>
               <w:pStyle w:val="CompanyName"/>
-            </w:pPr>
-            <w:r>
-              <w:t xml:space="preserve">The College of St </w:t>
-            </w:r>
-            <w:proofErr w:type="spellStart"/>
-            <w:r>
-              <w:t>Scholastic</w:t>
-            </w:r>
-            <w:r>
-              <w:t>a</w:t>
-            </w:r>
-            <w:proofErr w:type="spellEnd"/>
+              <w:rPr>
+                <w:rStyle w:val="LocationChar"/>
+                <w:rFonts w:asciiTheme="minorHAnsi" w:hAnsiTheme="minorHAnsi"/>
+                <w:i/>
+                <w:sz w:val="20"/>
+                <w:szCs w:val="20"/>
+              </w:rPr>
+            </w:pPr>
+            <w:r>
+              <w:rPr>
+                <w:rStyle w:val="LocationChar"/>
+                <w:rFonts w:asciiTheme="minorHAnsi" w:hAnsiTheme="minorHAnsi"/>
+                <w:i/>
+                <w:sz w:val="20"/>
+                <w:szCs w:val="20"/>
+              </w:rPr>
+              <w:t>ByME LLC.</w:t>
+            </w:r>
           </w:p>
           <w:p>
             <w:pPr>
               <w:pStyle w:val="CompanySub"/>
             </w:pPr>
             <w:r>
-              <w:t>Duluth, MN</w:t>
+              <w:rPr>
+                <w:rStyle w:val="LocationChar"/>
+                <w:rFonts w:asciiTheme="minorHAnsi" w:hAnsiTheme="minorHAnsi"/>
+                <w:sz w:val="20"/>
+                <w:szCs w:val="20"/>
+              </w:rPr>
+              <w:t>Minneapolis, MN</w:t>
             </w:r>
           </w:p>
           <w:p>
@@ -1898,7 +1272,14 @@
                 <w:rFonts w:cstheme="minorHAnsi"/>
                 <w:szCs w:val="20"/>
               </w:rPr>
-              <w:t>Jan 2011 – May 2011</w:t>
+              <w:t xml:space="preserve">July 2010 – </w:t>
+            </w:r>
+            <w:r>
+              <w:rPr>
+                <w:rFonts w:cstheme="minorHAnsi"/>
+                <w:szCs w:val="20"/>
+              </w:rPr>
+              <w:t>Jan 2012</w:t>
             </w:r>
           </w:p>
         </w:tc>
@@ -1917,21 +1298,29 @@
               <w:pStyle w:val="Title"/>
             </w:pPr>
             <w:r>
+              <w:t>Web Developer</w:t>
+            </w:r>
+          </w:p>
+          <w:p>
+            <w:pPr>
+              <w:pStyle w:val="Title"/>
+              <w:spacing w:before="0"/>
+              <w:rPr>
+                <w:rStyle w:val="bulletedlistlastlineChar"/>
+                <w:rFonts w:asciiTheme="minorHAnsi" w:hAnsiTheme="minorHAnsi"/>
+                <w:sz w:val="20"/>
+              </w:rPr>
+            </w:pPr>
+            <w:r>
               <w:t>Computer Repair Technician</w:t>
             </w:r>
           </w:p>
           <w:p>
             <w:pPr>
-              <w:pStyle w:val="bulletedlistlastline"/>
-              <w:tabs>
-                <w:tab w:val="clear" w:pos="288"/>
-                <w:tab w:val="num" w:pos="210"/>
-              </w:tabs>
-              <w:spacing w:after="0"/>
-              <w:ind w:left="210" w:hanging="180"/>
+              <w:pStyle w:val="JobDescription"/>
               <w:rPr>
                 <w:rStyle w:val="bulletedlistlastlineChar"/>
-                <w:rFonts w:asciiTheme="minorHAnsi" w:hAnsiTheme="minorHAnsi" w:cstheme="minorHAnsi"/>
+                <w:rFonts w:asciiTheme="minorHAnsi" w:hAnsiTheme="minorHAnsi"/>
                 <w:sz w:val="20"/>
                 <w:szCs w:val="20"/>
               </w:rPr>
@@ -1939,30 +1328,41 @@
             <w:r>
               <w:rPr>
                 <w:rStyle w:val="bulletedlistlastlineChar"/>
-                <w:rFonts w:asciiTheme="minorHAnsi" w:hAnsiTheme="minorHAnsi" w:cstheme="minorHAnsi"/>
+                <w:rFonts w:asciiTheme="minorHAnsi" w:hAnsiTheme="minorHAnsi"/>
                 <w:sz w:val="20"/>
                 <w:szCs w:val="20"/>
               </w:rPr>
+              <w:t>Build and maintain technician calling and scheduling system in PHP</w:t>
+            </w:r>
+          </w:p>
+          <w:p>
+            <w:pPr>
+              <w:pStyle w:val="JobDescription"/>
+              <w:rPr>
+                <w:rStyle w:val="bulletedlistlastlineChar"/>
+                <w:rFonts w:asciiTheme="minorHAnsi" w:hAnsiTheme="minorHAnsi"/>
+                <w:sz w:val="20"/>
+                <w:szCs w:val="20"/>
+              </w:rPr>
+            </w:pPr>
+            <w:r>
+              <w:rPr>
+                <w:rStyle w:val="bulletedlistlastlineChar"/>
+                <w:rFonts w:asciiTheme="minorHAnsi" w:hAnsiTheme="minorHAnsi"/>
+                <w:sz w:val="20"/>
+                <w:szCs w:val="20"/>
+              </w:rPr>
               <w:t>Repaired and Constructed Computers</w:t>
             </w:r>
           </w:p>
           <w:p>
             <w:pPr>
-              <w:pStyle w:val="bulletedlistlastline"/>
-              <w:tabs>
-                <w:tab w:val="clear" w:pos="288"/>
-                <w:tab w:val="num" w:pos="210"/>
-              </w:tabs>
-              <w:spacing w:after="40"/>
-              <w:ind w:left="210" w:hanging="180"/>
-              <w:rPr>
-                <w:rFonts w:cstheme="minorHAnsi"/>
-              </w:rPr>
+              <w:pStyle w:val="JobDescription"/>
             </w:pPr>
             <w:r>
               <w:rPr>
                 <w:rStyle w:val="bulletedlistlastlineChar"/>
-                <w:rFonts w:asciiTheme="minorHAnsi" w:hAnsiTheme="minorHAnsi" w:cstheme="minorHAnsi"/>
+                <w:rFonts w:asciiTheme="minorHAnsi" w:hAnsiTheme="minorHAnsi"/>
                 <w:sz w:val="20"/>
                 <w:szCs w:val="20"/>
               </w:rPr>
@@ -2005,6 +1405,29 @@
           <w:tcPr>
             <w:tcW w:w="2268" w:type="dxa"/>
           </w:tcPr>
+          <w:p>
+            <w:pPr>
+              <w:pStyle w:val="Dates"/>
+              <w:rPr>
+                <w:rFonts w:cstheme="minorHAnsi"/>
+                <w:szCs w:val="20"/>
+              </w:rPr>
+            </w:pPr>
+            <w:r>
+              <w:rPr>
+                <w:rFonts w:cstheme="minorHAnsi"/>
+                <w:szCs w:val="20"/>
+              </w:rPr>
+              <w:t>Sep 20</w:t>
+            </w:r>
+            <w:r>
+              <w:rPr>
+                <w:rFonts w:cstheme="minorHAnsi"/>
+                <w:szCs w:val="20"/>
+              </w:rPr>
+              <w:t>13 - Present</w:t>
+            </w:r>
+          </w:p>
           <w:p>
             <w:pPr>
               <w:pStyle w:val="Dates"/>
@@ -2160,13 +1583,8 @@
               <w:pStyle w:val="CompanyName"/>
             </w:pPr>
             <w:r>
-              <w:t xml:space="preserve">The College of St. </w:t>
-            </w:r>
-            <w:proofErr w:type="spellStart"/>
-            <w:r>
-              <w:t>Scholastica</w:t>
-            </w:r>
-            <w:proofErr w:type="spellEnd"/>
+              <w:t>The College of St. Scholastica</w:t>
+            </w:r>
           </w:p>
           <w:p>
             <w:pPr>
@@ -2292,13 +1710,8 @@
             <w:pPr>
               <w:pStyle w:val="CompanyName"/>
             </w:pPr>
-            <w:proofErr w:type="spellStart"/>
-            <w:r>
-              <w:t>Vecna</w:t>
-            </w:r>
-            <w:proofErr w:type="spellEnd"/>
-            <w:r>
-              <w:t xml:space="preserve"> Cares</w:t>
+            <w:r>
+              <w:t>Vecna Cares</w:t>
             </w:r>
           </w:p>
           <w:p>
@@ -2347,7 +1760,7 @@
                 <w:rFonts w:cstheme="minorHAnsi"/>
                 <w:szCs w:val="20"/>
               </w:rPr>
-              <w:t>Present</w:t>
+              <w:t>June 2013</w:t>
             </w:r>
           </w:p>
           <w:p>
@@ -2403,15 +1816,7 @@
               <w:pStyle w:val="CompanyName"/>
             </w:pPr>
             <w:r>
-              <w:t xml:space="preserve">St. </w:t>
-            </w:r>
-            <w:proofErr w:type="spellStart"/>
-            <w:r>
-              <w:t>Scholastica</w:t>
-            </w:r>
-            <w:proofErr w:type="spellEnd"/>
-            <w:r>
-              <w:t xml:space="preserve"> Computer Club</w:t>
+              <w:t>St. Scholastica Computer Club</w:t>
             </w:r>
           </w:p>
           <w:p>
@@ -2613,15 +2018,7 @@
               <w:pStyle w:val="CompanyName"/>
             </w:pPr>
             <w:r>
-              <w:t xml:space="preserve">St. </w:t>
-            </w:r>
-            <w:proofErr w:type="spellStart"/>
-            <w:r>
-              <w:t>Scholastica</w:t>
-            </w:r>
-            <w:proofErr w:type="spellEnd"/>
-            <w:r>
-              <w:t xml:space="preserve"> Programming Team</w:t>
+              <w:t>St. Scholastica Programming Team</w:t>
             </w:r>
           </w:p>
           <w:p>
@@ -2730,15 +2127,7 @@
               <w:pStyle w:val="CompanyName"/>
             </w:pPr>
             <w:r>
-              <w:t xml:space="preserve">St. </w:t>
-            </w:r>
-            <w:proofErr w:type="spellStart"/>
-            <w:r>
-              <w:t>Scholastica</w:t>
-            </w:r>
-            <w:proofErr w:type="spellEnd"/>
-            <w:r>
-              <w:t xml:space="preserve"> Robotics Team</w:t>
+              <w:t>St. Scholastica Robotics Team</w:t>
             </w:r>
           </w:p>
           <w:p>
@@ -2869,7 +2258,7 @@
     </w:p>
     <w:sectPr>
       <w:pgSz w:w="12240" w:h="15840"/>
-      <w:pgMar w:top="576" w:right="576" w:bottom="691" w:left="576" w:header="720" w:footer="720" w:gutter="0"/>
+      <w:pgMar w:top="360" w:right="576" w:bottom="360" w:left="576" w:header="720" w:footer="720" w:gutter="0"/>
       <w:cols w:space="720"/>
       <w:docGrid w:linePitch="360"/>
     </w:sectPr>
@@ -2878,7 +2267,7 @@
 </file>
 
 <file path=word/endnotes.xml><?xml version="1.0" encoding="utf-8"?>
-<w:endnotes xmlns:ve="http://schemas.openxmlformats.org/markup-compatibility/2006" xmlns:o="urn:schemas-microsoft-com:office:office" xmlns:r="http://schemas.openxmlformats.org/officeDocument/2006/relationships" xmlns:m="http://schemas.openxmlformats.org/officeDocument/2006/math" xmlns:v="urn:schemas-microsoft-com:vml" xmlns:wp="http://schemas.openxmlformats.org/drawingml/2006/wordprocessingDrawing" xmlns:w10="urn:schemas-microsoft-com:office:word" xmlns:w="http://schemas.openxmlformats.org/wordprocessingml/2006/main" xmlns:wne="http://schemas.microsoft.com/office/word/2006/wordml">
+<w:endnotes xmlns:wpc="http://schemas.microsoft.com/office/word/2010/wordprocessingCanvas" xmlns:cx="http://schemas.microsoft.com/office/drawing/2014/chartex" xmlns:mc="http://schemas.openxmlformats.org/markup-compatibility/2006" xmlns:o="urn:schemas-microsoft-com:office:office" xmlns:r="http://schemas.openxmlformats.org/officeDocument/2006/relationships" xmlns:m="http://schemas.openxmlformats.org/officeDocument/2006/math" xmlns:v="urn:schemas-microsoft-com:vml" xmlns:wp14="http://schemas.microsoft.com/office/word/2010/wordprocessingDrawing" xmlns:wp="http://schemas.openxmlformats.org/drawingml/2006/wordprocessingDrawing" xmlns:w10="urn:schemas-microsoft-com:office:word" xmlns:w="http://schemas.openxmlformats.org/wordprocessingml/2006/main" xmlns:w14="http://schemas.microsoft.com/office/word/2010/wordml" xmlns:w15="http://schemas.microsoft.com/office/word/2012/wordml" xmlns:w16se="http://schemas.microsoft.com/office/word/2015/wordml/symex" xmlns:wpg="http://schemas.microsoft.com/office/word/2010/wordprocessingGroup" xmlns:wpi="http://schemas.microsoft.com/office/word/2010/wordprocessingInk" xmlns:wne="http://schemas.microsoft.com/office/word/2006/wordml" xmlns:wps="http://schemas.microsoft.com/office/word/2010/wordprocessingShape" mc:Ignorable="w14 w15 w16se wp14">
   <w:endnote w:type="separator" w:id="-1">
     <w:p>
       <w:pPr>
@@ -2903,7 +2292,7 @@
 </file>
 
 <file path=word/footnotes.xml><?xml version="1.0" encoding="utf-8"?>
-<w:footnotes xmlns:ve="http://schemas.openxmlformats.org/markup-compatibility/2006" xmlns:o="urn:schemas-microsoft-com:office:office" xmlns:r="http://schemas.openxmlformats.org/officeDocument/2006/relationships" xmlns:m="http://schemas.openxmlformats.org/officeDocument/2006/math" xmlns:v="urn:schemas-microsoft-com:vml" xmlns:wp="http://schemas.openxmlformats.org/drawingml/2006/wordprocessingDrawing" xmlns:w10="urn:schemas-microsoft-com:office:word" xmlns:w="http://schemas.openxmlformats.org/wordprocessingml/2006/main" xmlns:wne="http://schemas.microsoft.com/office/word/2006/wordml">
+<w:footnotes xmlns:wpc="http://schemas.microsoft.com/office/word/2010/wordprocessingCanvas" xmlns:cx="http://schemas.microsoft.com/office/drawing/2014/chartex" xmlns:mc="http://schemas.openxmlformats.org/markup-compatibility/2006" xmlns:o="urn:schemas-microsoft-com:office:office" xmlns:r="http://schemas.openxmlformats.org/officeDocument/2006/relationships" xmlns:m="http://schemas.openxmlformats.org/officeDocument/2006/math" xmlns:v="urn:schemas-microsoft-com:vml" xmlns:wp14="http://schemas.microsoft.com/office/word/2010/wordprocessingDrawing" xmlns:wp="http://schemas.openxmlformats.org/drawingml/2006/wordprocessingDrawing" xmlns:w10="urn:schemas-microsoft-com:office:word" xmlns:w="http://schemas.openxmlformats.org/wordprocessingml/2006/main" xmlns:w14="http://schemas.microsoft.com/office/word/2010/wordml" xmlns:w15="http://schemas.microsoft.com/office/word/2012/wordml" xmlns:w16se="http://schemas.microsoft.com/office/word/2015/wordml/symex" xmlns:wpg="http://schemas.microsoft.com/office/word/2010/wordprocessingGroup" xmlns:wpi="http://schemas.microsoft.com/office/word/2010/wordprocessingInk" xmlns:wne="http://schemas.microsoft.com/office/word/2006/wordml" xmlns:wps="http://schemas.microsoft.com/office/word/2010/wordprocessingShape" mc:Ignorable="w14 w15 w16se wp14">
   <w:footnote w:type="separator" w:id="-1">
     <w:p>
       <w:pPr>
@@ -2928,8 +2317,8 @@
 </file>
 
 <file path=word/numbering.xml><?xml version="1.0" encoding="utf-8"?>
-<w:numbering xmlns:ve="http://schemas.openxmlformats.org/markup-compatibility/2006" xmlns:o="urn:schemas-microsoft-com:office:office" xmlns:r="http://schemas.openxmlformats.org/officeDocument/2006/relationships" xmlns:m="http://schemas.openxmlformats.org/officeDocument/2006/math" xmlns:v="urn:schemas-microsoft-com:vml" xmlns:wp="http://schemas.openxmlformats.org/drawingml/2006/wordprocessingDrawing" xmlns:w10="urn:schemas-microsoft-com:office:word" xmlns:w="http://schemas.openxmlformats.org/wordprocessingml/2006/main" xmlns:wne="http://schemas.microsoft.com/office/word/2006/wordml">
-  <w:abstractNum w:abstractNumId="0">
+<w:numbering xmlns:wpc="http://schemas.microsoft.com/office/word/2010/wordprocessingCanvas" xmlns:cx="http://schemas.microsoft.com/office/drawing/2014/chartex" xmlns:mc="http://schemas.openxmlformats.org/markup-compatibility/2006" xmlns:o="urn:schemas-microsoft-com:office:office" xmlns:r="http://schemas.openxmlformats.org/officeDocument/2006/relationships" xmlns:m="http://schemas.openxmlformats.org/officeDocument/2006/math" xmlns:v="urn:schemas-microsoft-com:vml" xmlns:wp14="http://schemas.microsoft.com/office/word/2010/wordprocessingDrawing" xmlns:wp="http://schemas.openxmlformats.org/drawingml/2006/wordprocessingDrawing" xmlns:w10="urn:schemas-microsoft-com:office:word" xmlns:w="http://schemas.openxmlformats.org/wordprocessingml/2006/main" xmlns:w14="http://schemas.microsoft.com/office/word/2010/wordml" xmlns:w15="http://schemas.microsoft.com/office/word/2012/wordml" xmlns:w16se="http://schemas.microsoft.com/office/word/2015/wordml/symex" xmlns:wpg="http://schemas.microsoft.com/office/word/2010/wordprocessingGroup" xmlns:wpi="http://schemas.microsoft.com/office/word/2010/wordprocessingInk" xmlns:wne="http://schemas.microsoft.com/office/word/2006/wordml" xmlns:wps="http://schemas.microsoft.com/office/word/2010/wordprocessingShape" mc:Ignorable="w14 w15 w16se wp14">
+  <w:abstractNum w:abstractNumId="0" w15:restartNumberingAfterBreak="0">
     <w:nsid w:val="072543B9"/>
     <w:multiLevelType w:val="hybridMultilevel"/>
     <w:tmpl w:val="B4E41328"/>
@@ -3069,7 +2458,7 @@
       </w:rPr>
     </w:lvl>
   </w:abstractNum>
-  <w:abstractNum w:abstractNumId="1">
+  <w:abstractNum w:abstractNumId="1" w15:restartNumberingAfterBreak="0">
     <w:nsid w:val="15AB6A4E"/>
     <w:multiLevelType w:val="hybridMultilevel"/>
     <w:tmpl w:val="DC14A70E"/>
@@ -3209,11 +2598,11 @@
       </w:rPr>
     </w:lvl>
   </w:abstractNum>
-  <w:abstractNum w:abstractNumId="2">
+  <w:abstractNum w:abstractNumId="2" w15:restartNumberingAfterBreak="0">
     <w:nsid w:val="1EAB4CC5"/>
     <w:multiLevelType w:val="hybridMultilevel"/>
-    <w:tmpl w:val="C26429BC"/>
-    <w:lvl w:ilvl="0" w:tplc="A3C2F032">
+    <w:tmpl w:val="1B18E7D6"/>
+    <w:lvl w:ilvl="0" w:tplc="9F0E667E">
       <w:start w:val="1"/>
       <w:numFmt w:val="bullet"/>
       <w:pStyle w:val="bulletedlist"/>
@@ -3355,7 +2744,7 @@
       </w:rPr>
     </w:lvl>
   </w:abstractNum>
-  <w:abstractNum w:abstractNumId="3">
+  <w:abstractNum w:abstractNumId="3" w15:restartNumberingAfterBreak="0">
     <w:nsid w:val="20C85E5D"/>
     <w:multiLevelType w:val="hybridMultilevel"/>
     <w:tmpl w:val="EA50AAD0"/>
@@ -3467,7 +2856,7 @@
       </w:rPr>
     </w:lvl>
   </w:abstractNum>
-  <w:abstractNum w:abstractNumId="4">
+  <w:abstractNum w:abstractNumId="4" w15:restartNumberingAfterBreak="0">
     <w:nsid w:val="2E4416E5"/>
     <w:multiLevelType w:val="hybridMultilevel"/>
     <w:tmpl w:val="22BCDA62"/>
@@ -3607,7 +2996,7 @@
       </w:rPr>
     </w:lvl>
   </w:abstractNum>
-  <w:abstractNum w:abstractNumId="5">
+  <w:abstractNum w:abstractNumId="5" w15:restartNumberingAfterBreak="0">
     <w:nsid w:val="4F48458F"/>
     <w:multiLevelType w:val="hybridMultilevel"/>
     <w:tmpl w:val="6A0A784A"/>
@@ -3720,7 +3109,7 @@
       </w:rPr>
     </w:lvl>
   </w:abstractNum>
-  <w:abstractNum w:abstractNumId="6">
+  <w:abstractNum w:abstractNumId="6" w15:restartNumberingAfterBreak="0">
     <w:nsid w:val="532B5DD0"/>
     <w:multiLevelType w:val="hybridMultilevel"/>
     <w:tmpl w:val="6EE8404C"/>
@@ -3861,7 +3250,7 @@
       </w:rPr>
     </w:lvl>
   </w:abstractNum>
-  <w:abstractNum w:abstractNumId="7">
+  <w:abstractNum w:abstractNumId="7" w15:restartNumberingAfterBreak="0">
     <w:nsid w:val="66B75600"/>
     <w:multiLevelType w:val="singleLevel"/>
     <w:tmpl w:val="EBBC44FA"/>
@@ -3881,7 +3270,7 @@
       </w:rPr>
     </w:lvl>
   </w:abstractNum>
-  <w:abstractNum w:abstractNumId="8">
+  <w:abstractNum w:abstractNumId="8" w15:restartNumberingAfterBreak="0">
     <w:nsid w:val="69B63BEE"/>
     <w:multiLevelType w:val="multilevel"/>
     <w:tmpl w:val="C26429BC"/>
@@ -4026,7 +3415,7 @@
       </w:rPr>
     </w:lvl>
   </w:abstractNum>
-  <w:abstractNum w:abstractNumId="9">
+  <w:abstractNum w:abstractNumId="9" w15:restartNumberingAfterBreak="0">
     <w:nsid w:val="6BB9741F"/>
     <w:multiLevelType w:val="hybridMultilevel"/>
     <w:tmpl w:val="53A673BC"/>
@@ -4139,7 +3528,7 @@
       </w:rPr>
     </w:lvl>
   </w:abstractNum>
-  <w:abstractNum w:abstractNumId="10">
+  <w:abstractNum w:abstractNumId="10" w15:restartNumberingAfterBreak="0">
     <w:nsid w:val="6D2E5C51"/>
     <w:multiLevelType w:val="hybridMultilevel"/>
     <w:tmpl w:val="47643690"/>
@@ -4278,7 +3667,7 @@
       </w:rPr>
     </w:lvl>
   </w:abstractNum>
-  <w:abstractNum w:abstractNumId="11">
+  <w:abstractNum w:abstractNumId="11" w15:restartNumberingAfterBreak="0">
     <w:nsid w:val="7714190B"/>
     <w:multiLevelType w:val="hybridMultilevel"/>
     <w:tmpl w:val="DFDED554"/>
@@ -4458,7 +3847,7 @@
 </file>
 
 <file path=word/styles.xml><?xml version="1.0" encoding="utf-8"?>
-<w:styles xmlns:r="http://schemas.openxmlformats.org/officeDocument/2006/relationships" xmlns:w="http://schemas.openxmlformats.org/wordprocessingml/2006/main">
+<w:styles xmlns:mc="http://schemas.openxmlformats.org/markup-compatibility/2006" xmlns:r="http://schemas.openxmlformats.org/officeDocument/2006/relationships" xmlns:w="http://schemas.openxmlformats.org/wordprocessingml/2006/main" xmlns:w14="http://schemas.microsoft.com/office/word/2010/wordml" xmlns:w15="http://schemas.microsoft.com/office/word/2012/wordml" xmlns:w16se="http://schemas.microsoft.com/office/word/2015/wordml/symex" mc:Ignorable="w14 w15 w16se">
   <w:docDefaults>
     <w:rPrDefault>
       <w:rPr>
@@ -4468,7 +3857,7 @@
     </w:rPrDefault>
     <w:pPrDefault/>
   </w:docDefaults>
-  <w:latentStyles w:defLockedState="0" w:defUIPriority="0" w:defSemiHidden="0" w:defUnhideWhenUsed="0" w:defQFormat="0" w:count="267">
+  <w:latentStyles w:defLockedState="0" w:defUIPriority="0" w:defSemiHidden="0" w:defUnhideWhenUsed="0" w:defQFormat="0" w:count="371">
     <w:lsdException w:name="Normal" w:qFormat="1"/>
     <w:lsdException w:name="heading 1" w:qFormat="1"/>
     <w:lsdException w:name="heading 2" w:qFormat="1"/>
@@ -4479,11 +3868,145 @@
     <w:lsdException w:name="heading 7" w:semiHidden="1" w:unhideWhenUsed="1" w:qFormat="1"/>
     <w:lsdException w:name="heading 8" w:semiHidden="1" w:unhideWhenUsed="1" w:qFormat="1"/>
     <w:lsdException w:name="heading 9" w:semiHidden="1" w:unhideWhenUsed="1" w:qFormat="1"/>
+    <w:lsdException w:name="index 1" w:semiHidden="1" w:unhideWhenUsed="1"/>
+    <w:lsdException w:name="index 2" w:semiHidden="1" w:unhideWhenUsed="1"/>
+    <w:lsdException w:name="index 3" w:semiHidden="1" w:unhideWhenUsed="1"/>
+    <w:lsdException w:name="index 4" w:semiHidden="1" w:unhideWhenUsed="1"/>
+    <w:lsdException w:name="index 5" w:semiHidden="1" w:unhideWhenUsed="1"/>
+    <w:lsdException w:name="index 6" w:semiHidden="1" w:unhideWhenUsed="1"/>
+    <w:lsdException w:name="index 7" w:semiHidden="1" w:unhideWhenUsed="1"/>
+    <w:lsdException w:name="index 8" w:semiHidden="1" w:unhideWhenUsed="1"/>
+    <w:lsdException w:name="index 9" w:semiHidden="1" w:unhideWhenUsed="1"/>
+    <w:lsdException w:name="toc 1" w:semiHidden="1" w:unhideWhenUsed="1"/>
+    <w:lsdException w:name="toc 2" w:semiHidden="1" w:unhideWhenUsed="1"/>
+    <w:lsdException w:name="toc 3" w:semiHidden="1" w:unhideWhenUsed="1"/>
+    <w:lsdException w:name="toc 4" w:semiHidden="1" w:unhideWhenUsed="1"/>
+    <w:lsdException w:name="toc 5" w:semiHidden="1" w:unhideWhenUsed="1"/>
+    <w:lsdException w:name="toc 6" w:semiHidden="1" w:unhideWhenUsed="1"/>
+    <w:lsdException w:name="toc 7" w:semiHidden="1" w:unhideWhenUsed="1"/>
+    <w:lsdException w:name="toc 8" w:semiHidden="1" w:unhideWhenUsed="1"/>
+    <w:lsdException w:name="toc 9" w:semiHidden="1" w:unhideWhenUsed="1"/>
+    <w:lsdException w:name="Normal Indent" w:semiHidden="1" w:unhideWhenUsed="1"/>
+    <w:lsdException w:name="footnote text" w:semiHidden="1" w:unhideWhenUsed="1"/>
+    <w:lsdException w:name="annotation text" w:semiHidden="1" w:unhideWhenUsed="1"/>
+    <w:lsdException w:name="header" w:semiHidden="1" w:unhideWhenUsed="1"/>
+    <w:lsdException w:name="footer" w:semiHidden="1" w:unhideWhenUsed="1"/>
+    <w:lsdException w:name="index heading" w:semiHidden="1" w:unhideWhenUsed="1"/>
     <w:lsdException w:name="caption" w:semiHidden="1" w:unhideWhenUsed="1" w:qFormat="1"/>
+    <w:lsdException w:name="table of figures" w:semiHidden="1" w:unhideWhenUsed="1"/>
+    <w:lsdException w:name="envelope address" w:semiHidden="1" w:unhideWhenUsed="1"/>
+    <w:lsdException w:name="envelope return" w:semiHidden="1" w:unhideWhenUsed="1"/>
+    <w:lsdException w:name="footnote reference" w:semiHidden="1" w:unhideWhenUsed="1"/>
+    <w:lsdException w:name="annotation reference" w:semiHidden="1" w:unhideWhenUsed="1"/>
+    <w:lsdException w:name="line number" w:semiHidden="1" w:unhideWhenUsed="1"/>
+    <w:lsdException w:name="page number" w:semiHidden="1" w:unhideWhenUsed="1"/>
+    <w:lsdException w:name="endnote reference" w:semiHidden="1" w:unhideWhenUsed="1"/>
+    <w:lsdException w:name="endnote text" w:semiHidden="1" w:unhideWhenUsed="1"/>
+    <w:lsdException w:name="table of authorities" w:semiHidden="1" w:unhideWhenUsed="1"/>
+    <w:lsdException w:name="macro" w:semiHidden="1" w:unhideWhenUsed="1"/>
+    <w:lsdException w:name="toa heading" w:semiHidden="1" w:unhideWhenUsed="1"/>
+    <w:lsdException w:name="List" w:semiHidden="1" w:unhideWhenUsed="1"/>
+    <w:lsdException w:name="List Bullet" w:semiHidden="1" w:unhideWhenUsed="1"/>
+    <w:lsdException w:name="List 2" w:semiHidden="1" w:unhideWhenUsed="1"/>
+    <w:lsdException w:name="List 3" w:semiHidden="1" w:unhideWhenUsed="1"/>
+    <w:lsdException w:name="List Bullet 2" w:semiHidden="1" w:unhideWhenUsed="1"/>
+    <w:lsdException w:name="List Bullet 3" w:semiHidden="1" w:unhideWhenUsed="1"/>
+    <w:lsdException w:name="List Bullet 4" w:semiHidden="1" w:unhideWhenUsed="1"/>
+    <w:lsdException w:name="List Bullet 5" w:semiHidden="1" w:unhideWhenUsed="1"/>
+    <w:lsdException w:name="List Number 2" w:semiHidden="1" w:unhideWhenUsed="1"/>
+    <w:lsdException w:name="List Number 3" w:semiHidden="1" w:unhideWhenUsed="1"/>
+    <w:lsdException w:name="List Number 4" w:semiHidden="1" w:unhideWhenUsed="1"/>
+    <w:lsdException w:name="List Number 5" w:semiHidden="1" w:unhideWhenUsed="1"/>
     <w:lsdException w:name="Title" w:qFormat="1"/>
+    <w:lsdException w:name="Closing" w:semiHidden="1" w:unhideWhenUsed="1"/>
+    <w:lsdException w:name="Signature" w:semiHidden="1" w:unhideWhenUsed="1"/>
+    <w:lsdException w:name="Default Paragraph Font" w:semiHidden="1" w:unhideWhenUsed="1"/>
+    <w:lsdException w:name="Body Text" w:semiHidden="1" w:unhideWhenUsed="1"/>
+    <w:lsdException w:name="Body Text Indent" w:semiHidden="1" w:unhideWhenUsed="1"/>
+    <w:lsdException w:name="List Continue" w:semiHidden="1" w:unhideWhenUsed="1"/>
+    <w:lsdException w:name="List Continue 2" w:semiHidden="1" w:unhideWhenUsed="1"/>
+    <w:lsdException w:name="List Continue 3" w:semiHidden="1" w:unhideWhenUsed="1"/>
+    <w:lsdException w:name="List Continue 4" w:semiHidden="1" w:unhideWhenUsed="1"/>
+    <w:lsdException w:name="List Continue 5" w:semiHidden="1" w:unhideWhenUsed="1"/>
+    <w:lsdException w:name="Message Header" w:semiHidden="1" w:unhideWhenUsed="1"/>
     <w:lsdException w:name="Subtitle" w:qFormat="1"/>
+    <w:lsdException w:name="Body Text First Indent 2" w:semiHidden="1" w:unhideWhenUsed="1"/>
+    <w:lsdException w:name="Note Heading" w:semiHidden="1" w:unhideWhenUsed="1"/>
+    <w:lsdException w:name="Body Text 2" w:semiHidden="1" w:unhideWhenUsed="1"/>
+    <w:lsdException w:name="Body Text 3" w:semiHidden="1" w:unhideWhenUsed="1"/>
+    <w:lsdException w:name="Body Text Indent 2" w:semiHidden="1" w:unhideWhenUsed="1"/>
+    <w:lsdException w:name="Body Text Indent 3" w:semiHidden="1" w:unhideWhenUsed="1"/>
+    <w:lsdException w:name="Block Text" w:semiHidden="1" w:unhideWhenUsed="1"/>
+    <w:lsdException w:name="Hyperlink" w:semiHidden="1" w:unhideWhenUsed="1"/>
+    <w:lsdException w:name="FollowedHyperlink" w:semiHidden="1" w:unhideWhenUsed="1"/>
     <w:lsdException w:name="Strong" w:qFormat="1"/>
     <w:lsdException w:name="Emphasis" w:qFormat="1"/>
+    <w:lsdException w:name="Document Map" w:semiHidden="1" w:unhideWhenUsed="1"/>
+    <w:lsdException w:name="Plain Text" w:semiHidden="1" w:unhideWhenUsed="1"/>
+    <w:lsdException w:name="E-mail Signature" w:semiHidden="1" w:unhideWhenUsed="1"/>
+    <w:lsdException w:name="HTML Top of Form" w:semiHidden="1" w:unhideWhenUsed="1"/>
+    <w:lsdException w:name="HTML Bottom of Form" w:semiHidden="1" w:unhideWhenUsed="1"/>
+    <w:lsdException w:name="Normal (Web)" w:semiHidden="1" w:unhideWhenUsed="1"/>
+    <w:lsdException w:name="HTML Acronym" w:semiHidden="1" w:unhideWhenUsed="1"/>
+    <w:lsdException w:name="HTML Address" w:semiHidden="1" w:unhideWhenUsed="1"/>
+    <w:lsdException w:name="HTML Cite" w:semiHidden="1" w:unhideWhenUsed="1"/>
+    <w:lsdException w:name="HTML Code" w:semiHidden="1" w:unhideWhenUsed="1"/>
+    <w:lsdException w:name="HTML Definition" w:semiHidden="1" w:unhideWhenUsed="1"/>
+    <w:lsdException w:name="HTML Keyboard" w:semiHidden="1" w:unhideWhenUsed="1"/>
+    <w:lsdException w:name="HTML Preformatted" w:semiHidden="1" w:unhideWhenUsed="1"/>
+    <w:lsdException w:name="HTML Sample" w:semiHidden="1" w:unhideWhenUsed="1"/>
+    <w:lsdException w:name="HTML Typewriter" w:semiHidden="1" w:unhideWhenUsed="1"/>
+    <w:lsdException w:name="HTML Variable" w:semiHidden="1" w:unhideWhenUsed="1"/>
+    <w:lsdException w:name="Normal Table" w:semiHidden="1" w:unhideWhenUsed="1"/>
+    <w:lsdException w:name="annotation subject" w:semiHidden="1" w:unhideWhenUsed="1"/>
+    <w:lsdException w:name="No List" w:semiHidden="1" w:unhideWhenUsed="1"/>
+    <w:lsdException w:name="Outline List 1" w:semiHidden="1" w:unhideWhenUsed="1"/>
+    <w:lsdException w:name="Outline List 2" w:semiHidden="1" w:unhideWhenUsed="1"/>
+    <w:lsdException w:name="Outline List 3" w:semiHidden="1" w:unhideWhenUsed="1"/>
+    <w:lsdException w:name="Table Simple 1" w:semiHidden="1" w:unhideWhenUsed="1"/>
+    <w:lsdException w:name="Table Simple 2" w:semiHidden="1" w:unhideWhenUsed="1"/>
+    <w:lsdException w:name="Table Simple 3" w:semiHidden="1" w:unhideWhenUsed="1"/>
+    <w:lsdException w:name="Table Classic 1" w:semiHidden="1" w:unhideWhenUsed="1"/>
+    <w:lsdException w:name="Table Classic 2" w:semiHidden="1" w:unhideWhenUsed="1"/>
+    <w:lsdException w:name="Table Classic 3" w:semiHidden="1" w:unhideWhenUsed="1"/>
+    <w:lsdException w:name="Table Classic 4" w:semiHidden="1" w:unhideWhenUsed="1"/>
+    <w:lsdException w:name="Table Colorful 1" w:semiHidden="1" w:unhideWhenUsed="1"/>
+    <w:lsdException w:name="Table Colorful 2" w:semiHidden="1" w:unhideWhenUsed="1"/>
+    <w:lsdException w:name="Table Colorful 3" w:semiHidden="1" w:unhideWhenUsed="1"/>
+    <w:lsdException w:name="Table Columns 1" w:semiHidden="1" w:unhideWhenUsed="1"/>
+    <w:lsdException w:name="Table Columns 2" w:semiHidden="1" w:unhideWhenUsed="1"/>
+    <w:lsdException w:name="Table Columns 3" w:semiHidden="1" w:unhideWhenUsed="1"/>
+    <w:lsdException w:name="Table Columns 4" w:semiHidden="1" w:unhideWhenUsed="1"/>
+    <w:lsdException w:name="Table Columns 5" w:semiHidden="1" w:unhideWhenUsed="1"/>
+    <w:lsdException w:name="Table Grid 1" w:semiHidden="1" w:unhideWhenUsed="1"/>
+    <w:lsdException w:name="Table Grid 2" w:semiHidden="1" w:unhideWhenUsed="1"/>
+    <w:lsdException w:name="Table Grid 3" w:semiHidden="1" w:unhideWhenUsed="1"/>
+    <w:lsdException w:name="Table Grid 4" w:semiHidden="1" w:unhideWhenUsed="1"/>
+    <w:lsdException w:name="Table Grid 5" w:semiHidden="1" w:unhideWhenUsed="1"/>
+    <w:lsdException w:name="Table Grid 6" w:semiHidden="1" w:unhideWhenUsed="1"/>
+    <w:lsdException w:name="Table Grid 7" w:semiHidden="1" w:unhideWhenUsed="1"/>
+    <w:lsdException w:name="Table Grid 8" w:semiHidden="1" w:unhideWhenUsed="1"/>
+    <w:lsdException w:name="Table List 1" w:semiHidden="1" w:unhideWhenUsed="1"/>
+    <w:lsdException w:name="Table List 2" w:semiHidden="1" w:unhideWhenUsed="1"/>
+    <w:lsdException w:name="Table List 3" w:semiHidden="1" w:unhideWhenUsed="1"/>
+    <w:lsdException w:name="Table List 4" w:semiHidden="1" w:unhideWhenUsed="1"/>
+    <w:lsdException w:name="Table List 5" w:semiHidden="1" w:unhideWhenUsed="1"/>
+    <w:lsdException w:name="Table List 6" w:semiHidden="1" w:unhideWhenUsed="1"/>
+    <w:lsdException w:name="Table List 7" w:semiHidden="1" w:unhideWhenUsed="1"/>
+    <w:lsdException w:name="Table List 8" w:semiHidden="1" w:unhideWhenUsed="1"/>
+    <w:lsdException w:name="Table 3D effects 1" w:semiHidden="1" w:unhideWhenUsed="1"/>
+    <w:lsdException w:name="Table 3D effects 2" w:semiHidden="1" w:unhideWhenUsed="1"/>
+    <w:lsdException w:name="Table 3D effects 3" w:semiHidden="1" w:unhideWhenUsed="1"/>
+    <w:lsdException w:name="Table Contemporary" w:semiHidden="1" w:unhideWhenUsed="1"/>
+    <w:lsdException w:name="Table Elegant" w:semiHidden="1" w:unhideWhenUsed="1"/>
+    <w:lsdException w:name="Table Professional" w:semiHidden="1" w:unhideWhenUsed="1"/>
+    <w:lsdException w:name="Table Subtle 1" w:semiHidden="1" w:unhideWhenUsed="1"/>
+    <w:lsdException w:name="Table Subtle 2" w:semiHidden="1" w:unhideWhenUsed="1"/>
+    <w:lsdException w:name="Table Web 1" w:semiHidden="1" w:unhideWhenUsed="1"/>
+    <w:lsdException w:name="Table Web 2" w:semiHidden="1" w:unhideWhenUsed="1"/>
+    <w:lsdException w:name="Table Web 3" w:semiHidden="1" w:unhideWhenUsed="1"/>
+    <w:lsdException w:name="Balloon Text" w:semiHidden="1" w:unhideWhenUsed="1"/>
+    <w:lsdException w:name="Table Theme" w:semiHidden="1" w:unhideWhenUsed="1"/>
     <w:lsdException w:name="Placeholder Text" w:semiHidden="1" w:uiPriority="99"/>
     <w:lsdException w:name="No Spacing" w:uiPriority="1" w:qFormat="1"/>
     <w:lsdException w:name="Light Shading" w:uiPriority="60"/>
@@ -4595,6 +4118,110 @@
     <w:lsdException w:name="Book Title" w:uiPriority="33" w:qFormat="1"/>
     <w:lsdException w:name="Bibliography" w:semiHidden="1" w:uiPriority="37" w:unhideWhenUsed="1"/>
     <w:lsdException w:name="TOC Heading" w:semiHidden="1" w:uiPriority="39" w:unhideWhenUsed="1" w:qFormat="1"/>
+    <w:lsdException w:name="Plain Table 1" w:uiPriority="41"/>
+    <w:lsdException w:name="Plain Table 2" w:uiPriority="42"/>
+    <w:lsdException w:name="Plain Table 3" w:uiPriority="43"/>
+    <w:lsdException w:name="Plain Table 4" w:uiPriority="44"/>
+    <w:lsdException w:name="Plain Table 5" w:uiPriority="45"/>
+    <w:lsdException w:name="Grid Table Light" w:uiPriority="40"/>
+    <w:lsdException w:name="Grid Table 1 Light" w:uiPriority="46"/>
+    <w:lsdException w:name="Grid Table 2" w:uiPriority="47"/>
+    <w:lsdException w:name="Grid Table 3" w:uiPriority="48"/>
+    <w:lsdException w:name="Grid Table 4" w:uiPriority="49"/>
+    <w:lsdException w:name="Grid Table 5 Dark" w:uiPriority="50"/>
+    <w:lsdException w:name="Grid Table 6 Colorful" w:uiPriority="51"/>
+    <w:lsdException w:name="Grid Table 7 Colorful" w:uiPriority="52"/>
+    <w:lsdException w:name="Grid Table 1 Light Accent 1" w:uiPriority="46"/>
+    <w:lsdException w:name="Grid Table 2 Accent 1" w:uiPriority="47"/>
+    <w:lsdException w:name="Grid Table 3 Accent 1" w:uiPriority="48"/>
+    <w:lsdException w:name="Grid Table 4 Accent 1" w:uiPriority="49"/>
+    <w:lsdException w:name="Grid Table 5 Dark Accent 1" w:uiPriority="50"/>
+    <w:lsdException w:name="Grid Table 6 Colorful Accent 1" w:uiPriority="51"/>
+    <w:lsdException w:name="Grid Table 7 Colorful Accent 1" w:uiPriority="52"/>
+    <w:lsdException w:name="Grid Table 1 Light Accent 2" w:uiPriority="46"/>
+    <w:lsdException w:name="Grid Table 2 Accent 2" w:uiPriority="47"/>
+    <w:lsdException w:name="Grid Table 3 Accent 2" w:uiPriority="48"/>
+    <w:lsdException w:name="Grid Table 4 Accent 2" w:uiPriority="49"/>
+    <w:lsdException w:name="Grid Table 5 Dark Accent 2" w:uiPriority="50"/>
+    <w:lsdException w:name="Grid Table 6 Colorful Accent 2" w:uiPriority="51"/>
+    <w:lsdException w:name="Grid Table 7 Colorful Accent 2" w:uiPriority="52"/>
+    <w:lsdException w:name="Grid Table 1 Light Accent 3" w:uiPriority="46"/>
+    <w:lsdException w:name="Grid Table 2 Accent 3" w:uiPriority="47"/>
+    <w:lsdException w:name="Grid Table 3 Accent 3" w:uiPriority="48"/>
+    <w:lsdException w:name="Grid Table 4 Accent 3" w:uiPriority="49"/>
+    <w:lsdException w:name="Grid Table 5 Dark Accent 3" w:uiPriority="50"/>
+    <w:lsdException w:name="Grid Table 6 Colorful Accent 3" w:uiPriority="51"/>
+    <w:lsdException w:name="Grid Table 7 Colorful Accent 3" w:uiPriority="52"/>
+    <w:lsdException w:name="Grid Table 1 Light Accent 4" w:uiPriority="46"/>
+    <w:lsdException w:name="Grid Table 2 Accent 4" w:uiPriority="47"/>
+    <w:lsdException w:name="Grid Table 3 Accent 4" w:uiPriority="48"/>
+    <w:lsdException w:name="Grid Table 4 Accent 4" w:uiPriority="49"/>
+    <w:lsdException w:name="Grid Table 5 Dark Accent 4" w:uiPriority="50"/>
+    <w:lsdException w:name="Grid Table 6 Colorful Accent 4" w:uiPriority="51"/>
+    <w:lsdException w:name="Grid Table 7 Colorful Accent 4" w:uiPriority="52"/>
+    <w:lsdException w:name="Grid Table 1 Light Accent 5" w:uiPriority="46"/>
+    <w:lsdException w:name="Grid Table 2 Accent 5" w:uiPriority="47"/>
+    <w:lsdException w:name="Grid Table 3 Accent 5" w:uiPriority="48"/>
+    <w:lsdException w:name="Grid Table 4 Accent 5" w:uiPriority="49"/>
+    <w:lsdException w:name="Grid Table 5 Dark Accent 5" w:uiPriority="50"/>
+    <w:lsdException w:name="Grid Table 6 Colorful Accent 5" w:uiPriority="51"/>
+    <w:lsdException w:name="Grid Table 7 Colorful Accent 5" w:uiPriority="52"/>
+    <w:lsdException w:name="Grid Table 1 Light Accent 6" w:uiPriority="46"/>
+    <w:lsdException w:name="Grid Table 2 Accent 6" w:uiPriority="47"/>
+    <w:lsdException w:name="Grid Table 3 Accent 6" w:uiPriority="48"/>
+    <w:lsdException w:name="Grid Table 4 Accent 6" w:uiPriority="49"/>
+    <w:lsdException w:name="Grid Table 5 Dark Accent 6" w:uiPriority="50"/>
+    <w:lsdException w:name="Grid Table 6 Colorful Accent 6" w:uiPriority="51"/>
+    <w:lsdException w:name="Grid Table 7 Colorful Accent 6" w:uiPriority="52"/>
+    <w:lsdException w:name="List Table 1 Light" w:uiPriority="46"/>
+    <w:lsdException w:name="List Table 2" w:uiPriority="47"/>
+    <w:lsdException w:name="List Table 3" w:uiPriority="48"/>
+    <w:lsdException w:name="List Table 4" w:uiPriority="49"/>
+    <w:lsdException w:name="List Table 5 Dark" w:uiPriority="50"/>
+    <w:lsdException w:name="List Table 6 Colorful" w:uiPriority="51"/>
+    <w:lsdException w:name="List Table 7 Colorful" w:uiPriority="52"/>
+    <w:lsdException w:name="List Table 1 Light Accent 1" w:uiPriority="46"/>
+    <w:lsdException w:name="List Table 2 Accent 1" w:uiPriority="47"/>
+    <w:lsdException w:name="List Table 3 Accent 1" w:uiPriority="48"/>
+    <w:lsdException w:name="List Table 4 Accent 1" w:uiPriority="49"/>
+    <w:lsdException w:name="List Table 5 Dark Accent 1" w:uiPriority="50"/>
+    <w:lsdException w:name="List Table 6 Colorful Accent 1" w:uiPriority="51"/>
+    <w:lsdException w:name="List Table 7 Colorful Accent 1" w:uiPriority="52"/>
+    <w:lsdException w:name="List Table 1 Light Accent 2" w:uiPriority="46"/>
+    <w:lsdException w:name="List Table 2 Accent 2" w:uiPriority="47"/>
+    <w:lsdException w:name="List Table 3 Accent 2" w:uiPriority="48"/>
+    <w:lsdException w:name="List Table 4 Accent 2" w:uiPriority="49"/>
+    <w:lsdException w:name="List Table 5 Dark Accent 2" w:uiPriority="50"/>
+    <w:lsdException w:name="List Table 6 Colorful Accent 2" w:uiPriority="51"/>
+    <w:lsdException w:name="List Table 7 Colorful Accent 2" w:uiPriority="52"/>
+    <w:lsdException w:name="List Table 1 Light Accent 3" w:uiPriority="46"/>
+    <w:lsdException w:name="List Table 2 Accent 3" w:uiPriority="47"/>
+    <w:lsdException w:name="List Table 3 Accent 3" w:uiPriority="48"/>
+    <w:lsdException w:name="List Table 4 Accent 3" w:uiPriority="49"/>
+    <w:lsdException w:name="List Table 5 Dark Accent 3" w:uiPriority="50"/>
+    <w:lsdException w:name="List Table 6 Colorful Accent 3" w:uiPriority="51"/>
+    <w:lsdException w:name="List Table 7 Colorful Accent 3" w:uiPriority="52"/>
+    <w:lsdException w:name="List Table 1 Light Accent 4" w:uiPriority="46"/>
+    <w:lsdException w:name="List Table 2 Accent 4" w:uiPriority="47"/>
+    <w:lsdException w:name="List Table 3 Accent 4" w:uiPriority="48"/>
+    <w:lsdException w:name="List Table 4 Accent 4" w:uiPriority="49"/>
+    <w:lsdException w:name="List Table 5 Dark Accent 4" w:uiPriority="50"/>
+    <w:lsdException w:name="List Table 6 Colorful Accent 4" w:uiPriority="51"/>
+    <w:lsdException w:name="List Table 7 Colorful Accent 4" w:uiPriority="52"/>
+    <w:lsdException w:name="List Table 1 Light Accent 5" w:uiPriority="46"/>
+    <w:lsdException w:name="List Table 2 Accent 5" w:uiPriority="47"/>
+    <w:lsdException w:name="List Table 3 Accent 5" w:uiPriority="48"/>
+    <w:lsdException w:name="List Table 4 Accent 5" w:uiPriority="49"/>
+    <w:lsdException w:name="List Table 5 Dark Accent 5" w:uiPriority="50"/>
+    <w:lsdException w:name="List Table 6 Colorful Accent 5" w:uiPriority="51"/>
+    <w:lsdException w:name="List Table 7 Colorful Accent 5" w:uiPriority="52"/>
+    <w:lsdException w:name="List Table 1 Light Accent 6" w:uiPriority="46"/>
+    <w:lsdException w:name="List Table 2 Accent 6" w:uiPriority="47"/>
+    <w:lsdException w:name="List Table 3 Accent 6" w:uiPriority="48"/>
+    <w:lsdException w:name="List Table 4 Accent 6" w:uiPriority="49"/>
+    <w:lsdException w:name="List Table 5 Dark Accent 6" w:uiPriority="50"/>
+    <w:lsdException w:name="List Table 6 Colorful Accent 6" w:uiPriority="51"/>
+    <w:lsdException w:name="List Table 7 Colorful Accent 6" w:uiPriority="52"/>
   </w:latentStyles>
   <w:style w:type="paragraph" w:default="1" w:styleId="Normal">
     <w:name w:val="Normal"/>
@@ -4684,7 +4311,6 @@
     <w:uiPriority w:val="99"/>
     <w:semiHidden/>
     <w:unhideWhenUsed/>
-    <w:qFormat/>
     <w:tblPr>
       <w:tblInd w:w="0" w:type="dxa"/>
       <w:tblCellMar>
@@ -4839,6 +4465,13 @@
     <w:basedOn w:val="bulletedlistChar"/>
     <w:link w:val="bulletedlistlastline"/>
     <w:rsid w:val="009A5A63"/>
+    <w:rPr>
+      <w:rFonts w:ascii="Tahoma" w:hAnsi="Tahoma"/>
+      <w:spacing w:val="10"/>
+      <w:sz w:val="16"/>
+      <w:szCs w:val="16"/>
+      <w:lang w:val="en-US" w:eastAsia="en-US" w:bidi="ar-SA"/>
+    </w:rPr>
   </w:style>
   <w:style w:type="paragraph" w:customStyle="1" w:styleId="Address1">
     <w:name w:val="Address 1"/>
@@ -4958,6 +4591,49 @@
     <w:rPr>
       <w:b w:val="0"/>
       <w:szCs w:val="20"/>
+    </w:rPr>
+  </w:style>
+  <w:style w:type="paragraph" w:styleId="NoSpacing">
+    <w:name w:val="No Spacing"/>
+    <w:uiPriority w:val="1"/>
+    <w:qFormat/>
+    <w:rsid w:val="00B30391"/>
+    <w:rPr>
+      <w:rFonts w:asciiTheme="minorHAnsi" w:hAnsiTheme="minorHAnsi"/>
+      <w:spacing w:val="10"/>
+      <w:szCs w:val="16"/>
+    </w:rPr>
+  </w:style>
+  <w:style w:type="paragraph" w:customStyle="1" w:styleId="JobDescription">
+    <w:name w:val="Job Description"/>
+    <w:basedOn w:val="bulletedlist"/>
+    <w:link w:val="JobDescriptionChar"/>
+    <w:qFormat/>
+    <w:rsid w:val="00D77DD3"/>
+    <w:pPr>
+      <w:tabs>
+        <w:tab w:val="clear" w:pos="288"/>
+        <w:tab w:val="num" w:pos="210"/>
+      </w:tabs>
+      <w:spacing w:after="0"/>
+      <w:ind w:left="210" w:hanging="180"/>
+    </w:pPr>
+    <w:rPr>
+      <w:rFonts w:cstheme="minorHAnsi"/>
+      <w:szCs w:val="20"/>
+    </w:rPr>
+  </w:style>
+  <w:style w:type="character" w:customStyle="1" w:styleId="JobDescriptionChar">
+    <w:name w:val="Job Description Char"/>
+    <w:basedOn w:val="bulletedlistChar"/>
+    <w:link w:val="JobDescription"/>
+    <w:rsid w:val="00D77DD3"/>
+    <w:rPr>
+      <w:rFonts w:asciiTheme="minorHAnsi" w:hAnsiTheme="minorHAnsi" w:cstheme="minorHAnsi"/>
+      <w:spacing w:val="10"/>
+      <w:sz w:val="16"/>
+      <w:szCs w:val="16"/>
+      <w:lang w:val="en-US" w:eastAsia="en-US" w:bidi="ar-SA"/>
     </w:rPr>
   </w:style>
 </w:styles>
@@ -5268,7 +4944,7 @@
 </file>
 
 <file path=customXml/itemProps2.xml><?xml version="1.0" encoding="utf-8"?>
-<ds:datastoreItem xmlns:ds="http://schemas.openxmlformats.org/officeDocument/2006/customXml" ds:itemID="{8DB3804C-5516-4134-AD1A-B08754DD82CE}">
+<ds:datastoreItem xmlns:ds="http://schemas.openxmlformats.org/officeDocument/2006/customXml" ds:itemID="{11CADA52-3AA4-48C7-9D14-8F907E9B5B54}">
   <ds:schemaRefs>
     <ds:schemaRef ds:uri="http://schemas.openxmlformats.org/officeDocument/2006/bibliography"/>
   </ds:schemaRefs>

</xml_diff>

<commit_message>
Minor tweeks in name sizing and adding a few keywords to descriptions
</commit_message>
<xml_diff>
--- a/Erickson,Matthew-Resume.docx
+++ b/Erickson,Matthew-Resume.docx
@@ -34,16 +34,16 @@
               <w:rPr>
                 <w:b w:val="0"/>
                 <w:i/>
-                <w:sz w:val="48"/>
-                <w:szCs w:val="48"/>
+                <w:sz w:val="56"/>
+                <w:szCs w:val="56"/>
               </w:rPr>
             </w:pPr>
             <w:r>
               <w:rPr>
                 <w:b w:val="0"/>
                 <w:i/>
-                <w:sz w:val="48"/>
-                <w:szCs w:val="48"/>
+                <w:sz w:val="56"/>
+                <w:szCs w:val="56"/>
               </w:rPr>
               <w:t>Matthew Erickson</w:t>
             </w:r>
@@ -204,7 +204,27 @@
                 <w:caps w:val="0"/>
                 <w:szCs w:val="20"/>
               </w:rPr>
-              <w:t>Technical skills</w:t>
+              <w:t xml:space="preserve">Technical </w:t>
+            </w:r>
+            <w:r>
+              <w:rPr>
+                <w:rFonts w:cstheme="minorHAnsi"/>
+                <w:b/>
+                <w:bCs/>
+                <w:caps w:val="0"/>
+                <w:szCs w:val="20"/>
+              </w:rPr>
+              <w:t>S</w:t>
+            </w:r>
+            <w:r>
+              <w:rPr>
+                <w:rFonts w:cstheme="minorHAnsi"/>
+                <w:b/>
+                <w:bCs/>
+                <w:caps w:val="0"/>
+                <w:szCs w:val="20"/>
+              </w:rPr>
+              <w:t>kills</w:t>
             </w:r>
           </w:p>
         </w:tc>
@@ -256,7 +276,21 @@
                 <w:rFonts w:cstheme="minorHAnsi"/>
                 <w:szCs w:val="20"/>
               </w:rPr>
-              <w:t>C#, Javascript, Java/J2EE, HTML/CSS(LESS/SASS)</w:t>
+              <w:t xml:space="preserve">C#, </w:t>
+            </w:r>
+            <w:r>
+              <w:rPr>
+                <w:rFonts w:cstheme="minorHAnsi"/>
+                <w:szCs w:val="20"/>
+              </w:rPr>
+              <w:t>JavaScript</w:t>
+            </w:r>
+            <w:r>
+              <w:rPr>
+                <w:rFonts w:cstheme="minorHAnsi"/>
+                <w:szCs w:val="20"/>
+              </w:rPr>
+              <w:t>, Java/J2EE, HTML/CSS(LESS/SASS)</w:t>
             </w:r>
           </w:p>
           <w:p>
@@ -418,7 +452,28 @@
                 <w:rFonts w:cstheme="minorHAnsi"/>
                 <w:szCs w:val="20"/>
               </w:rPr>
-              <w:t>MS SQL Server, PostgreSql, MySql</w:t>
+              <w:t xml:space="preserve">MS SQL Server, </w:t>
+            </w:r>
+            <w:r>
+              <w:rPr>
+                <w:rFonts w:cstheme="minorHAnsi"/>
+                <w:szCs w:val="20"/>
+              </w:rPr>
+              <w:t>PostgreSQL</w:t>
+            </w:r>
+            <w:r>
+              <w:rPr>
+                <w:rFonts w:cstheme="minorHAnsi"/>
+                <w:szCs w:val="20"/>
+              </w:rPr>
+              <w:t xml:space="preserve">, </w:t>
+            </w:r>
+            <w:r>
+              <w:rPr>
+                <w:rFonts w:cstheme="minorHAnsi"/>
+                <w:szCs w:val="20"/>
+              </w:rPr>
+              <w:t>MySQL</w:t>
             </w:r>
             <w:r>
               <w:rPr>
@@ -526,7 +581,13 @@
               <w:t xml:space="preserve">Lead </w:t>
             </w:r>
             <w:r>
-              <w:t xml:space="preserve">LESS and Javascript </w:t>
+              <w:t xml:space="preserve">LESS and </w:t>
+            </w:r>
+            <w:r>
+              <w:t>JavaScript</w:t>
+            </w:r>
+            <w:r>
+              <w:t xml:space="preserve"> </w:t>
             </w:r>
             <w:r>
               <w:t>R</w:t>
@@ -585,15 +646,16 @@
               <w:t xml:space="preserve"> (Angular 1.X)</w:t>
             </w:r>
             <w:r>
-              <w:t xml:space="preserve"> while trialing different MVVM frameworks for Javascript</w:t>
+              <w:t xml:space="preserve"> while trialing different MVVM frameworks for </w:t>
+            </w:r>
+            <w:r>
+              <w:t>JavaScript</w:t>
             </w:r>
           </w:p>
           <w:p>
             <w:pPr>
               <w:pStyle w:val="JobDescription"/>
             </w:pPr>
-            <w:bookmarkStart w:id="0" w:name="_GoBack"/>
-            <w:bookmarkEnd w:id="0"/>
             <w:r>
               <w:t>Aid in Application Architectural</w:t>
             </w:r>
@@ -1197,7 +1259,18 @@
               <w:t xml:space="preserve"> Technical</w:t>
             </w:r>
             <w:r>
-              <w:t xml:space="preserve"> and Business Ideas to Create an </w:t>
+              <w:t xml:space="preserve"> and Business Ideas to Create </w:t>
+            </w:r>
+            <w:r>
+              <w:t>and D</w:t>
+            </w:r>
+            <w:bookmarkStart w:id="0" w:name="_GoBack"/>
+            <w:bookmarkEnd w:id="0"/>
+            <w:r>
+              <w:t xml:space="preserve">eliver </w:t>
+            </w:r>
+            <w:r>
+              <w:t xml:space="preserve">an </w:t>
             </w:r>
             <w:r>
               <w:t xml:space="preserve">Economically Sound </w:t>
@@ -2250,7 +2323,7 @@
     </w:p>
     <w:sectPr>
       <w:pgSz w:w="12240" w:h="15840"/>
-      <w:pgMar w:top="360" w:right="576" w:bottom="360" w:left="576" w:header="720" w:footer="720" w:gutter="0"/>
+      <w:pgMar w:top="360" w:right="720" w:bottom="360" w:left="720" w:header="720" w:footer="720" w:gutter="0"/>
       <w:cols w:space="720"/>
       <w:docGrid w:linePitch="360"/>
     </w:sectPr>
@@ -4936,7 +5009,7 @@
 </file>
 
 <file path=customXml/itemProps2.xml><?xml version="1.0" encoding="utf-8"?>
-<ds:datastoreItem xmlns:ds="http://schemas.openxmlformats.org/officeDocument/2006/customXml" ds:itemID="{1C2A2A39-65AE-4368-8017-C5DB83EFFF5D}">
+<ds:datastoreItem xmlns:ds="http://schemas.openxmlformats.org/officeDocument/2006/customXml" ds:itemID="{86037D93-D811-4E34-A3B3-47AA1CF6BEF7}">
   <ds:schemaRefs>
     <ds:schemaRef ds:uri="http://schemas.openxmlformats.org/officeDocument/2006/bibliography"/>
   </ds:schemaRefs>

</xml_diff>

<commit_message>
Changing abbreviations to full words
</commit_message>
<xml_diff>
--- a/Erickson,Matthew-Resume.docx
+++ b/Erickson,Matthew-Resume.docx
@@ -407,8 +407,10 @@
                 <w:b/>
                 <w:szCs w:val="20"/>
               </w:rPr>
-              <w:t>SVC</w:t>
-            </w:r>
+              <w:t>Source Control</w:t>
+            </w:r>
+            <w:bookmarkStart w:id="0" w:name="_GoBack"/>
+            <w:bookmarkEnd w:id="0"/>
             <w:r>
               <w:rPr>
                 <w:rFonts w:cstheme="minorHAnsi"/>
@@ -438,7 +440,15 @@
                 <w:b/>
                 <w:szCs w:val="20"/>
               </w:rPr>
-              <w:t>DB</w:t>
+              <w:t>D</w:t>
+            </w:r>
+            <w:r>
+              <w:rPr>
+                <w:rFonts w:cstheme="minorHAnsi"/>
+                <w:b/>
+                <w:szCs w:val="20"/>
+              </w:rPr>
+              <w:t>atabase</w:t>
             </w:r>
             <w:r>
               <w:rPr>
@@ -1262,12 +1272,7 @@
               <w:t xml:space="preserve"> and Business Ideas to Create </w:t>
             </w:r>
             <w:r>
-              <w:t>and D</w:t>
-            </w:r>
-            <w:bookmarkStart w:id="0" w:name="_GoBack"/>
-            <w:bookmarkEnd w:id="0"/>
-            <w:r>
-              <w:t xml:space="preserve">eliver </w:t>
+              <w:t xml:space="preserve">and Deliver </w:t>
             </w:r>
             <w:r>
               <w:t xml:space="preserve">an </w:t>
@@ -5009,7 +5014,7 @@
 </file>
 
 <file path=customXml/itemProps2.xml><?xml version="1.0" encoding="utf-8"?>
-<ds:datastoreItem xmlns:ds="http://schemas.openxmlformats.org/officeDocument/2006/customXml" ds:itemID="{86037D93-D811-4E34-A3B3-47AA1CF6BEF7}">
+<ds:datastoreItem xmlns:ds="http://schemas.openxmlformats.org/officeDocument/2006/customXml" ds:itemID="{A0554417-E345-400A-9BCD-9FBDD1B30CE7}">
   <ds:schemaRefs>
     <ds:schemaRef ds:uri="http://schemas.openxmlformats.org/officeDocument/2006/bibliography"/>
   </ds:schemaRefs>

</xml_diff>

<commit_message>
Moving from a 3 column to a 2 column approach
</commit_message>
<xml_diff>
--- a/Erickson,Matthew-Resume.docx
+++ b/Erickson,Matthew-Resume.docx
@@ -4,16 +4,14 @@
   <w:body>
     <w:tbl>
       <w:tblPr>
-        <w:tblW w:w="0" w:type="auto"/>
+        <w:tblW w:w="11002" w:type="dxa"/>
         <w:tblLook w:val="0000" w:firstRow="0" w:lastRow="0" w:firstColumn="0" w:lastColumn="0" w:noHBand="0" w:noVBand="0"/>
       </w:tblPr>
       <w:tblGrid>
-        <w:gridCol w:w="4788"/>
-        <w:gridCol w:w="108"/>
-        <w:gridCol w:w="612"/>
-        <w:gridCol w:w="1890"/>
-        <w:gridCol w:w="1350"/>
-        <w:gridCol w:w="2268"/>
+        <w:gridCol w:w="4231"/>
+        <w:gridCol w:w="3257"/>
+        <w:gridCol w:w="132"/>
+        <w:gridCol w:w="3382"/>
       </w:tblGrid>
       <w:tr>
         <w:trPr>
@@ -21,7 +19,7 @@
         </w:trPr>
         <w:tc>
           <w:tcPr>
-            <w:tcW w:w="4896" w:type="dxa"/>
+            <w:tcW w:w="7488" w:type="dxa"/>
             <w:gridSpan w:val="2"/>
             <w:tcBorders>
               <w:bottom w:val="single" w:sz="4" w:space="0" w:color="999999"/>
@@ -30,7 +28,7 @@
           <w:p>
             <w:pPr>
               <w:pStyle w:val="Title"/>
-              <w:spacing w:before="360" w:after="100" w:afterAutospacing="1"/>
+              <w:spacing w:before="220"/>
               <w:rPr>
                 <w:b w:val="0"/>
                 <w:i/>
@@ -45,13 +43,38 @@
                 <w:sz w:val="56"/>
                 <w:szCs w:val="56"/>
               </w:rPr>
-              <w:t>Matthew Erickson</w:t>
+              <w:t>Matthew Er</w:t>
+            </w:r>
+            <w:bookmarkStart w:id="0" w:name="_GoBack"/>
+            <w:bookmarkEnd w:id="0"/>
+            <w:r>
+              <w:rPr>
+                <w:b w:val="0"/>
+                <w:i/>
+                <w:sz w:val="56"/>
+                <w:szCs w:val="56"/>
+              </w:rPr>
+              <w:t>ickson</w:t>
+            </w:r>
+          </w:p>
+          <w:p>
+            <w:pPr>
+              <w:spacing w:after="40"/>
+              <w:rPr>
+                <w:szCs w:val="20"/>
+              </w:rPr>
+            </w:pPr>
+            <w:r>
+              <w:rPr>
+                <w:szCs w:val="20"/>
+              </w:rPr>
+              <w:t>647 Ashland Avenue, Saint Paul, MN 55104</w:t>
             </w:r>
           </w:p>
         </w:tc>
         <w:tc>
           <w:tcPr>
-            <w:tcW w:w="2502" w:type="dxa"/>
+            <w:tcW w:w="3514" w:type="dxa"/>
             <w:gridSpan w:val="2"/>
             <w:tcBorders>
               <w:bottom w:val="single" w:sz="4" w:space="0" w:color="999999"/>
@@ -59,50 +82,8 @@
           </w:tcPr>
           <w:p>
             <w:pPr>
-              <w:jc w:val="both"/>
-              <w:rPr>
-                <w:szCs w:val="20"/>
-              </w:rPr>
-            </w:pPr>
-          </w:p>
-          <w:p>
-            <w:pPr>
-              <w:jc w:val="both"/>
-              <w:rPr>
-                <w:szCs w:val="20"/>
-              </w:rPr>
-            </w:pPr>
-            <w:r>
-              <w:rPr>
-                <w:szCs w:val="20"/>
-              </w:rPr>
-              <w:t>647 Ashland Ave.</w:t>
-            </w:r>
-          </w:p>
-          <w:p>
-            <w:pPr>
-              <w:jc w:val="both"/>
-              <w:rPr>
-                <w:szCs w:val="20"/>
-              </w:rPr>
-            </w:pPr>
-            <w:r>
-              <w:rPr>
-                <w:szCs w:val="20"/>
-              </w:rPr>
-              <w:t>Saint Paul, MN 55104</w:t>
-            </w:r>
-          </w:p>
-        </w:tc>
-        <w:tc>
-          <w:tcPr>
-            <w:tcW w:w="3618" w:type="dxa"/>
-            <w:gridSpan w:val="2"/>
-            <w:tcBorders>
-              <w:bottom w:val="single" w:sz="4" w:space="0" w:color="999999"/>
-            </w:tcBorders>
-          </w:tcPr>
-          <w:p>
+              <w:jc w:val="right"/>
+            </w:pPr>
             <w:r>
               <w:rPr>
                 <w:b/>
@@ -114,6 +95,9 @@
             </w:r>
           </w:p>
           <w:p>
+            <w:pPr>
+              <w:jc w:val="right"/>
+            </w:pPr>
             <w:r>
               <w:rPr>
                 <w:b/>
@@ -132,6 +116,7 @@
           </w:p>
           <w:p>
             <w:pPr>
+              <w:jc w:val="right"/>
               <w:rPr>
                 <w:szCs w:val="20"/>
               </w:rPr>
@@ -147,25 +132,7 @@
               <w:rPr>
                 <w:szCs w:val="20"/>
               </w:rPr>
-              <w:t>http://M</w:t>
-            </w:r>
-            <w:r>
-              <w:rPr>
-                <w:szCs w:val="20"/>
-              </w:rPr>
-              <w:t>att</w:t>
-            </w:r>
-            <w:r>
-              <w:rPr>
-                <w:szCs w:val="20"/>
-              </w:rPr>
-              <w:t>E</w:t>
-            </w:r>
-            <w:r>
-              <w:rPr>
-                <w:szCs w:val="20"/>
-              </w:rPr>
-              <w:t>rickson.ME</w:t>
+              <w:t>http://MattErickson.ME</w:t>
             </w:r>
           </w:p>
         </w:tc>
@@ -176,8 +143,8 @@
         </w:trPr>
         <w:tc>
           <w:tcPr>
-            <w:tcW w:w="0" w:type="auto"/>
-            <w:gridSpan w:val="6"/>
+            <w:tcW w:w="11002" w:type="dxa"/>
+            <w:gridSpan w:val="4"/>
             <w:tcBorders>
               <w:top w:val="single" w:sz="4" w:space="0" w:color="999999"/>
               <w:bottom w:val="single" w:sz="4" w:space="0" w:color="999999"/>
@@ -187,7 +154,7 @@
           <w:p>
             <w:pPr>
               <w:pStyle w:val="Heading1"/>
-              <w:spacing w:before="40" w:after="0"/>
+              <w:spacing w:before="0" w:after="0"/>
               <w:rPr>
                 <w:rFonts w:cstheme="minorHAnsi"/>
                 <w:b/>
@@ -235,8 +202,8 @@
         </w:trPr>
         <w:tc>
           <w:tcPr>
-            <w:tcW w:w="11016" w:type="dxa"/>
-            <w:gridSpan w:val="6"/>
+            <w:tcW w:w="11002" w:type="dxa"/>
+            <w:gridSpan w:val="4"/>
             <w:tcBorders>
               <w:top w:val="single" w:sz="4" w:space="0" w:color="999999"/>
               <w:bottom w:val="single" w:sz="4" w:space="0" w:color="999999"/>
@@ -452,7 +419,7 @@
                 <w:tab w:val="clear" w:pos="288"/>
                 <w:tab w:val="num" w:pos="210"/>
               </w:tabs>
-              <w:spacing w:after="0"/>
+              <w:spacing w:after="40"/>
               <w:ind w:left="210" w:hanging="180"/>
               <w:rPr>
                 <w:rFonts w:cstheme="minorHAnsi"/>
@@ -520,8 +487,8 @@
         </w:trPr>
         <w:tc>
           <w:tcPr>
-            <w:tcW w:w="0" w:type="auto"/>
-            <w:gridSpan w:val="6"/>
+            <w:tcW w:w="11002" w:type="dxa"/>
+            <w:gridSpan w:val="4"/>
             <w:tcBorders>
               <w:top w:val="single" w:sz="4" w:space="0" w:color="999999"/>
               <w:bottom w:val="single" w:sz="4" w:space="0" w:color="999999"/>
@@ -531,7 +498,7 @@
           <w:p>
             <w:pPr>
               <w:pStyle w:val="Heading1"/>
-              <w:spacing w:before="40" w:after="0"/>
+              <w:spacing w:before="0" w:after="0"/>
               <w:rPr>
                 <w:rFonts w:cstheme="minorHAnsi"/>
                 <w:b/>
@@ -559,7 +526,7 @@
         </w:trPr>
         <w:tc>
           <w:tcPr>
-            <w:tcW w:w="5508" w:type="dxa"/>
+            <w:tcW w:w="7620" w:type="dxa"/>
             <w:gridSpan w:val="3"/>
           </w:tcPr>
           <w:p>
@@ -575,7 +542,15 @@
                 <w:rFonts w:cstheme="minorHAnsi"/>
                 <w:szCs w:val="22"/>
               </w:rPr>
-              <w:t>Senior Software Developer</w:t>
+              <w:t xml:space="preserve">Senior Software Developer </w:t>
+            </w:r>
+            <w:r>
+              <w:rPr>
+                <w:rFonts w:cstheme="minorHAnsi"/>
+                <w:b w:val="0"/>
+                <w:szCs w:val="22"/>
+              </w:rPr>
+              <w:t>(Aug 2014 – Present)</w:t>
             </w:r>
           </w:p>
           <w:p>
@@ -592,14 +567,15 @@
                 <w:rFonts w:cstheme="minorHAnsi"/>
                 <w:szCs w:val="22"/>
               </w:rPr>
-              <w:t xml:space="preserve">Software </w:t>
-            </w:r>
-            <w:r>
-              <w:rPr>
-                <w:rFonts w:cstheme="minorHAnsi"/>
+              <w:t xml:space="preserve">Software Developer </w:t>
+            </w:r>
+            <w:r>
+              <w:rPr>
+                <w:rFonts w:cstheme="minorHAnsi"/>
+                <w:b w:val="0"/>
                 <w:szCs w:val="22"/>
               </w:rPr>
-              <w:t>Developer</w:t>
+              <w:t>(July 2013 – Aug 2014)</w:t>
             </w:r>
           </w:p>
           <w:p>
@@ -607,55 +583,43 @@
               <w:pStyle w:val="JobDescription"/>
             </w:pPr>
             <w:r>
-              <w:t xml:space="preserve">Lead LESS and </w:t>
-            </w:r>
-            <w:r>
-              <w:t>JavaScript</w:t>
-            </w:r>
-            <w:r>
-              <w:t xml:space="preserve"> </w:t>
-            </w:r>
-            <w:r>
-              <w:t>R</w:t>
+              <w:t xml:space="preserve">Lead LESS and JavaScript </w:t>
+            </w:r>
+            <w:r>
+              <w:t>r</w:t>
             </w:r>
             <w:r>
               <w:t>oad-</w:t>
             </w:r>
             <w:r>
-              <w:t>M</w:t>
+              <w:t>m</w:t>
             </w:r>
             <w:r>
               <w:t xml:space="preserve">apping, </w:t>
             </w:r>
             <w:r>
-              <w:t>R</w:t>
+              <w:t>r</w:t>
             </w:r>
             <w:r>
               <w:t xml:space="preserve">efactoring, </w:t>
             </w:r>
             <w:r>
-              <w:t>C</w:t>
+              <w:t>c</w:t>
             </w:r>
             <w:r>
               <w:t xml:space="preserve">omponentization, </w:t>
             </w:r>
             <w:r>
-              <w:t>B</w:t>
+              <w:t>b</w:t>
             </w:r>
             <w:r>
               <w:t xml:space="preserve">uild and </w:t>
             </w:r>
             <w:r>
-              <w:t>D</w:t>
-            </w:r>
-            <w:r>
-              <w:t xml:space="preserve">eployment </w:t>
-            </w:r>
-            <w:r>
-              <w:t xml:space="preserve">including unit testing and code styling </w:t>
-            </w:r>
-            <w:r>
-              <w:t>for all new product development</w:t>
+              <w:t>d</w:t>
+            </w:r>
+            <w:r>
+              <w:t>eployment including unit testing and code styling for all new product development</w:t>
             </w:r>
           </w:p>
           <w:p>
@@ -663,16 +627,7 @@
               <w:pStyle w:val="JobDescription"/>
             </w:pPr>
             <w:r>
-              <w:t>Transition application from MPA to SPA</w:t>
-            </w:r>
-            <w:r>
-              <w:t xml:space="preserve"> (Angular 1.X)</w:t>
-            </w:r>
-            <w:r>
-              <w:t xml:space="preserve"> while trialing different MVVM frameworks for </w:t>
-            </w:r>
-            <w:r>
-              <w:t>JavaScript</w:t>
+              <w:t>Transition application from MPA to SPA (Angular 1.X) while trialing different MVVM frameworks for JavaScript</w:t>
             </w:r>
           </w:p>
           <w:p>
@@ -680,61 +635,36 @@
               <w:pStyle w:val="JobDescription"/>
             </w:pPr>
             <w:r>
-              <w:t>Aid in Application Architectural</w:t>
-            </w:r>
-            <w:r>
-              <w:t xml:space="preserve"> Discussions, Decisions, Prototyping, and Implementation of</w:t>
-            </w:r>
-            <w:r>
-              <w:t xml:space="preserve"> </w:t>
-            </w:r>
-            <w:r>
-              <w:t>Changes</w:t>
+              <w:t>Aid in application a</w:t>
+            </w:r>
+            <w:r>
+              <w:t>rchitectural</w:t>
+            </w:r>
+            <w:r>
+              <w:t xml:space="preserve"> discussions, decisions, prototyping, and i</w:t>
+            </w:r>
+            <w:r>
+              <w:t xml:space="preserve">mplementation of </w:t>
+            </w:r>
+            <w:r>
+              <w:t>c</w:t>
+            </w:r>
+            <w:r>
+              <w:t>hanges</w:t>
             </w:r>
           </w:p>
         </w:tc>
         <w:tc>
           <w:tcPr>
-            <w:tcW w:w="3240" w:type="dxa"/>
-            <w:gridSpan w:val="2"/>
+            <w:tcW w:w="3382" w:type="dxa"/>
           </w:tcPr>
           <w:p>
             <w:pPr>
               <w:pStyle w:val="CompanyName"/>
+              <w:spacing w:before="40"/>
             </w:pPr>
             <w:r>
               <w:t>Hallmark Business Connections</w:t>
-            </w:r>
-          </w:p>
-          <w:p>
-            <w:pPr>
-              <w:pStyle w:val="CompanySub"/>
-            </w:pPr>
-            <w:r>
-              <w:t>Minneapolis, MN</w:t>
-            </w:r>
-            <w:bookmarkStart w:id="0" w:name="_GoBack"/>
-            <w:bookmarkEnd w:id="0"/>
-          </w:p>
-        </w:tc>
-        <w:tc>
-          <w:tcPr>
-            <w:tcW w:w="2268" w:type="dxa"/>
-          </w:tcPr>
-          <w:p>
-            <w:pPr>
-              <w:pStyle w:val="Dates"/>
-              <w:rPr>
-                <w:rFonts w:cstheme="minorHAnsi"/>
-                <w:szCs w:val="20"/>
-              </w:rPr>
-            </w:pPr>
-            <w:r>
-              <w:rPr>
-                <w:rFonts w:cstheme="minorHAnsi"/>
-                <w:szCs w:val="20"/>
-              </w:rPr>
-              <w:t>Aug 2014 - Present</w:t>
             </w:r>
           </w:p>
           <w:p>
@@ -747,11 +677,7 @@
               </w:rPr>
             </w:pPr>
             <w:r>
-              <w:rPr>
-                <w:rFonts w:cstheme="minorHAnsi"/>
-                <w:szCs w:val="20"/>
-              </w:rPr>
-              <w:t>July 2013 – Aug 2014</w:t>
+              <w:t>Minneapolis, MN</w:t>
             </w:r>
           </w:p>
         </w:tc>
@@ -762,7 +688,7 @@
         </w:trPr>
         <w:tc>
           <w:tcPr>
-            <w:tcW w:w="5508" w:type="dxa"/>
+            <w:tcW w:w="7620" w:type="dxa"/>
             <w:gridSpan w:val="3"/>
           </w:tcPr>
           <w:p>
@@ -780,37 +706,64 @@
               </w:rPr>
               <w:t>Software Engineer</w:t>
             </w:r>
+            <w:r>
+              <w:rPr>
+                <w:rFonts w:cstheme="minorHAnsi"/>
+                <w:szCs w:val="22"/>
+              </w:rPr>
+              <w:t xml:space="preserve"> </w:t>
+            </w:r>
+            <w:r>
+              <w:rPr>
+                <w:rFonts w:cstheme="minorHAnsi"/>
+                <w:b w:val="0"/>
+                <w:szCs w:val="22"/>
+              </w:rPr>
+              <w:t>(Nov 2011 – June 2013)</w:t>
+            </w:r>
           </w:p>
           <w:p>
             <w:pPr>
               <w:pStyle w:val="JobDescription"/>
             </w:pPr>
             <w:r>
-              <w:t>Work</w:t>
-            </w:r>
-            <w:r>
-              <w:t>ed</w:t>
-            </w:r>
-            <w:r>
-              <w:t xml:space="preserve"> o</w:t>
-            </w:r>
-            <w:r>
-              <w:t xml:space="preserve">n a Team to </w:t>
-            </w:r>
-            <w:r>
-              <w:t xml:space="preserve">Develop </w:t>
-            </w:r>
-            <w:r>
-              <w:t xml:space="preserve">Patient Self-Service </w:t>
-            </w:r>
-            <w:r>
-              <w:t>Software</w:t>
-            </w:r>
-            <w:r>
-              <w:t xml:space="preserve"> for Global Deployments</w:t>
-            </w:r>
-            <w:r>
-              <w:t xml:space="preserve"> to Medical Centers</w:t>
+              <w:t>Worked o</w:t>
+            </w:r>
+            <w:r>
+              <w:t>n a t</w:t>
+            </w:r>
+            <w:r>
+              <w:t xml:space="preserve">eam to </w:t>
+            </w:r>
+            <w:r>
+              <w:t>d</w:t>
+            </w:r>
+            <w:r>
+              <w:t xml:space="preserve">evelop </w:t>
+            </w:r>
+            <w:r>
+              <w:t>patient self-s</w:t>
+            </w:r>
+            <w:r>
+              <w:t xml:space="preserve">ervice </w:t>
+            </w:r>
+            <w:r>
+              <w:t>s</w:t>
+            </w:r>
+            <w:r>
+              <w:t>oftware</w:t>
+            </w:r>
+            <w:r>
+              <w:t xml:space="preserve"> for global d</w:t>
+            </w:r>
+            <w:r>
+              <w:t>eployments</w:t>
+            </w:r>
+            <w:r>
+              <w:t xml:space="preserve"> to medical c</w:t>
+            </w:r>
+            <w:r>
+              <w:t>enters</w:t>
             </w:r>
           </w:p>
           <w:p>
@@ -834,19 +787,22 @@
               <w:t xml:space="preserve">and </w:t>
             </w:r>
             <w:r>
-              <w:t>Support</w:t>
-            </w:r>
-            <w:r>
-              <w:t>ed</w:t>
-            </w:r>
-            <w:r>
-              <w:t xml:space="preserve"> </w:t>
-            </w:r>
-            <w:r>
-              <w:t>Applications</w:t>
-            </w:r>
-            <w:r>
-              <w:t xml:space="preserve"> at O</w:t>
+              <w:t>s</w:t>
+            </w:r>
+            <w:r>
+              <w:t>upport</w:t>
+            </w:r>
+            <w:r>
+              <w:t xml:space="preserve">ed </w:t>
+            </w:r>
+            <w:r>
+              <w:t>a</w:t>
+            </w:r>
+            <w:r>
+              <w:t>pplications</w:t>
+            </w:r>
+            <w:r>
+              <w:t xml:space="preserve"> at o</w:t>
             </w:r>
             <w:r>
               <w:t>ver 135 sites</w:t>
@@ -861,20 +817,19 @@
               </w:rPr>
             </w:pPr>
             <w:r>
-              <w:t>Interview</w:t>
-            </w:r>
-            <w:r>
-              <w:t>ed</w:t>
-            </w:r>
-            <w:r>
-              <w:t xml:space="preserve"> Potential Software Engineer and Software Intern Candidates</w:t>
+              <w:t>Interviewed</w:t>
+            </w:r>
+            <w:r>
+              <w:t xml:space="preserve"> potential software engineer and software intern c</w:t>
+            </w:r>
+            <w:r>
+              <w:t>andidates</w:t>
             </w:r>
           </w:p>
         </w:tc>
         <w:tc>
           <w:tcPr>
-            <w:tcW w:w="3240" w:type="dxa"/>
-            <w:gridSpan w:val="2"/>
+            <w:tcW w:w="3382" w:type="dxa"/>
           </w:tcPr>
           <w:p>
             <w:pPr>
@@ -886,52 +841,15 @@
           </w:p>
           <w:p>
             <w:pPr>
-              <w:pStyle w:val="CompanySub"/>
+              <w:pStyle w:val="Dates"/>
+              <w:spacing w:before="0"/>
+              <w:rPr>
+                <w:rFonts w:cstheme="minorHAnsi"/>
+                <w:szCs w:val="20"/>
+              </w:rPr>
             </w:pPr>
             <w:r>
               <w:t>Cambridge, MA</w:t>
-            </w:r>
-          </w:p>
-        </w:tc>
-        <w:tc>
-          <w:tcPr>
-            <w:tcW w:w="2268" w:type="dxa"/>
-          </w:tcPr>
-          <w:p>
-            <w:pPr>
-              <w:pStyle w:val="Dates"/>
-              <w:rPr>
-                <w:rFonts w:cstheme="minorHAnsi"/>
-                <w:szCs w:val="20"/>
-              </w:rPr>
-            </w:pPr>
-            <w:r>
-              <w:rPr>
-                <w:rFonts w:cstheme="minorHAnsi"/>
-                <w:szCs w:val="20"/>
-              </w:rPr>
-              <w:t xml:space="preserve">Nov 2011 </w:t>
-            </w:r>
-            <w:r>
-              <w:rPr>
-                <w:rFonts w:cstheme="minorHAnsi"/>
-                <w:szCs w:val="20"/>
-              </w:rPr>
-              <w:t>–</w:t>
-            </w:r>
-            <w:r>
-              <w:rPr>
-                <w:rFonts w:cstheme="minorHAnsi"/>
-                <w:szCs w:val="20"/>
-              </w:rPr>
-              <w:t xml:space="preserve"> </w:t>
-            </w:r>
-            <w:r>
-              <w:rPr>
-                <w:rFonts w:cstheme="minorHAnsi"/>
-                <w:szCs w:val="20"/>
-              </w:rPr>
-              <w:t>June 2013</w:t>
             </w:r>
           </w:p>
         </w:tc>
@@ -942,7 +860,7 @@
         </w:trPr>
         <w:tc>
           <w:tcPr>
-            <w:tcW w:w="5508" w:type="dxa"/>
+            <w:tcW w:w="7620" w:type="dxa"/>
             <w:gridSpan w:val="3"/>
           </w:tcPr>
           <w:p>
@@ -959,6 +877,21 @@
                 <w:szCs w:val="22"/>
               </w:rPr>
               <w:t>Chief Mobile Engineer</w:t>
+            </w:r>
+            <w:r>
+              <w:rPr>
+                <w:rFonts w:cstheme="minorHAnsi"/>
+                <w:szCs w:val="22"/>
+              </w:rPr>
+              <w:t xml:space="preserve"> </w:t>
+            </w:r>
+            <w:r>
+              <w:rPr>
+                <w:rFonts w:cstheme="minorHAnsi"/>
+                <w:b w:val="0"/>
+                <w:szCs w:val="22"/>
+              </w:rPr>
+              <w:t>(May 2011 – Nov 2011)</w:t>
             </w:r>
           </w:p>
           <w:p>
@@ -1001,7 +934,14 @@
                 <w:rFonts w:cstheme="minorHAnsi"/>
                 <w:szCs w:val="20"/>
               </w:rPr>
-              <w:t xml:space="preserve"> Platforms </w:t>
+              <w:t xml:space="preserve"> p</w:t>
+            </w:r>
+            <w:r>
+              <w:rPr>
+                <w:rFonts w:cstheme="minorHAnsi"/>
+                <w:szCs w:val="20"/>
+              </w:rPr>
+              <w:t xml:space="preserve">latforms </w:t>
             </w:r>
           </w:p>
           <w:p>
@@ -1037,7 +977,14 @@
                 <w:rFonts w:cstheme="minorHAnsi"/>
                 <w:szCs w:val="20"/>
               </w:rPr>
-              <w:t xml:space="preserve"> and Support</w:t>
+              <w:t xml:space="preserve"> and s</w:t>
+            </w:r>
+            <w:r>
+              <w:rPr>
+                <w:rFonts w:cstheme="minorHAnsi"/>
+                <w:szCs w:val="20"/>
+              </w:rPr>
+              <w:t>upport</w:t>
             </w:r>
             <w:r>
               <w:rPr>
@@ -1051,7 +998,14 @@
                 <w:rFonts w:cstheme="minorHAnsi"/>
                 <w:szCs w:val="20"/>
               </w:rPr>
-              <w:t xml:space="preserve"> Applications</w:t>
+              <w:t xml:space="preserve"> a</w:t>
+            </w:r>
+            <w:r>
+              <w:rPr>
+                <w:rFonts w:cstheme="minorHAnsi"/>
+                <w:szCs w:val="20"/>
+              </w:rPr>
+              <w:t>pplications</w:t>
             </w:r>
           </w:p>
           <w:p>
@@ -1071,14 +1025,16 @@
               <w:t xml:space="preserve"> a</w:t>
             </w:r>
             <w:r>
-              <w:t xml:space="preserve"> Technical Resource for Potential Clients</w:t>
+              <w:t xml:space="preserve"> technical resource for potential c</w:t>
+            </w:r>
+            <w:r>
+              <w:t>lients</w:t>
             </w:r>
           </w:p>
         </w:tc>
         <w:tc>
           <w:tcPr>
-            <w:tcW w:w="3240" w:type="dxa"/>
-            <w:gridSpan w:val="2"/>
+            <w:tcW w:w="3382" w:type="dxa"/>
           </w:tcPr>
           <w:p>
             <w:pPr>
@@ -1093,10 +1049,7 @@
               <w:pStyle w:val="CompanySub"/>
             </w:pPr>
             <w:r>
-              <w:t>Newton</w:t>
-            </w:r>
-            <w:r>
-              <w:t>, MA</w:t>
+              <w:t>Newton, MA</w:t>
             </w:r>
           </w:p>
           <w:p>
@@ -1107,34 +1060,6 @@
                 <w:szCs w:val="20"/>
               </w:rPr>
             </w:pPr>
-          </w:p>
-        </w:tc>
-        <w:tc>
-          <w:tcPr>
-            <w:tcW w:w="2268" w:type="dxa"/>
-          </w:tcPr>
-          <w:p>
-            <w:pPr>
-              <w:pStyle w:val="Dates"/>
-              <w:rPr>
-                <w:rFonts w:cstheme="minorHAnsi"/>
-                <w:szCs w:val="20"/>
-              </w:rPr>
-            </w:pPr>
-            <w:r>
-              <w:rPr>
-                <w:rFonts w:cstheme="minorHAnsi"/>
-                <w:szCs w:val="20"/>
-              </w:rPr>
-              <w:t xml:space="preserve">May 2011 – </w:t>
-            </w:r>
-            <w:r>
-              <w:rPr>
-                <w:rFonts w:cstheme="minorHAnsi"/>
-                <w:szCs w:val="20"/>
-              </w:rPr>
-              <w:t>Nov 2011</w:t>
-            </w:r>
           </w:p>
         </w:tc>
       </w:tr>
@@ -1144,7 +1069,7 @@
         </w:trPr>
         <w:tc>
           <w:tcPr>
-            <w:tcW w:w="5508" w:type="dxa"/>
+            <w:tcW w:w="7620" w:type="dxa"/>
             <w:gridSpan w:val="3"/>
           </w:tcPr>
           <w:p>
@@ -1159,7 +1084,13 @@
               </w:rPr>
             </w:pPr>
             <w:r>
-              <w:t>Chief Technology Officer &amp; Co-Founder</w:t>
+              <w:t xml:space="preserve">Chief Technology Officer &amp; Co-Founder </w:t>
+            </w:r>
+            <w:r>
+              <w:rPr>
+                <w:b w:val="0"/>
+              </w:rPr>
+              <w:t>(July 2010 – Jan 2012)</w:t>
             </w:r>
           </w:p>
           <w:p>
@@ -1202,7 +1133,14 @@
                 <w:rFonts w:cstheme="minorHAnsi"/>
                 <w:szCs w:val="20"/>
               </w:rPr>
-              <w:t xml:space="preserve">and Architected in Android, </w:t>
+              <w:t>and a</w:t>
+            </w:r>
+            <w:r>
+              <w:rPr>
+                <w:rFonts w:cstheme="minorHAnsi"/>
+                <w:szCs w:val="20"/>
+              </w:rPr>
+              <w:t xml:space="preserve">rchitected in Android, </w:t>
             </w:r>
             <w:r>
               <w:rPr>
@@ -1223,7 +1161,14 @@
                 <w:rFonts w:cstheme="minorHAnsi"/>
                 <w:szCs w:val="20"/>
               </w:rPr>
-              <w:t xml:space="preserve"> Platforms</w:t>
+              <w:t xml:space="preserve"> p</w:t>
+            </w:r>
+            <w:r>
+              <w:rPr>
+                <w:rFonts w:cstheme="minorHAnsi"/>
+                <w:szCs w:val="20"/>
+              </w:rPr>
+              <w:t>latforms</w:t>
             </w:r>
           </w:p>
           <w:p>
@@ -1255,7 +1200,13 @@
               <w:rPr>
                 <w:rFonts w:cstheme="minorHAnsi"/>
               </w:rPr>
-              <w:t xml:space="preserve"> and Manage</w:t>
+              <w:t xml:space="preserve"> and m</w:t>
+            </w:r>
+            <w:r>
+              <w:rPr>
+                <w:rFonts w:cstheme="minorHAnsi"/>
+              </w:rPr>
+              <w:t>anage</w:t>
             </w:r>
             <w:r>
               <w:rPr>
@@ -1267,7 +1218,13 @@
               <w:rPr>
                 <w:rFonts w:cstheme="minorHAnsi"/>
               </w:rPr>
-              <w:t xml:space="preserve"> a Development Team</w:t>
+              <w:t xml:space="preserve"> a development t</w:t>
+            </w:r>
+            <w:r>
+              <w:rPr>
+                <w:rFonts w:cstheme="minorHAnsi"/>
+              </w:rPr>
+              <w:t>eam</w:t>
             </w:r>
           </w:p>
           <w:p>
@@ -1281,26 +1238,40 @@
               <w:t>d</w:t>
             </w:r>
             <w:r>
-              <w:t xml:space="preserve"> Technical</w:t>
-            </w:r>
-            <w:r>
-              <w:t xml:space="preserve"> and Business Ideas to Create </w:t>
-            </w:r>
-            <w:r>
-              <w:t xml:space="preserve">and Deliver </w:t>
-            </w:r>
-            <w:r>
-              <w:t xml:space="preserve">an Economically Sound </w:t>
-            </w:r>
-            <w:r>
-              <w:t>Application</w:t>
+              <w:t xml:space="preserve"> t</w:t>
+            </w:r>
+            <w:r>
+              <w:t>echnical</w:t>
+            </w:r>
+            <w:r>
+              <w:t xml:space="preserve"> and business ideas to c</w:t>
+            </w:r>
+            <w:r>
+              <w:t xml:space="preserve">reate </w:t>
+            </w:r>
+            <w:r>
+              <w:t>and d</w:t>
+            </w:r>
+            <w:r>
+              <w:t xml:space="preserve">eliver </w:t>
+            </w:r>
+            <w:r>
+              <w:t>an economically s</w:t>
+            </w:r>
+            <w:r>
+              <w:t xml:space="preserve">ound </w:t>
+            </w:r>
+            <w:r>
+              <w:t>a</w:t>
+            </w:r>
+            <w:r>
+              <w:t>pplication</w:t>
             </w:r>
           </w:p>
         </w:tc>
         <w:tc>
           <w:tcPr>
-            <w:tcW w:w="3240" w:type="dxa"/>
-            <w:gridSpan w:val="2"/>
+            <w:tcW w:w="3382" w:type="dxa"/>
           </w:tcPr>
           <w:p>
             <w:pPr>
@@ -1346,34 +1317,6 @@
                 <w:szCs w:val="20"/>
               </w:rPr>
             </w:pPr>
-          </w:p>
-        </w:tc>
-        <w:tc>
-          <w:tcPr>
-            <w:tcW w:w="2268" w:type="dxa"/>
-          </w:tcPr>
-          <w:p>
-            <w:pPr>
-              <w:pStyle w:val="Dates"/>
-              <w:rPr>
-                <w:rFonts w:cstheme="minorHAnsi"/>
-                <w:szCs w:val="20"/>
-              </w:rPr>
-            </w:pPr>
-            <w:r>
-              <w:rPr>
-                <w:rFonts w:cstheme="minorHAnsi"/>
-                <w:szCs w:val="20"/>
-              </w:rPr>
-              <w:t xml:space="preserve">July 2010 – </w:t>
-            </w:r>
-            <w:r>
-              <w:rPr>
-                <w:rFonts w:cstheme="minorHAnsi"/>
-                <w:szCs w:val="20"/>
-              </w:rPr>
-              <w:t>Jan 2012</w:t>
-            </w:r>
           </w:p>
         </w:tc>
       </w:tr>
@@ -1383,7 +1326,7 @@
         </w:trPr>
         <w:tc>
           <w:tcPr>
-            <w:tcW w:w="5508" w:type="dxa"/>
+            <w:tcW w:w="7620" w:type="dxa"/>
             <w:gridSpan w:val="3"/>
           </w:tcPr>
           <w:p>
@@ -1391,7 +1334,13 @@
               <w:pStyle w:val="Title"/>
             </w:pPr>
             <w:r>
-              <w:t>Web Developer</w:t>
+              <w:t xml:space="preserve">Web Developer </w:t>
+            </w:r>
+            <w:r>
+              <w:rPr>
+                <w:b w:val="0"/>
+              </w:rPr>
+              <w:t xml:space="preserve">(Sept 2013 – Present) </w:t>
             </w:r>
           </w:p>
           <w:p>
@@ -1407,6 +1356,15 @@
             <w:r>
               <w:t>Computer Repair Technician</w:t>
             </w:r>
+            <w:r>
+              <w:t xml:space="preserve"> </w:t>
+            </w:r>
+            <w:r>
+              <w:rPr>
+                <w:b w:val="0"/>
+              </w:rPr>
+              <w:t>(July 2009 – May 2011)</w:t>
+            </w:r>
           </w:p>
           <w:p>
             <w:pPr>
@@ -1445,13 +1403,8 @@
                 <w:sz w:val="20"/>
                 <w:szCs w:val="20"/>
               </w:rPr>
-              <w:t>Repaired and Constructed Computers</w:t>
-            </w:r>
-          </w:p>
-          <w:p>
-            <w:pPr>
-              <w:pStyle w:val="JobDescription"/>
-            </w:pPr>
+              <w:t>Repaired and constructed c</w:t>
+            </w:r>
             <w:r>
               <w:rPr>
                 <w:rStyle w:val="bulletedlistlastlineChar"/>
@@ -1459,14 +1412,37 @@
                 <w:sz w:val="20"/>
                 <w:szCs w:val="20"/>
               </w:rPr>
-              <w:t>Consulted Customer on Computer Usage</w:t>
+              <w:t>omputers</w:t>
+            </w:r>
+          </w:p>
+          <w:p>
+            <w:pPr>
+              <w:pStyle w:val="JobDescription"/>
+              <w:spacing w:after="40"/>
+            </w:pPr>
+            <w:r>
+              <w:rPr>
+                <w:rStyle w:val="bulletedlistlastlineChar"/>
+                <w:rFonts w:asciiTheme="minorHAnsi" w:hAnsiTheme="minorHAnsi"/>
+                <w:sz w:val="20"/>
+                <w:szCs w:val="20"/>
+              </w:rPr>
+              <w:t>Consulted customer on computer u</w:t>
+            </w:r>
+            <w:r>
+              <w:rPr>
+                <w:rStyle w:val="bulletedlistlastlineChar"/>
+                <w:rFonts w:asciiTheme="minorHAnsi" w:hAnsiTheme="minorHAnsi"/>
+                <w:sz w:val="20"/>
+                <w:szCs w:val="20"/>
+              </w:rPr>
+              <w:t>sage</w:t>
             </w:r>
           </w:p>
         </w:tc>
         <w:tc>
           <w:tcPr>
-            <w:tcW w:w="3240" w:type="dxa"/>
-            <w:gridSpan w:val="2"/>
+            <w:tcW w:w="3382" w:type="dxa"/>
           </w:tcPr>
           <w:p>
             <w:pPr>
@@ -1492,50 +1468,6 @@
                 <w:szCs w:val="20"/>
               </w:rPr>
             </w:pPr>
-          </w:p>
-        </w:tc>
-        <w:tc>
-          <w:tcPr>
-            <w:tcW w:w="2268" w:type="dxa"/>
-          </w:tcPr>
-          <w:p>
-            <w:pPr>
-              <w:pStyle w:val="Dates"/>
-              <w:rPr>
-                <w:rFonts w:cstheme="minorHAnsi"/>
-                <w:szCs w:val="20"/>
-              </w:rPr>
-            </w:pPr>
-            <w:r>
-              <w:rPr>
-                <w:rFonts w:cstheme="minorHAnsi"/>
-                <w:szCs w:val="20"/>
-              </w:rPr>
-              <w:t>Sep 20</w:t>
-            </w:r>
-            <w:r>
-              <w:rPr>
-                <w:rFonts w:cstheme="minorHAnsi"/>
-                <w:szCs w:val="20"/>
-              </w:rPr>
-              <w:t>13 - Present</w:t>
-            </w:r>
-          </w:p>
-          <w:p>
-            <w:pPr>
-              <w:pStyle w:val="Dates"/>
-              <w:rPr>
-                <w:rFonts w:cstheme="minorHAnsi"/>
-                <w:szCs w:val="20"/>
-              </w:rPr>
-            </w:pPr>
-            <w:r>
-              <w:rPr>
-                <w:rFonts w:cstheme="minorHAnsi"/>
-                <w:szCs w:val="20"/>
-              </w:rPr>
-              <w:t>July 2009 – May 2011</w:t>
-            </w:r>
           </w:p>
         </w:tc>
       </w:tr>
@@ -1545,8 +1477,8 @@
         </w:trPr>
         <w:tc>
           <w:tcPr>
-            <w:tcW w:w="0" w:type="auto"/>
-            <w:gridSpan w:val="6"/>
+            <w:tcW w:w="11002" w:type="dxa"/>
+            <w:gridSpan w:val="4"/>
             <w:tcBorders>
               <w:top w:val="single" w:sz="4" w:space="0" w:color="999999"/>
               <w:bottom w:val="single" w:sz="4" w:space="0" w:color="999999"/>
@@ -1584,13 +1516,16 @@
         </w:trPr>
         <w:tc>
           <w:tcPr>
-            <w:tcW w:w="5508" w:type="dxa"/>
+            <w:tcW w:w="7620" w:type="dxa"/>
             <w:gridSpan w:val="3"/>
             <w:tcBorders>
               <w:top w:val="single" w:sz="4" w:space="0" w:color="999999"/>
             </w:tcBorders>
           </w:tcPr>
           <w:p>
+            <w:pPr>
+              <w:spacing w:before="40"/>
+            </w:pPr>
             <w:r>
               <w:rPr>
                 <w:rStyle w:val="TitleChar"/>
@@ -1621,6 +1556,19 @@
               </w:rPr>
               <w:t>of Science</w:t>
             </w:r>
+            <w:r>
+              <w:rPr>
+                <w:rStyle w:val="TitleChar"/>
+              </w:rPr>
+              <w:t xml:space="preserve"> </w:t>
+            </w:r>
+            <w:r>
+              <w:rPr>
+                <w:rStyle w:val="TitleChar"/>
+                <w:b w:val="0"/>
+              </w:rPr>
+              <w:t>(Sept 2007 – May 2011)</w:t>
+            </w:r>
           </w:p>
           <w:p>
             <w:pPr>
@@ -1641,6 +1589,7 @@
           </w:p>
           <w:p>
             <w:pPr>
+              <w:spacing w:after="40"/>
               <w:rPr>
                 <w:b/>
                 <w:i/>
@@ -1665,8 +1614,7 @@
         </w:tc>
         <w:tc>
           <w:tcPr>
-            <w:tcW w:w="3240" w:type="dxa"/>
-            <w:gridSpan w:val="2"/>
+            <w:tcW w:w="3382" w:type="dxa"/>
             <w:tcBorders>
               <w:top w:val="single" w:sz="4" w:space="0" w:color="999999"/>
             </w:tcBorders>
@@ -1674,6 +1622,7 @@
           <w:p>
             <w:pPr>
               <w:pStyle w:val="CompanyName"/>
+              <w:spacing w:before="40"/>
             </w:pPr>
             <w:r>
               <w:t>The College of St. Scholastica</w:t>
@@ -1681,34 +1630,15 @@
           </w:p>
           <w:p>
             <w:pPr>
-              <w:pStyle w:val="CompanySub"/>
+              <w:pStyle w:val="Dates"/>
+              <w:spacing w:before="0"/>
+              <w:rPr>
+                <w:rFonts w:cstheme="minorHAnsi"/>
+                <w:szCs w:val="20"/>
+              </w:rPr>
             </w:pPr>
             <w:r>
               <w:t>Duluth, MN</w:t>
-            </w:r>
-          </w:p>
-        </w:tc>
-        <w:tc>
-          <w:tcPr>
-            <w:tcW w:w="2268" w:type="dxa"/>
-            <w:tcBorders>
-              <w:top w:val="single" w:sz="4" w:space="0" w:color="999999"/>
-            </w:tcBorders>
-          </w:tcPr>
-          <w:p>
-            <w:pPr>
-              <w:pStyle w:val="Dates"/>
-              <w:rPr>
-                <w:rFonts w:cstheme="minorHAnsi"/>
-                <w:szCs w:val="20"/>
-              </w:rPr>
-            </w:pPr>
-            <w:r>
-              <w:rPr>
-                <w:rFonts w:cstheme="minorHAnsi"/>
-                <w:szCs w:val="20"/>
-              </w:rPr>
-              <w:t>Sep 2007 – May 2011</w:t>
             </w:r>
           </w:p>
         </w:tc>
@@ -1719,8 +1649,8 @@
         </w:trPr>
         <w:tc>
           <w:tcPr>
-            <w:tcW w:w="0" w:type="auto"/>
-            <w:gridSpan w:val="6"/>
+            <w:tcW w:w="11002" w:type="dxa"/>
+            <w:gridSpan w:val="4"/>
             <w:tcBorders>
               <w:top w:val="single" w:sz="4" w:space="0" w:color="999999"/>
               <w:bottom w:val="single" w:sz="4" w:space="0" w:color="999999"/>
@@ -1758,7 +1688,7 @@
         </w:trPr>
         <w:tc>
           <w:tcPr>
-            <w:tcW w:w="4788" w:type="dxa"/>
+            <w:tcW w:w="4231" w:type="dxa"/>
           </w:tcPr>
           <w:p>
             <w:pPr>
@@ -1782,8 +1712,19 @@
                 <w:b w:val="0"/>
                 <w:szCs w:val="20"/>
               </w:rPr>
-              <w:t xml:space="preserve">, </w:t>
-            </w:r>
+              <w:t xml:space="preserve"> (Nov 2011 – June 2013)</w:t>
+            </w:r>
+          </w:p>
+          <w:p>
+            <w:pPr>
+              <w:pStyle w:val="Title"/>
+              <w:spacing w:before="0"/>
+              <w:rPr>
+                <w:rFonts w:cstheme="minorHAnsi"/>
+                <w:b w:val="0"/>
+                <w:szCs w:val="20"/>
+              </w:rPr>
+            </w:pPr>
             <w:r>
               <w:rPr>
                 <w:rFonts w:cstheme="minorHAnsi"/>
@@ -1796,30 +1737,18 @@
         </w:tc>
         <w:tc>
           <w:tcPr>
-            <w:tcW w:w="3960" w:type="dxa"/>
-            <w:gridSpan w:val="4"/>
+            <w:tcW w:w="6771" w:type="dxa"/>
+            <w:gridSpan w:val="3"/>
           </w:tcPr>
           <w:p>
             <w:pPr>
               <w:pStyle w:val="CompanyName"/>
+              <w:spacing w:before="40"/>
             </w:pPr>
             <w:r>
               <w:t>Vecna Cares</w:t>
             </w:r>
           </w:p>
-          <w:p>
-            <w:pPr>
-              <w:pStyle w:val="CompanySub"/>
-            </w:pPr>
-            <w:r>
-              <w:t>Cambridge, MA</w:t>
-            </w:r>
-          </w:p>
-        </w:tc>
-        <w:tc>
-          <w:tcPr>
-            <w:tcW w:w="2268" w:type="dxa"/>
-          </w:tcPr>
           <w:p>
             <w:pPr>
               <w:pStyle w:val="bulletedlist"/>
@@ -1827,7 +1756,7 @@
                 <w:ilvl w:val="0"/>
                 <w:numId w:val="0"/>
               </w:numPr>
-              <w:spacing w:after="0"/>
+              <w:spacing w:before="0" w:after="0"/>
               <w:jc w:val="right"/>
               <w:rPr>
                 <w:rFonts w:cstheme="minorHAnsi"/>
@@ -1835,41 +1764,8 @@
               </w:rPr>
             </w:pPr>
             <w:r>
-              <w:rPr>
-                <w:rFonts w:cstheme="minorHAnsi"/>
-                <w:szCs w:val="20"/>
-              </w:rPr>
-              <w:t>Nov 2011</w:t>
-            </w:r>
-            <w:r>
-              <w:rPr>
-                <w:rFonts w:cstheme="minorHAnsi"/>
-                <w:szCs w:val="20"/>
-              </w:rPr>
-              <w:t xml:space="preserve">– </w:t>
-            </w:r>
-            <w:r>
-              <w:rPr>
-                <w:rFonts w:cstheme="minorHAnsi"/>
-                <w:szCs w:val="20"/>
-              </w:rPr>
-              <w:t>June 2013</w:t>
-            </w:r>
-          </w:p>
-          <w:p>
-            <w:pPr>
-              <w:pStyle w:val="bulletedlist"/>
-              <w:numPr>
-                <w:ilvl w:val="0"/>
-                <w:numId w:val="0"/>
-              </w:numPr>
-              <w:spacing w:after="0"/>
-              <w:jc w:val="right"/>
-              <w:rPr>
-                <w:rFonts w:cstheme="minorHAnsi"/>
-                <w:szCs w:val="20"/>
-              </w:rPr>
-            </w:pPr>
+              <w:t>Cambridge, MA</w:t>
+            </w:r>
           </w:p>
         </w:tc>
       </w:tr>
@@ -1879,12 +1775,11 @@
         </w:trPr>
         <w:tc>
           <w:tcPr>
-            <w:tcW w:w="4788" w:type="dxa"/>
+            <w:tcW w:w="4231" w:type="dxa"/>
           </w:tcPr>
           <w:p>
             <w:pPr>
               <w:pStyle w:val="Title"/>
-              <w:spacing w:before="0"/>
               <w:rPr>
                 <w:rFonts w:cstheme="minorHAnsi"/>
                 <w:szCs w:val="20"/>
@@ -1896,38 +1791,38 @@
                 <w:szCs w:val="20"/>
               </w:rPr>
               <w:t>President</w:t>
+            </w:r>
+            <w:r>
+              <w:rPr>
+                <w:rFonts w:cstheme="minorHAnsi"/>
+                <w:szCs w:val="20"/>
+              </w:rPr>
+              <w:t xml:space="preserve"> </w:t>
+            </w:r>
+            <w:r>
+              <w:rPr>
+                <w:rFonts w:cstheme="minorHAnsi"/>
+                <w:b w:val="0"/>
+                <w:szCs w:val="20"/>
+              </w:rPr>
+              <w:t>(Sept 2009 – May 2011)</w:t>
             </w:r>
           </w:p>
         </w:tc>
         <w:tc>
           <w:tcPr>
-            <w:tcW w:w="3960" w:type="dxa"/>
-            <w:gridSpan w:val="4"/>
+            <w:tcW w:w="6771" w:type="dxa"/>
+            <w:gridSpan w:val="3"/>
           </w:tcPr>
           <w:p>
             <w:pPr>
               <w:pStyle w:val="CompanyName"/>
+              <w:spacing w:before="40"/>
             </w:pPr>
             <w:r>
               <w:t>St. Scholastica Computer Club</w:t>
             </w:r>
           </w:p>
-          <w:p>
-            <w:pPr>
-              <w:pStyle w:val="CompanySub"/>
-              <w:rPr>
-                <w:b/>
-              </w:rPr>
-            </w:pPr>
-            <w:r>
-              <w:t>Duluth, MN</w:t>
-            </w:r>
-          </w:p>
-        </w:tc>
-        <w:tc>
-          <w:tcPr>
-            <w:tcW w:w="2268" w:type="dxa"/>
-          </w:tcPr>
           <w:p>
             <w:pPr>
               <w:pStyle w:val="bulletedlist"/>
@@ -1935,7 +1830,7 @@
                 <w:ilvl w:val="0"/>
                 <w:numId w:val="0"/>
               </w:numPr>
-              <w:spacing w:after="0"/>
+              <w:spacing w:before="0" w:after="0"/>
               <w:jc w:val="right"/>
               <w:rPr>
                 <w:rFonts w:cstheme="minorHAnsi"/>
@@ -1943,32 +1838,7 @@
               </w:rPr>
             </w:pPr>
             <w:r>
-              <w:rPr>
-                <w:rFonts w:cstheme="minorHAnsi"/>
-                <w:szCs w:val="20"/>
-              </w:rPr>
-              <w:t>Fall 200</w:t>
-            </w:r>
-            <w:r>
-              <w:rPr>
-                <w:rFonts w:cstheme="minorHAnsi"/>
-                <w:szCs w:val="20"/>
-              </w:rPr>
-              <w:t>9</w:t>
-            </w:r>
-            <w:r>
-              <w:rPr>
-                <w:rFonts w:cstheme="minorHAnsi"/>
-                <w:szCs w:val="20"/>
-              </w:rPr>
-              <w:t xml:space="preserve"> – </w:t>
-            </w:r>
-            <w:r>
-              <w:rPr>
-                <w:rFonts w:cstheme="minorHAnsi"/>
-                <w:szCs w:val="20"/>
-              </w:rPr>
-              <w:t>May 2011</w:t>
+              <w:t>Duluth, MN</w:t>
             </w:r>
           </w:p>
         </w:tc>
@@ -1979,83 +1849,45 @@
         </w:trPr>
         <w:tc>
           <w:tcPr>
-            <w:tcW w:w="4788" w:type="dxa"/>
+            <w:tcW w:w="4231" w:type="dxa"/>
           </w:tcPr>
           <w:p>
             <w:pPr>
               <w:pStyle w:val="Title"/>
-              <w:spacing w:before="0"/>
-              <w:rPr>
-                <w:rFonts w:cstheme="minorHAnsi"/>
-                <w:szCs w:val="20"/>
-              </w:rPr>
-            </w:pPr>
-            <w:r>
-              <w:rPr>
-                <w:rFonts w:cstheme="minorHAnsi"/>
-                <w:szCs w:val="20"/>
-              </w:rPr>
-              <w:t>Co-Founder</w:t>
+              <w:rPr>
+                <w:rFonts w:cstheme="minorHAnsi"/>
+                <w:szCs w:val="20"/>
+              </w:rPr>
+            </w:pPr>
+            <w:r>
+              <w:rPr>
+                <w:rFonts w:cstheme="minorHAnsi"/>
+                <w:szCs w:val="20"/>
+              </w:rPr>
+              <w:t xml:space="preserve">Co-Founder </w:t>
+            </w:r>
+            <w:r>
+              <w:rPr>
+                <w:rFonts w:cstheme="minorHAnsi"/>
+                <w:b w:val="0"/>
+                <w:szCs w:val="20"/>
+              </w:rPr>
+              <w:t>(Sept 2007 – May 2011)</w:t>
             </w:r>
           </w:p>
         </w:tc>
         <w:tc>
           <w:tcPr>
-            <w:tcW w:w="3960" w:type="dxa"/>
-            <w:gridSpan w:val="4"/>
+            <w:tcW w:w="6771" w:type="dxa"/>
+            <w:gridSpan w:val="3"/>
           </w:tcPr>
           <w:p>
             <w:pPr>
               <w:pStyle w:val="CompanyName"/>
+              <w:spacing w:before="40"/>
             </w:pPr>
             <w:r>
               <w:t>Campus Freelance Computer Repair</w:t>
-            </w:r>
-          </w:p>
-          <w:p>
-            <w:pPr>
-              <w:pStyle w:val="CompanySub"/>
-              <w:rPr>
-                <w:b/>
-              </w:rPr>
-            </w:pPr>
-            <w:r>
-              <w:t>Duluth, MN</w:t>
-            </w:r>
-          </w:p>
-        </w:tc>
-        <w:tc>
-          <w:tcPr>
-            <w:tcW w:w="2268" w:type="dxa"/>
-          </w:tcPr>
-          <w:p>
-            <w:pPr>
-              <w:pStyle w:val="Dates"/>
-              <w:rPr>
-                <w:rFonts w:cstheme="minorHAnsi"/>
-                <w:szCs w:val="20"/>
-              </w:rPr>
-            </w:pPr>
-            <w:r>
-              <w:rPr>
-                <w:rFonts w:cstheme="minorHAnsi"/>
-                <w:szCs w:val="20"/>
-              </w:rPr>
-              <w:t>Fall 2007</w:t>
-            </w:r>
-            <w:r>
-              <w:rPr>
-                <w:rFonts w:cstheme="minorHAnsi"/>
-                <w:szCs w:val="20"/>
-              </w:rPr>
-              <w:t xml:space="preserve"> – </w:t>
-            </w:r>
-            <w:r>
-              <w:rPr>
-                <w:rFonts w:cstheme="minorHAnsi"/>
-                <w:szCs w:val="20"/>
-              </w:rPr>
-              <w:t>May 2011</w:t>
             </w:r>
           </w:p>
           <w:p>
@@ -2065,13 +1897,16 @@
                 <w:ilvl w:val="0"/>
                 <w:numId w:val="0"/>
               </w:numPr>
-              <w:spacing w:after="0"/>
+              <w:spacing w:before="0" w:after="0"/>
               <w:jc w:val="right"/>
               <w:rPr>
                 <w:rFonts w:cstheme="minorHAnsi"/>
                 <w:szCs w:val="20"/>
               </w:rPr>
             </w:pPr>
+            <w:r>
+              <w:t>Duluth, MN</w:t>
+            </w:r>
           </w:p>
         </w:tc>
       </w:tr>
@@ -2081,12 +1916,11 @@
         </w:trPr>
         <w:tc>
           <w:tcPr>
-            <w:tcW w:w="4788" w:type="dxa"/>
+            <w:tcW w:w="4231" w:type="dxa"/>
           </w:tcPr>
           <w:p>
             <w:pPr>
               <w:pStyle w:val="Title"/>
-              <w:spacing w:before="0"/>
               <w:rPr>
                 <w:rFonts w:cstheme="minorHAnsi"/>
                 <w:szCs w:val="20"/>
@@ -2098,73 +1932,36 @@
                 <w:szCs w:val="20"/>
               </w:rPr>
               <w:t>Captain</w:t>
+            </w:r>
+            <w:r>
+              <w:rPr>
+                <w:rFonts w:cstheme="minorHAnsi"/>
+                <w:szCs w:val="20"/>
+              </w:rPr>
+              <w:t xml:space="preserve"> </w:t>
+            </w:r>
+            <w:r>
+              <w:rPr>
+                <w:rFonts w:cstheme="minorHAnsi"/>
+                <w:b w:val="0"/>
+                <w:szCs w:val="20"/>
+              </w:rPr>
+              <w:t>(Sept 2009 – May 2011)</w:t>
             </w:r>
           </w:p>
         </w:tc>
         <w:tc>
           <w:tcPr>
-            <w:tcW w:w="3960" w:type="dxa"/>
-            <w:gridSpan w:val="4"/>
+            <w:tcW w:w="6771" w:type="dxa"/>
+            <w:gridSpan w:val="3"/>
           </w:tcPr>
           <w:p>
             <w:pPr>
               <w:pStyle w:val="CompanyName"/>
+              <w:spacing w:before="40"/>
             </w:pPr>
             <w:r>
               <w:t>St. Scholastica Programming Team</w:t>
-            </w:r>
-          </w:p>
-          <w:p>
-            <w:pPr>
-              <w:pStyle w:val="CompanySub"/>
-              <w:rPr>
-                <w:b/>
-              </w:rPr>
-            </w:pPr>
-            <w:r>
-              <w:t>Duluth, MN</w:t>
-            </w:r>
-          </w:p>
-        </w:tc>
-        <w:tc>
-          <w:tcPr>
-            <w:tcW w:w="2268" w:type="dxa"/>
-          </w:tcPr>
-          <w:p>
-            <w:pPr>
-              <w:pStyle w:val="Dates"/>
-              <w:rPr>
-                <w:rFonts w:cstheme="minorHAnsi"/>
-                <w:szCs w:val="20"/>
-              </w:rPr>
-            </w:pPr>
-            <w:r>
-              <w:rPr>
-                <w:rFonts w:cstheme="minorHAnsi"/>
-                <w:szCs w:val="20"/>
-              </w:rPr>
-              <w:t>Fall 200</w:t>
-            </w:r>
-            <w:r>
-              <w:rPr>
-                <w:rFonts w:cstheme="minorHAnsi"/>
-                <w:szCs w:val="20"/>
-              </w:rPr>
-              <w:t>9</w:t>
-            </w:r>
-            <w:r>
-              <w:rPr>
-                <w:rFonts w:cstheme="minorHAnsi"/>
-                <w:szCs w:val="20"/>
-              </w:rPr>
-              <w:t xml:space="preserve"> – </w:t>
-            </w:r>
-            <w:r>
-              <w:rPr>
-                <w:rFonts w:cstheme="minorHAnsi"/>
-                <w:szCs w:val="20"/>
-              </w:rPr>
-              <w:t>May 2011</w:t>
             </w:r>
           </w:p>
           <w:p>
@@ -2174,13 +1971,16 @@
                 <w:ilvl w:val="0"/>
                 <w:numId w:val="0"/>
               </w:numPr>
-              <w:spacing w:after="0"/>
+              <w:spacing w:before="0" w:after="0"/>
               <w:jc w:val="right"/>
               <w:rPr>
                 <w:rFonts w:cstheme="minorHAnsi"/>
                 <w:szCs w:val="20"/>
               </w:rPr>
             </w:pPr>
+            <w:r>
+              <w:t>Duluth, MN</w:t>
+            </w:r>
           </w:p>
         </w:tc>
       </w:tr>
@@ -2190,12 +1990,11 @@
         </w:trPr>
         <w:tc>
           <w:tcPr>
-            <w:tcW w:w="4788" w:type="dxa"/>
+            <w:tcW w:w="4231" w:type="dxa"/>
           </w:tcPr>
           <w:p>
             <w:pPr>
               <w:pStyle w:val="Title"/>
-              <w:spacing w:before="0"/>
               <w:rPr>
                 <w:rFonts w:cstheme="minorHAnsi"/>
                 <w:szCs w:val="20"/>
@@ -2207,17 +2006,33 @@
                 <w:szCs w:val="20"/>
               </w:rPr>
               <w:t>Captain</w:t>
+            </w:r>
+            <w:r>
+              <w:rPr>
+                <w:rFonts w:cstheme="minorHAnsi"/>
+                <w:szCs w:val="20"/>
+              </w:rPr>
+              <w:t xml:space="preserve"> </w:t>
+            </w:r>
+            <w:r>
+              <w:rPr>
+                <w:rFonts w:cstheme="minorHAnsi"/>
+                <w:b w:val="0"/>
+                <w:szCs w:val="20"/>
+              </w:rPr>
+              <w:t>(Sept 2009 – May 2011)</w:t>
             </w:r>
           </w:p>
         </w:tc>
         <w:tc>
           <w:tcPr>
-            <w:tcW w:w="3960" w:type="dxa"/>
-            <w:gridSpan w:val="4"/>
+            <w:tcW w:w="6771" w:type="dxa"/>
+            <w:gridSpan w:val="3"/>
           </w:tcPr>
           <w:p>
             <w:pPr>
               <w:pStyle w:val="CompanyName"/>
+              <w:spacing w:before="40"/>
             </w:pPr>
             <w:r>
               <w:t>St. Scholastica Robotics Team</w:t>
@@ -2225,41 +2040,15 @@
           </w:p>
           <w:p>
             <w:pPr>
-              <w:pStyle w:val="CompanySub"/>
-              <w:rPr>
-                <w:b/>
+              <w:pStyle w:val="Dates"/>
+              <w:spacing w:before="0"/>
+              <w:rPr>
+                <w:rFonts w:cstheme="minorHAnsi"/>
+                <w:szCs w:val="20"/>
               </w:rPr>
             </w:pPr>
             <w:r>
               <w:t>Duluth, MN</w:t>
-            </w:r>
-          </w:p>
-        </w:tc>
-        <w:tc>
-          <w:tcPr>
-            <w:tcW w:w="2268" w:type="dxa"/>
-          </w:tcPr>
-          <w:p>
-            <w:pPr>
-              <w:pStyle w:val="Dates"/>
-              <w:rPr>
-                <w:rFonts w:cstheme="minorHAnsi"/>
-                <w:szCs w:val="20"/>
-              </w:rPr>
-            </w:pPr>
-            <w:r>
-              <w:rPr>
-                <w:rFonts w:cstheme="minorHAnsi"/>
-                <w:szCs w:val="20"/>
-              </w:rPr>
-              <w:t xml:space="preserve">Fall 2009 – </w:t>
-            </w:r>
-            <w:r>
-              <w:rPr>
-                <w:rFonts w:cstheme="minorHAnsi"/>
-                <w:szCs w:val="20"/>
-              </w:rPr>
-              <w:t>May 2011</w:t>
             </w:r>
           </w:p>
         </w:tc>
@@ -2270,13 +2059,12 @@
         </w:trPr>
         <w:tc>
           <w:tcPr>
-            <w:tcW w:w="11016" w:type="dxa"/>
-            <w:gridSpan w:val="6"/>
+            <w:tcW w:w="11002" w:type="dxa"/>
+            <w:gridSpan w:val="4"/>
           </w:tcPr>
           <w:p>
             <w:pPr>
               <w:pStyle w:val="Title"/>
-              <w:spacing w:before="0"/>
               <w:rPr>
                 <w:rFonts w:cstheme="minorHAnsi"/>
                 <w:b w:val="0"/>
@@ -5026,7 +4814,7 @@
 </file>
 
 <file path=customXml/itemProps2.xml><?xml version="1.0" encoding="utf-8"?>
-<ds:datastoreItem xmlns:ds="http://schemas.openxmlformats.org/officeDocument/2006/customXml" ds:itemID="{CD8D2E2E-4FDB-4FFB-AFE9-C9B92582C1D2}">
+<ds:datastoreItem xmlns:ds="http://schemas.openxmlformats.org/officeDocument/2006/customXml" ds:itemID="{7BE33535-87D0-4B57-ADFC-2A2ACD6E282B}">
   <ds:schemaRefs>
     <ds:schemaRef ds:uri="http://schemas.openxmlformats.org/officeDocument/2006/bibliography"/>
   </ds:schemaRefs>

</xml_diff>

<commit_message>
Retouching the HBC section and adding united way and changing capitalization
</commit_message>
<xml_diff>
--- a/Erickson,Matthew-Resume.docx
+++ b/Erickson,Matthew-Resume.docx
@@ -4,14 +4,14 @@
   <w:body>
     <w:tbl>
       <w:tblPr>
-        <w:tblW w:w="11002" w:type="dxa"/>
+        <w:tblW w:w="10998" w:type="dxa"/>
         <w:tblLook w:val="0000" w:firstRow="0" w:lastRow="0" w:firstColumn="0" w:lastColumn="0" w:noHBand="0" w:noVBand="0"/>
       </w:tblPr>
       <w:tblGrid>
-        <w:gridCol w:w="4231"/>
-        <w:gridCol w:w="3257"/>
-        <w:gridCol w:w="132"/>
-        <w:gridCol w:w="3382"/>
+        <w:gridCol w:w="5418"/>
+        <w:gridCol w:w="2070"/>
+        <w:gridCol w:w="360"/>
+        <w:gridCol w:w="3150"/>
       </w:tblGrid>
       <w:tr>
         <w:trPr>
@@ -43,18 +43,7 @@
                 <w:sz w:val="56"/>
                 <w:szCs w:val="56"/>
               </w:rPr>
-              <w:t>Matthew Er</w:t>
-            </w:r>
-            <w:bookmarkStart w:id="0" w:name="_GoBack"/>
-            <w:bookmarkEnd w:id="0"/>
-            <w:r>
-              <w:rPr>
-                <w:b w:val="0"/>
-                <w:i/>
-                <w:sz w:val="56"/>
-                <w:szCs w:val="56"/>
-              </w:rPr>
-              <w:t>ickson</w:t>
+              <w:t>Matthew Erickson</w:t>
             </w:r>
           </w:p>
           <w:p>
@@ -74,7 +63,7 @@
         </w:tc>
         <w:tc>
           <w:tcPr>
-            <w:tcW w:w="3514" w:type="dxa"/>
+            <w:tcW w:w="3510" w:type="dxa"/>
             <w:gridSpan w:val="2"/>
             <w:tcBorders>
               <w:bottom w:val="single" w:sz="4" w:space="0" w:color="999999"/>
@@ -143,7 +132,7 @@
         </w:trPr>
         <w:tc>
           <w:tcPr>
-            <w:tcW w:w="11002" w:type="dxa"/>
+            <w:tcW w:w="10998" w:type="dxa"/>
             <w:gridSpan w:val="4"/>
             <w:tcBorders>
               <w:top w:val="single" w:sz="4" w:space="0" w:color="999999"/>
@@ -202,7 +191,7 @@
         </w:trPr>
         <w:tc>
           <w:tcPr>
-            <w:tcW w:w="11002" w:type="dxa"/>
+            <w:tcW w:w="10998" w:type="dxa"/>
             <w:gridSpan w:val="4"/>
             <w:tcBorders>
               <w:top w:val="single" w:sz="4" w:space="0" w:color="999999"/>
@@ -301,7 +290,16 @@
                 <w:rFonts w:cstheme="minorHAnsi"/>
                 <w:szCs w:val="20"/>
               </w:rPr>
-              <w:t>: Android SDK</w:t>
+              <w:t>:</w:t>
+            </w:r>
+            <w:bookmarkStart w:id="0" w:name="_GoBack"/>
+            <w:bookmarkEnd w:id="0"/>
+            <w:r>
+              <w:rPr>
+                <w:rFonts w:cstheme="minorHAnsi"/>
+                <w:szCs w:val="20"/>
+              </w:rPr>
+              <w:t xml:space="preserve"> Android SDK</w:t>
             </w:r>
             <w:r>
               <w:rPr>
@@ -487,7 +485,7 @@
         </w:trPr>
         <w:tc>
           <w:tcPr>
-            <w:tcW w:w="11002" w:type="dxa"/>
+            <w:tcW w:w="10998" w:type="dxa"/>
             <w:gridSpan w:val="4"/>
             <w:tcBorders>
               <w:top w:val="single" w:sz="4" w:space="0" w:color="999999"/>
@@ -516,6 +514,396 @@
                 <w:szCs w:val="20"/>
               </w:rPr>
               <w:t>Experience</w:t>
+            </w:r>
+          </w:p>
+        </w:tc>
+      </w:tr>
+      <w:tr>
+        <w:trPr>
+          <w:trHeight w:val="432"/>
+        </w:trPr>
+        <w:tc>
+          <w:tcPr>
+            <w:tcW w:w="7848" w:type="dxa"/>
+            <w:gridSpan w:val="3"/>
+          </w:tcPr>
+          <w:p>
+            <w:pPr>
+              <w:pStyle w:val="Title"/>
+              <w:rPr>
+                <w:rFonts w:cstheme="minorHAnsi"/>
+                <w:szCs w:val="22"/>
+              </w:rPr>
+            </w:pPr>
+            <w:r>
+              <w:rPr>
+                <w:rFonts w:cstheme="minorHAnsi"/>
+                <w:szCs w:val="22"/>
+              </w:rPr>
+              <w:t xml:space="preserve">Senior Software Developer </w:t>
+            </w:r>
+            <w:r>
+              <w:rPr>
+                <w:rFonts w:cstheme="minorHAnsi"/>
+                <w:b w:val="0"/>
+                <w:szCs w:val="22"/>
+              </w:rPr>
+              <w:t>(Aug 2014 – Present)</w:t>
+            </w:r>
+          </w:p>
+          <w:p>
+            <w:pPr>
+              <w:pStyle w:val="Title"/>
+              <w:spacing w:before="0"/>
+              <w:rPr>
+                <w:rFonts w:cstheme="minorHAnsi"/>
+                <w:szCs w:val="22"/>
+              </w:rPr>
+            </w:pPr>
+            <w:r>
+              <w:rPr>
+                <w:rFonts w:cstheme="minorHAnsi"/>
+                <w:szCs w:val="22"/>
+              </w:rPr>
+              <w:t xml:space="preserve">Software Developer </w:t>
+            </w:r>
+            <w:r>
+              <w:rPr>
+                <w:rFonts w:cstheme="minorHAnsi"/>
+                <w:b w:val="0"/>
+                <w:szCs w:val="22"/>
+              </w:rPr>
+              <w:t>(July 2013 – Aug 2014)</w:t>
+            </w:r>
+          </w:p>
+          <w:p>
+            <w:pPr>
+              <w:pStyle w:val="JobDescription"/>
+            </w:pPr>
+            <w:r>
+              <w:t xml:space="preserve">Lead </w:t>
+            </w:r>
+            <w:r>
+              <w:t>front end</w:t>
+            </w:r>
+            <w:r>
+              <w:t xml:space="preserve"> </w:t>
+            </w:r>
+            <w:r>
+              <w:t>r</w:t>
+            </w:r>
+            <w:r>
+              <w:t>oad-</w:t>
+            </w:r>
+            <w:r>
+              <w:t>m</w:t>
+            </w:r>
+            <w:r>
+              <w:t xml:space="preserve">apping, </w:t>
+            </w:r>
+            <w:r>
+              <w:t>c</w:t>
+            </w:r>
+            <w:r>
+              <w:t>omponentization</w:t>
+            </w:r>
+            <w:r>
+              <w:t xml:space="preserve">, </w:t>
+            </w:r>
+            <w:r>
+              <w:t>b</w:t>
+            </w:r>
+            <w:r>
+              <w:t>uild</w:t>
+            </w:r>
+            <w:r>
+              <w:t xml:space="preserve"> and </w:t>
+            </w:r>
+            <w:r>
+              <w:t>d</w:t>
+            </w:r>
+            <w:r>
+              <w:t>eployment including unit testing and code styling for</w:t>
+            </w:r>
+            <w:r>
+              <w:t xml:space="preserve"> all</w:t>
+            </w:r>
+            <w:r>
+              <w:t xml:space="preserve"> new product development</w:t>
+            </w:r>
+          </w:p>
+          <w:p>
+            <w:pPr>
+              <w:pStyle w:val="JobDescription"/>
+            </w:pPr>
+            <w:r>
+              <w:t>Transition application</w:t>
+            </w:r>
+            <w:r>
+              <w:t>s</w:t>
+            </w:r>
+            <w:r>
+              <w:t xml:space="preserve"> from MPA to SPA (Angular 1.X)</w:t>
+            </w:r>
+            <w:r>
+              <w:t xml:space="preserve"> while trialing different MV*</w:t>
+            </w:r>
+            <w:r>
+              <w:t xml:space="preserve"> frameworks for JavaScript</w:t>
+            </w:r>
+          </w:p>
+          <w:p>
+            <w:pPr>
+              <w:pStyle w:val="JobDescription"/>
+            </w:pPr>
+            <w:r>
+              <w:t>Aid in application a</w:t>
+            </w:r>
+            <w:r>
+              <w:t>rchitectural</w:t>
+            </w:r>
+            <w:r>
+              <w:t xml:space="preserve"> discussions, decisions, prototyping, and i</w:t>
+            </w:r>
+            <w:r>
+              <w:t xml:space="preserve">mplementation of </w:t>
+            </w:r>
+            <w:r>
+              <w:t>c</w:t>
+            </w:r>
+            <w:r>
+              <w:t>hanges</w:t>
+            </w:r>
+            <w:r>
+              <w:t xml:space="preserve"> to employee recognition software</w:t>
+            </w:r>
+          </w:p>
+          <w:p>
+            <w:pPr>
+              <w:pStyle w:val="JobDescription"/>
+            </w:pPr>
+            <w:r>
+              <w:t xml:space="preserve">Serve as co-chair for annual </w:t>
+            </w:r>
+            <w:r>
+              <w:t xml:space="preserve">United Way </w:t>
+            </w:r>
+            <w:r>
+              <w:t>fundraising campaign</w:t>
+            </w:r>
+          </w:p>
+        </w:tc>
+        <w:tc>
+          <w:tcPr>
+            <w:tcW w:w="3150" w:type="dxa"/>
+          </w:tcPr>
+          <w:p>
+            <w:pPr>
+              <w:pStyle w:val="CompanyName"/>
+              <w:spacing w:before="40"/>
+            </w:pPr>
+            <w:r>
+              <w:t>Hallmark Business Connections</w:t>
+            </w:r>
+          </w:p>
+          <w:p>
+            <w:pPr>
+              <w:pStyle w:val="Dates"/>
+              <w:spacing w:before="0"/>
+              <w:rPr>
+                <w:rFonts w:cstheme="minorHAnsi"/>
+                <w:szCs w:val="20"/>
+              </w:rPr>
+            </w:pPr>
+            <w:r>
+              <w:t>Minneapolis, MN</w:t>
+            </w:r>
+          </w:p>
+        </w:tc>
+      </w:tr>
+      <w:tr>
+        <w:trPr>
+          <w:trHeight w:val="432"/>
+        </w:trPr>
+        <w:tc>
+          <w:tcPr>
+            <w:tcW w:w="7848" w:type="dxa"/>
+            <w:gridSpan w:val="3"/>
+          </w:tcPr>
+          <w:p>
+            <w:pPr>
+              <w:pStyle w:val="Title"/>
+              <w:rPr>
+                <w:rFonts w:cstheme="minorHAnsi"/>
+                <w:szCs w:val="22"/>
+              </w:rPr>
+            </w:pPr>
+            <w:r>
+              <w:rPr>
+                <w:rFonts w:cstheme="minorHAnsi"/>
+                <w:szCs w:val="22"/>
+              </w:rPr>
+              <w:t>Software Engineer</w:t>
+            </w:r>
+            <w:r>
+              <w:rPr>
+                <w:rFonts w:cstheme="minorHAnsi"/>
+                <w:szCs w:val="22"/>
+              </w:rPr>
+              <w:t xml:space="preserve"> </w:t>
+            </w:r>
+            <w:r>
+              <w:rPr>
+                <w:rFonts w:cstheme="minorHAnsi"/>
+                <w:b w:val="0"/>
+                <w:szCs w:val="22"/>
+              </w:rPr>
+              <w:t>(Nov 2011 – June 2013)</w:t>
+            </w:r>
+          </w:p>
+          <w:p>
+            <w:pPr>
+              <w:pStyle w:val="JobDescription"/>
+            </w:pPr>
+            <w:r>
+              <w:t>Worked o</w:t>
+            </w:r>
+            <w:r>
+              <w:t>n a t</w:t>
+            </w:r>
+            <w:r>
+              <w:t xml:space="preserve">eam to </w:t>
+            </w:r>
+            <w:r>
+              <w:t>d</w:t>
+            </w:r>
+            <w:r>
+              <w:t xml:space="preserve">evelop </w:t>
+            </w:r>
+            <w:r>
+              <w:t xml:space="preserve">a </w:t>
+            </w:r>
+            <w:r>
+              <w:t>patient self-s</w:t>
+            </w:r>
+            <w:r>
+              <w:t>ervice</w:t>
+            </w:r>
+            <w:r>
+              <w:t xml:space="preserve"> portal</w:t>
+            </w:r>
+            <w:r>
+              <w:t xml:space="preserve"> </w:t>
+            </w:r>
+            <w:r>
+              <w:t>s</w:t>
+            </w:r>
+            <w:r>
+              <w:t>oftware</w:t>
+            </w:r>
+            <w:r>
+              <w:t xml:space="preserve"> </w:t>
+            </w:r>
+            <w:r>
+              <w:t>for global d</w:t>
+            </w:r>
+            <w:r>
+              <w:t>eployments</w:t>
+            </w:r>
+            <w:r>
+              <w:t xml:space="preserve"> to medical centers</w:t>
+            </w:r>
+          </w:p>
+          <w:p>
+            <w:pPr>
+              <w:pStyle w:val="JobDescription"/>
+              <w:rPr>
+                <w:b/>
+                <w:i/>
+              </w:rPr>
+            </w:pPr>
+            <w:r>
+              <w:t>Deploy</w:t>
+            </w:r>
+            <w:r>
+              <w:t>ed</w:t>
+            </w:r>
+            <w:r>
+              <w:t xml:space="preserve"> </w:t>
+            </w:r>
+            <w:r>
+              <w:t xml:space="preserve">and </w:t>
+            </w:r>
+            <w:r>
+              <w:t>s</w:t>
+            </w:r>
+            <w:r>
+              <w:t>upport</w:t>
+            </w:r>
+            <w:r>
+              <w:t xml:space="preserve">ed </w:t>
+            </w:r>
+            <w:r>
+              <w:t>a</w:t>
+            </w:r>
+            <w:r>
+              <w:t>pplications</w:t>
+            </w:r>
+            <w:r>
+              <w:t xml:space="preserve"> for patient check-in kiosks</w:t>
+            </w:r>
+            <w:r>
+              <w:t xml:space="preserve"> at o</w:t>
+            </w:r>
+            <w:r>
+              <w:t xml:space="preserve">ver 135 </w:t>
+            </w:r>
+            <w:r>
+              <w:t>VA Medical Centers and Department of Defense sites</w:t>
+            </w:r>
+          </w:p>
+          <w:p>
+            <w:pPr>
+              <w:pStyle w:val="JobDescription"/>
+              <w:rPr>
+                <w:b/>
+                <w:i/>
+              </w:rPr>
+            </w:pPr>
+            <w:r>
+              <w:t>Interviewed</w:t>
+            </w:r>
+            <w:r>
+              <w:t xml:space="preserve"> potential software engineer and software intern c</w:t>
+            </w:r>
+            <w:r>
+              <w:t>andidates</w:t>
+            </w:r>
+          </w:p>
+        </w:tc>
+        <w:tc>
+          <w:tcPr>
+            <w:tcW w:w="3150" w:type="dxa"/>
+          </w:tcPr>
+          <w:p>
+            <w:pPr>
+              <w:pStyle w:val="CompanyName"/>
+            </w:pPr>
+            <w:r>
+              <w:t>Vecna Technologies</w:t>
+            </w:r>
+          </w:p>
+          <w:p>
+            <w:pPr>
+              <w:pStyle w:val="Dates"/>
+              <w:spacing w:before="0"/>
+              <w:rPr>
+                <w:rFonts w:cstheme="minorHAnsi"/>
+                <w:szCs w:val="20"/>
+              </w:rPr>
+            </w:pPr>
+            <w:r>
+              <w:t>Cambridge, MA</w:t>
             </w:r>
           </w:p>
         </w:tc>
@@ -526,7 +914,7 @@
         </w:trPr>
         <w:tc>
           <w:tcPr>
-            <w:tcW w:w="7620" w:type="dxa"/>
+            <w:tcW w:w="7848" w:type="dxa"/>
             <w:gridSpan w:val="3"/>
           </w:tcPr>
           <w:p>
@@ -542,7 +930,14 @@
                 <w:rFonts w:cstheme="minorHAnsi"/>
                 <w:szCs w:val="22"/>
               </w:rPr>
-              <w:t xml:space="preserve">Senior Software Developer </w:t>
+              <w:t>Chief Mobile Engineer</w:t>
+            </w:r>
+            <w:r>
+              <w:rPr>
+                <w:rFonts w:cstheme="minorHAnsi"/>
+                <w:szCs w:val="22"/>
+              </w:rPr>
+              <w:t xml:space="preserve"> </w:t>
             </w:r>
             <w:r>
               <w:rPr>
@@ -550,32 +945,142 @@
                 <w:b w:val="0"/>
                 <w:szCs w:val="22"/>
               </w:rPr>
-              <w:t>(Aug 2014 – Present)</w:t>
-            </w:r>
-          </w:p>
-          <w:p>
-            <w:pPr>
-              <w:pStyle w:val="Title"/>
-              <w:spacing w:before="0"/>
-              <w:rPr>
-                <w:rFonts w:cstheme="minorHAnsi"/>
-                <w:szCs w:val="22"/>
-              </w:rPr>
-            </w:pPr>
-            <w:r>
-              <w:rPr>
-                <w:rFonts w:cstheme="minorHAnsi"/>
-                <w:szCs w:val="22"/>
-              </w:rPr>
-              <w:t xml:space="preserve">Software Developer </w:t>
-            </w:r>
-            <w:r>
-              <w:rPr>
-                <w:rFonts w:cstheme="minorHAnsi"/>
-                <w:b w:val="0"/>
-                <w:szCs w:val="22"/>
-              </w:rPr>
-              <w:t>(July 2013 – Aug 2014)</w:t>
+              <w:t>(May 2011 – Nov 2011)</w:t>
+            </w:r>
+          </w:p>
+          <w:p>
+            <w:pPr>
+              <w:pStyle w:val="bulletedlist"/>
+              <w:tabs>
+                <w:tab w:val="clear" w:pos="288"/>
+                <w:tab w:val="num" w:pos="210"/>
+              </w:tabs>
+              <w:spacing w:after="0"/>
+              <w:ind w:left="210" w:hanging="180"/>
+              <w:rPr>
+                <w:rFonts w:cstheme="minorHAnsi"/>
+                <w:szCs w:val="20"/>
+              </w:rPr>
+            </w:pPr>
+            <w:r>
+              <w:rPr>
+                <w:rFonts w:cstheme="minorHAnsi"/>
+                <w:szCs w:val="20"/>
+              </w:rPr>
+              <w:t>Developed</w:t>
+            </w:r>
+            <w:r>
+              <w:rPr>
+                <w:rFonts w:cstheme="minorHAnsi"/>
+                <w:szCs w:val="20"/>
+              </w:rPr>
+              <w:t xml:space="preserve"> an environment-aware application to promote safe driving</w:t>
+            </w:r>
+            <w:r>
+              <w:rPr>
+                <w:rFonts w:cstheme="minorHAnsi"/>
+                <w:szCs w:val="20"/>
+              </w:rPr>
+              <w:t xml:space="preserve"> </w:t>
+            </w:r>
+          </w:p>
+          <w:p>
+            <w:pPr>
+              <w:pStyle w:val="bulletedlist"/>
+              <w:tabs>
+                <w:tab w:val="clear" w:pos="288"/>
+                <w:tab w:val="num" w:pos="210"/>
+              </w:tabs>
+              <w:spacing w:after="0"/>
+              <w:ind w:left="210" w:hanging="180"/>
+              <w:rPr>
+                <w:rFonts w:cstheme="minorHAnsi"/>
+                <w:szCs w:val="20"/>
+              </w:rPr>
+            </w:pPr>
+            <w:r>
+              <w:rPr>
+                <w:rFonts w:cstheme="minorHAnsi"/>
+                <w:szCs w:val="20"/>
+              </w:rPr>
+              <w:t>Deploy</w:t>
+            </w:r>
+            <w:r>
+              <w:rPr>
+                <w:rFonts w:cstheme="minorHAnsi"/>
+                <w:szCs w:val="20"/>
+              </w:rPr>
+              <w:t>ed</w:t>
+            </w:r>
+            <w:r>
+              <w:rPr>
+                <w:rFonts w:cstheme="minorHAnsi"/>
+                <w:szCs w:val="20"/>
+              </w:rPr>
+              <w:t xml:space="preserve"> and s</w:t>
+            </w:r>
+            <w:r>
+              <w:rPr>
+                <w:rFonts w:cstheme="minorHAnsi"/>
+                <w:szCs w:val="20"/>
+              </w:rPr>
+              <w:t>upport</w:t>
+            </w:r>
+            <w:r>
+              <w:rPr>
+                <w:rFonts w:cstheme="minorHAnsi"/>
+                <w:szCs w:val="20"/>
+              </w:rPr>
+              <w:t>ed</w:t>
+            </w:r>
+            <w:r>
+              <w:rPr>
+                <w:rFonts w:cstheme="minorHAnsi"/>
+                <w:szCs w:val="20"/>
+              </w:rPr>
+              <w:t xml:space="preserve"> a</w:t>
+            </w:r>
+            <w:r>
+              <w:rPr>
+                <w:rFonts w:cstheme="minorHAnsi"/>
+                <w:szCs w:val="20"/>
+              </w:rPr>
+              <w:t>pplications</w:t>
+            </w:r>
+            <w:r>
+              <w:rPr>
+                <w:rFonts w:cstheme="minorHAnsi"/>
+                <w:szCs w:val="20"/>
+              </w:rPr>
+              <w:t xml:space="preserve"> </w:t>
+            </w:r>
+            <w:r>
+              <w:rPr>
+                <w:rFonts w:cstheme="minorHAnsi"/>
+                <w:szCs w:val="20"/>
+              </w:rPr>
+              <w:t xml:space="preserve">in Android, </w:t>
+            </w:r>
+            <w:r>
+              <w:rPr>
+                <w:rFonts w:cstheme="minorHAnsi"/>
+                <w:szCs w:val="20"/>
+              </w:rPr>
+              <w:t>Blackberry</w:t>
+            </w:r>
+            <w:r>
+              <w:rPr>
+                <w:rFonts w:cstheme="minorHAnsi"/>
+                <w:szCs w:val="20"/>
+              </w:rPr>
+              <w:t>, and iOS p</w:t>
+            </w:r>
+            <w:r>
+              <w:rPr>
+                <w:rFonts w:cstheme="minorHAnsi"/>
+                <w:szCs w:val="20"/>
+              </w:rPr>
+              <w:t>latforms</w:t>
             </w:r>
           </w:p>
           <w:p>
@@ -583,101 +1088,575 @@
               <w:pStyle w:val="JobDescription"/>
             </w:pPr>
             <w:r>
-              <w:t xml:space="preserve">Lead LESS and JavaScript </w:t>
-            </w:r>
-            <w:r>
-              <w:t>r</w:t>
-            </w:r>
-            <w:r>
-              <w:t>oad-</w:t>
-            </w:r>
-            <w:r>
-              <w:t>m</w:t>
-            </w:r>
-            <w:r>
-              <w:t xml:space="preserve">apping, </w:t>
-            </w:r>
-            <w:r>
-              <w:t>r</w:t>
-            </w:r>
-            <w:r>
-              <w:t xml:space="preserve">efactoring, </w:t>
-            </w:r>
-            <w:r>
-              <w:t>c</w:t>
-            </w:r>
-            <w:r>
-              <w:t xml:space="preserve">omponentization, </w:t>
-            </w:r>
-            <w:r>
-              <w:t>b</w:t>
-            </w:r>
-            <w:r>
-              <w:t xml:space="preserve">uild and </w:t>
-            </w:r>
-            <w:r>
-              <w:t>d</w:t>
-            </w:r>
-            <w:r>
-              <w:t>eployment including unit testing and code styling for all new product development</w:t>
-            </w:r>
-          </w:p>
-          <w:p>
-            <w:pPr>
-              <w:pStyle w:val="JobDescription"/>
-            </w:pPr>
-            <w:r>
-              <w:t>Transition application from MPA to SPA (Angular 1.X) while trialing different MVVM frameworks for JavaScript</w:t>
-            </w:r>
-          </w:p>
-          <w:p>
-            <w:pPr>
-              <w:pStyle w:val="JobDescription"/>
-            </w:pPr>
-            <w:r>
-              <w:t>Aid in application a</w:t>
-            </w:r>
-            <w:r>
-              <w:t>rchitectural</w:t>
-            </w:r>
-            <w:r>
-              <w:t xml:space="preserve"> discussions, decisions, prototyping, and i</w:t>
-            </w:r>
-            <w:r>
-              <w:t xml:space="preserve">mplementation of </w:t>
-            </w:r>
-            <w:r>
-              <w:t>c</w:t>
-            </w:r>
-            <w:r>
-              <w:t>hanges</w:t>
+              <w:t>Act</w:t>
+            </w:r>
+            <w:r>
+              <w:t>ed</w:t>
+            </w:r>
+            <w:r>
+              <w:t xml:space="preserve"> as</w:t>
+            </w:r>
+            <w:r>
+              <w:t xml:space="preserve"> a</w:t>
+            </w:r>
+            <w:r>
+              <w:t xml:space="preserve"> technical resource for potential c</w:t>
+            </w:r>
+            <w:r>
+              <w:t>lients</w:t>
             </w:r>
           </w:p>
         </w:tc>
         <w:tc>
           <w:tcPr>
-            <w:tcW w:w="3382" w:type="dxa"/>
+            <w:tcW w:w="3150" w:type="dxa"/>
           </w:tcPr>
           <w:p>
             <w:pPr>
               <w:pStyle w:val="CompanyName"/>
-              <w:spacing w:before="40"/>
-            </w:pPr>
-            <w:r>
-              <w:t>Hallmark Business Connections</w:t>
+            </w:pPr>
+            <w:r>
+              <w:t>Illume Software, Inc.</w:t>
+            </w:r>
+          </w:p>
+          <w:p>
+            <w:pPr>
+              <w:pStyle w:val="CompanySub"/>
+            </w:pPr>
+            <w:r>
+              <w:t>Newton, MA</w:t>
             </w:r>
           </w:p>
           <w:p>
             <w:pPr>
               <w:pStyle w:val="Dates"/>
-              <w:spacing w:before="0"/>
-              <w:rPr>
-                <w:rFonts w:cstheme="minorHAnsi"/>
-                <w:szCs w:val="20"/>
-              </w:rPr>
-            </w:pPr>
-            <w:r>
+              <w:rPr>
+                <w:rFonts w:cstheme="minorHAnsi"/>
+                <w:szCs w:val="20"/>
+              </w:rPr>
+            </w:pPr>
+          </w:p>
+        </w:tc>
+      </w:tr>
+      <w:tr>
+        <w:trPr>
+          <w:trHeight w:val="432"/>
+        </w:trPr>
+        <w:tc>
+          <w:tcPr>
+            <w:tcW w:w="7848" w:type="dxa"/>
+            <w:gridSpan w:val="3"/>
+          </w:tcPr>
+          <w:p>
+            <w:pPr>
+              <w:pStyle w:val="Title"/>
+              <w:rPr>
+                <w:rStyle w:val="LocationChar"/>
+                <w:rFonts w:asciiTheme="minorHAnsi" w:hAnsiTheme="minorHAnsi" w:cstheme="minorHAnsi"/>
+                <w:b w:val="0"/>
+                <w:sz w:val="20"/>
+                <w:szCs w:val="20"/>
+              </w:rPr>
+            </w:pPr>
+            <w:r>
+              <w:t xml:space="preserve">Chief Technology Officer &amp; Co-Founder </w:t>
+            </w:r>
+            <w:r>
+              <w:rPr>
+                <w:b w:val="0"/>
+              </w:rPr>
+              <w:t>(July 2010 – Jan 2012)</w:t>
+            </w:r>
+          </w:p>
+          <w:p>
+            <w:pPr>
+              <w:pStyle w:val="bulletedlist"/>
+              <w:tabs>
+                <w:tab w:val="clear" w:pos="288"/>
+                <w:tab w:val="num" w:pos="210"/>
+              </w:tabs>
+              <w:spacing w:after="0"/>
+              <w:ind w:left="210" w:hanging="180"/>
+              <w:rPr>
+                <w:rFonts w:cstheme="minorHAnsi"/>
+                <w:szCs w:val="20"/>
+              </w:rPr>
+            </w:pPr>
+            <w:r>
+              <w:rPr>
+                <w:rFonts w:cstheme="minorHAnsi"/>
+                <w:szCs w:val="20"/>
+              </w:rPr>
+              <w:t>Develop</w:t>
+            </w:r>
+            <w:r>
+              <w:rPr>
+                <w:rFonts w:cstheme="minorHAnsi"/>
+                <w:szCs w:val="20"/>
+              </w:rPr>
+              <w:t>ed</w:t>
+            </w:r>
+            <w:r>
+              <w:rPr>
+                <w:rFonts w:cstheme="minorHAnsi"/>
+                <w:szCs w:val="20"/>
+              </w:rPr>
+              <w:t xml:space="preserve"> </w:t>
+            </w:r>
+            <w:r>
+              <w:rPr>
+                <w:rFonts w:cstheme="minorHAnsi"/>
+                <w:szCs w:val="20"/>
+              </w:rPr>
+              <w:t>and a</w:t>
+            </w:r>
+            <w:r>
+              <w:rPr>
+                <w:rFonts w:cstheme="minorHAnsi"/>
+                <w:szCs w:val="20"/>
+              </w:rPr>
+              <w:t xml:space="preserve">rchitected </w:t>
+            </w:r>
+            <w:r>
+              <w:rPr>
+                <w:rFonts w:cstheme="minorHAnsi"/>
+                <w:szCs w:val="20"/>
+              </w:rPr>
+              <w:t xml:space="preserve">a location-based coupon application targeted to university students and campuses </w:t>
+            </w:r>
+          </w:p>
+          <w:p>
+            <w:pPr>
+              <w:pStyle w:val="bulletedlistlastline"/>
+              <w:tabs>
+                <w:tab w:val="clear" w:pos="288"/>
+                <w:tab w:val="num" w:pos="210"/>
+              </w:tabs>
+              <w:spacing w:after="0"/>
+              <w:ind w:left="210" w:hanging="180"/>
+              <w:rPr>
+                <w:rFonts w:cstheme="minorHAnsi"/>
+              </w:rPr>
+            </w:pPr>
+            <w:r>
+              <w:rPr>
+                <w:rFonts w:cstheme="minorHAnsi"/>
+              </w:rPr>
+              <w:t>Hired, c</w:t>
+            </w:r>
+            <w:r>
+              <w:rPr>
+                <w:rFonts w:cstheme="minorHAnsi"/>
+              </w:rPr>
+              <w:t>oordinate</w:t>
+            </w:r>
+            <w:r>
+              <w:rPr>
+                <w:rFonts w:cstheme="minorHAnsi"/>
+              </w:rPr>
+              <w:t>d</w:t>
+            </w:r>
+            <w:r>
+              <w:rPr>
+                <w:rFonts w:cstheme="minorHAnsi"/>
+              </w:rPr>
+              <w:t xml:space="preserve"> and m</w:t>
+            </w:r>
+            <w:r>
+              <w:rPr>
+                <w:rFonts w:cstheme="minorHAnsi"/>
+              </w:rPr>
+              <w:t>anage</w:t>
+            </w:r>
+            <w:r>
+              <w:rPr>
+                <w:rFonts w:cstheme="minorHAnsi"/>
+              </w:rPr>
+              <w:t>d</w:t>
+            </w:r>
+            <w:r>
+              <w:rPr>
+                <w:rFonts w:cstheme="minorHAnsi"/>
+              </w:rPr>
+              <w:t xml:space="preserve"> a development t</w:t>
+            </w:r>
+            <w:r>
+              <w:rPr>
+                <w:rFonts w:cstheme="minorHAnsi"/>
+              </w:rPr>
+              <w:t>eam</w:t>
+            </w:r>
+          </w:p>
+          <w:p>
+            <w:pPr>
+              <w:pStyle w:val="JobDescription"/>
+            </w:pPr>
+            <w:r>
+              <w:t>Combine</w:t>
+            </w:r>
+            <w:r>
+              <w:t>d</w:t>
+            </w:r>
+            <w:r>
+              <w:t xml:space="preserve"> t</w:t>
+            </w:r>
+            <w:r>
+              <w:t>echnical</w:t>
+            </w:r>
+            <w:r>
+              <w:t xml:space="preserve"> and business ideas to c</w:t>
+            </w:r>
+            <w:r>
+              <w:t xml:space="preserve">reate </w:t>
+            </w:r>
+            <w:r>
+              <w:t>and d</w:t>
+            </w:r>
+            <w:r>
+              <w:t xml:space="preserve">eliver </w:t>
+            </w:r>
+            <w:r>
+              <w:t>an economically s</w:t>
+            </w:r>
+            <w:r>
+              <w:t xml:space="preserve">ound </w:t>
+            </w:r>
+            <w:r>
+              <w:t>a</w:t>
+            </w:r>
+            <w:r>
+              <w:t>pplication</w:t>
+            </w:r>
+            <w:r>
+              <w:t xml:space="preserve"> for Android and</w:t>
+            </w:r>
+            <w:r>
+              <w:t xml:space="preserve"> </w:t>
+            </w:r>
+            <w:r>
+              <w:t>iOS</w:t>
+            </w:r>
+            <w:r>
+              <w:t xml:space="preserve"> devices with a</w:t>
+            </w:r>
+            <w:r>
+              <w:t xml:space="preserve"> PHP </w:t>
+            </w:r>
+            <w:r>
+              <w:t>server interface</w:t>
+            </w:r>
+          </w:p>
+        </w:tc>
+        <w:tc>
+          <w:tcPr>
+            <w:tcW w:w="3150" w:type="dxa"/>
+          </w:tcPr>
+          <w:p>
+            <w:pPr>
+              <w:pStyle w:val="CompanyName"/>
+              <w:rPr>
+                <w:rStyle w:val="LocationChar"/>
+                <w:rFonts w:asciiTheme="minorHAnsi" w:hAnsiTheme="minorHAnsi"/>
+                <w:i/>
+                <w:sz w:val="20"/>
+                <w:szCs w:val="20"/>
+              </w:rPr>
+            </w:pPr>
+            <w:r>
+              <w:rPr>
+                <w:rStyle w:val="LocationChar"/>
+                <w:rFonts w:asciiTheme="minorHAnsi" w:hAnsiTheme="minorHAnsi"/>
+                <w:i/>
+                <w:sz w:val="20"/>
+                <w:szCs w:val="20"/>
+              </w:rPr>
+              <w:t>ByME LLC.</w:t>
+            </w:r>
+          </w:p>
+          <w:p>
+            <w:pPr>
+              <w:pStyle w:val="CompanySub"/>
+            </w:pPr>
+            <w:r>
+              <w:rPr>
+                <w:rStyle w:val="LocationChar"/>
+                <w:rFonts w:asciiTheme="minorHAnsi" w:hAnsiTheme="minorHAnsi"/>
+                <w:sz w:val="20"/>
+                <w:szCs w:val="20"/>
+              </w:rPr>
               <w:t>Minneapolis, MN</w:t>
+            </w:r>
+          </w:p>
+          <w:p>
+            <w:pPr>
+              <w:pStyle w:val="Dates"/>
+              <w:rPr>
+                <w:rFonts w:cstheme="minorHAnsi"/>
+                <w:szCs w:val="20"/>
+              </w:rPr>
+            </w:pPr>
+          </w:p>
+        </w:tc>
+      </w:tr>
+      <w:tr>
+        <w:trPr>
+          <w:trHeight w:val="432"/>
+        </w:trPr>
+        <w:tc>
+          <w:tcPr>
+            <w:tcW w:w="7848" w:type="dxa"/>
+            <w:gridSpan w:val="3"/>
+          </w:tcPr>
+          <w:p>
+            <w:pPr>
+              <w:pStyle w:val="Title"/>
+            </w:pPr>
+            <w:r>
+              <w:t xml:space="preserve">Web Developer </w:t>
+            </w:r>
+            <w:r>
+              <w:rPr>
+                <w:b w:val="0"/>
+              </w:rPr>
+              <w:t xml:space="preserve">(Sept 2013 – Present) </w:t>
+            </w:r>
+          </w:p>
+          <w:p>
+            <w:pPr>
+              <w:pStyle w:val="JobDescription"/>
+              <w:rPr>
+                <w:rStyle w:val="bulletedlistlastlineChar"/>
+                <w:rFonts w:asciiTheme="minorHAnsi" w:hAnsiTheme="minorHAnsi"/>
+                <w:sz w:val="20"/>
+                <w:szCs w:val="20"/>
+              </w:rPr>
+            </w:pPr>
+            <w:r>
+              <w:rPr>
+                <w:rStyle w:val="bulletedlistlastlineChar"/>
+                <w:rFonts w:asciiTheme="minorHAnsi" w:hAnsiTheme="minorHAnsi"/>
+                <w:sz w:val="20"/>
+                <w:szCs w:val="20"/>
+              </w:rPr>
+              <w:t xml:space="preserve">Build and </w:t>
+            </w:r>
+            <w:r>
+              <w:rPr>
+                <w:rStyle w:val="bulletedlistlastlineChar"/>
+                <w:rFonts w:asciiTheme="minorHAnsi" w:hAnsiTheme="minorHAnsi"/>
+                <w:sz w:val="20"/>
+                <w:szCs w:val="20"/>
+              </w:rPr>
+              <w:t xml:space="preserve">maintain technician </w:t>
+            </w:r>
+            <w:r>
+              <w:rPr>
+                <w:rStyle w:val="bulletedlistlastlineChar"/>
+                <w:rFonts w:asciiTheme="minorHAnsi" w:hAnsiTheme="minorHAnsi"/>
+                <w:sz w:val="20"/>
+                <w:szCs w:val="20"/>
+              </w:rPr>
+              <w:t>scheduling</w:t>
+            </w:r>
+            <w:r>
+              <w:rPr>
+                <w:rStyle w:val="bulletedlistlastlineChar"/>
+                <w:rFonts w:asciiTheme="minorHAnsi" w:hAnsiTheme="minorHAnsi"/>
+                <w:sz w:val="20"/>
+                <w:szCs w:val="20"/>
+              </w:rPr>
+              <w:t xml:space="preserve"> and tracking</w:t>
+            </w:r>
+            <w:r>
+              <w:rPr>
+                <w:rStyle w:val="bulletedlistlastlineChar"/>
+                <w:rFonts w:asciiTheme="minorHAnsi" w:hAnsiTheme="minorHAnsi"/>
+                <w:sz w:val="20"/>
+                <w:szCs w:val="20"/>
+              </w:rPr>
+              <w:t xml:space="preserve"> system in PHP</w:t>
+            </w:r>
+          </w:p>
+          <w:p>
+            <w:pPr>
+              <w:pStyle w:val="JobDescription"/>
+              <w:rPr>
+                <w:rStyle w:val="bulletedlistlastlineChar"/>
+                <w:rFonts w:asciiTheme="minorHAnsi" w:hAnsiTheme="minorHAnsi"/>
+                <w:sz w:val="20"/>
+                <w:szCs w:val="20"/>
+              </w:rPr>
+            </w:pPr>
+            <w:r>
+              <w:rPr>
+                <w:rStyle w:val="bulletedlistlastlineChar"/>
+                <w:rFonts w:asciiTheme="minorHAnsi" w:hAnsiTheme="minorHAnsi"/>
+                <w:sz w:val="20"/>
+                <w:szCs w:val="20"/>
+              </w:rPr>
+              <w:t xml:space="preserve">Redesign and develop the call center such that it integrates with the pre-existing scheduling system </w:t>
+            </w:r>
+          </w:p>
+          <w:p>
+            <w:pPr>
+              <w:pStyle w:val="Title"/>
+              <w:rPr>
+                <w:rStyle w:val="bulletedlistlastlineChar"/>
+                <w:rFonts w:asciiTheme="minorHAnsi" w:hAnsiTheme="minorHAnsi"/>
+                <w:sz w:val="20"/>
+              </w:rPr>
+            </w:pPr>
+            <w:r>
+              <w:t>Computer Repair Technician</w:t>
+            </w:r>
+            <w:r>
+              <w:t xml:space="preserve"> </w:t>
+            </w:r>
+            <w:r>
+              <w:rPr>
+                <w:b w:val="0"/>
+              </w:rPr>
+              <w:t>(July 2009 – May 2011)</w:t>
+            </w:r>
+          </w:p>
+          <w:p>
+            <w:pPr>
+              <w:pStyle w:val="JobDescription"/>
+              <w:rPr>
+                <w:rStyle w:val="bulletedlistlastlineChar"/>
+                <w:rFonts w:asciiTheme="minorHAnsi" w:hAnsiTheme="minorHAnsi"/>
+                <w:sz w:val="20"/>
+                <w:szCs w:val="20"/>
+              </w:rPr>
+            </w:pPr>
+            <w:r>
+              <w:rPr>
+                <w:rStyle w:val="bulletedlistlastlineChar"/>
+                <w:rFonts w:asciiTheme="minorHAnsi" w:hAnsiTheme="minorHAnsi"/>
+                <w:sz w:val="20"/>
+                <w:szCs w:val="20"/>
+              </w:rPr>
+              <w:t>Repaired and constructed c</w:t>
+            </w:r>
+            <w:r>
+              <w:rPr>
+                <w:rStyle w:val="bulletedlistlastlineChar"/>
+                <w:rFonts w:asciiTheme="minorHAnsi" w:hAnsiTheme="minorHAnsi"/>
+                <w:sz w:val="20"/>
+                <w:szCs w:val="20"/>
+              </w:rPr>
+              <w:t>omputers</w:t>
+            </w:r>
+          </w:p>
+          <w:p>
+            <w:pPr>
+              <w:pStyle w:val="JobDescription"/>
+              <w:spacing w:after="40"/>
+            </w:pPr>
+            <w:r>
+              <w:rPr>
+                <w:rStyle w:val="bulletedlistlastlineChar"/>
+                <w:rFonts w:asciiTheme="minorHAnsi" w:hAnsiTheme="minorHAnsi"/>
+                <w:sz w:val="20"/>
+                <w:szCs w:val="20"/>
+              </w:rPr>
+              <w:t>Consulted customer</w:t>
+            </w:r>
+            <w:r>
+              <w:rPr>
+                <w:rStyle w:val="bulletedlistlastlineChar"/>
+                <w:rFonts w:asciiTheme="minorHAnsi" w:hAnsiTheme="minorHAnsi"/>
+                <w:sz w:val="20"/>
+                <w:szCs w:val="20"/>
+              </w:rPr>
+              <w:t>s</w:t>
+            </w:r>
+            <w:r>
+              <w:rPr>
+                <w:rStyle w:val="bulletedlistlastlineChar"/>
+                <w:rFonts w:asciiTheme="minorHAnsi" w:hAnsiTheme="minorHAnsi"/>
+                <w:sz w:val="20"/>
+                <w:szCs w:val="20"/>
+              </w:rPr>
+              <w:t xml:space="preserve"> on computer u</w:t>
+            </w:r>
+            <w:r>
+              <w:rPr>
+                <w:rStyle w:val="bulletedlistlastlineChar"/>
+                <w:rFonts w:asciiTheme="minorHAnsi" w:hAnsiTheme="minorHAnsi"/>
+                <w:sz w:val="20"/>
+                <w:szCs w:val="20"/>
+              </w:rPr>
+              <w:t>sage</w:t>
+            </w:r>
+          </w:p>
+        </w:tc>
+        <w:tc>
+          <w:tcPr>
+            <w:tcW w:w="3150" w:type="dxa"/>
+          </w:tcPr>
+          <w:p>
+            <w:pPr>
+              <w:pStyle w:val="CompanyName"/>
+            </w:pPr>
+            <w:r>
+              <w:t>After Hours Computer Repair</w:t>
+            </w:r>
+          </w:p>
+          <w:p>
+            <w:pPr>
+              <w:pStyle w:val="CompanySub"/>
+            </w:pPr>
+            <w:r>
+              <w:t>Duluth, MN</w:t>
+            </w:r>
+          </w:p>
+          <w:p>
+            <w:pPr>
+              <w:pStyle w:val="Dates"/>
+              <w:rPr>
+                <w:rFonts w:cstheme="minorHAnsi"/>
+                <w:szCs w:val="20"/>
+              </w:rPr>
+            </w:pPr>
+          </w:p>
+        </w:tc>
+      </w:tr>
+      <w:tr>
+        <w:trPr>
+          <w:trHeight w:val="144"/>
+        </w:trPr>
+        <w:tc>
+          <w:tcPr>
+            <w:tcW w:w="10998" w:type="dxa"/>
+            <w:gridSpan w:val="4"/>
+            <w:tcBorders>
+              <w:top w:val="single" w:sz="4" w:space="0" w:color="999999"/>
+              <w:bottom w:val="single" w:sz="4" w:space="0" w:color="999999"/>
+            </w:tcBorders>
+            <w:shd w:val="clear" w:color="auto" w:fill="F3F3F3"/>
+          </w:tcPr>
+          <w:p>
+            <w:pPr>
+              <w:pStyle w:val="Heading1"/>
+              <w:spacing w:before="0" w:after="0"/>
+              <w:rPr>
+                <w:rFonts w:cstheme="minorHAnsi"/>
+                <w:b/>
+                <w:bCs/>
+                <w:caps w:val="0"/>
+                <w:szCs w:val="20"/>
+              </w:rPr>
+            </w:pPr>
+            <w:r>
+              <w:rPr>
+                <w:rFonts w:cstheme="minorHAnsi"/>
+                <w:b/>
+                <w:bCs/>
+                <w:caps w:val="0"/>
+                <w:szCs w:val="20"/>
+              </w:rPr>
+              <w:t>Education</w:t>
             </w:r>
           </w:p>
         </w:tc>
@@ -688,155 +1667,116 @@
         </w:trPr>
         <w:tc>
           <w:tcPr>
-            <w:tcW w:w="7620" w:type="dxa"/>
+            <w:tcW w:w="7848" w:type="dxa"/>
             <w:gridSpan w:val="3"/>
+            <w:tcBorders>
+              <w:top w:val="single" w:sz="4" w:space="0" w:color="999999"/>
+            </w:tcBorders>
           </w:tcPr>
           <w:p>
             <w:pPr>
-              <w:pStyle w:val="Title"/>
-              <w:rPr>
-                <w:rFonts w:cstheme="minorHAnsi"/>
-                <w:szCs w:val="22"/>
-              </w:rPr>
-            </w:pPr>
-            <w:r>
-              <w:rPr>
-                <w:rFonts w:cstheme="minorHAnsi"/>
-                <w:szCs w:val="22"/>
-              </w:rPr>
-              <w:t>Software Engineer</w:t>
-            </w:r>
-            <w:r>
-              <w:rPr>
-                <w:rFonts w:cstheme="minorHAnsi"/>
-                <w:szCs w:val="22"/>
+              <w:spacing w:before="40"/>
+            </w:pPr>
+            <w:r>
+              <w:rPr>
+                <w:rStyle w:val="TitleChar"/>
+              </w:rPr>
+              <w:t>Bache</w:t>
+            </w:r>
+            <w:r>
+              <w:rPr>
+                <w:rStyle w:val="TitleChar"/>
+              </w:rPr>
+              <w:t>lo</w:t>
+            </w:r>
+            <w:r>
+              <w:rPr>
+                <w:rStyle w:val="TitleChar"/>
+              </w:rPr>
+              <w:t>r</w:t>
+            </w:r>
+            <w:r>
+              <w:rPr>
+                <w:rStyle w:val="TitleChar"/>
               </w:rPr>
               <w:t xml:space="preserve"> </w:t>
             </w:r>
             <w:r>
               <w:rPr>
-                <w:rFonts w:cstheme="minorHAnsi"/>
+                <w:rStyle w:val="TitleChar"/>
+              </w:rPr>
+              <w:t>of Science</w:t>
+            </w:r>
+            <w:r>
+              <w:rPr>
+                <w:rStyle w:val="TitleChar"/>
+              </w:rPr>
+              <w:t xml:space="preserve"> </w:t>
+            </w:r>
+            <w:r>
+              <w:rPr>
+                <w:rStyle w:val="TitleChar"/>
                 <w:b w:val="0"/>
-                <w:szCs w:val="22"/>
-              </w:rPr>
-              <w:t>(Nov 2011 – June 2013)</w:t>
-            </w:r>
-          </w:p>
-          <w:p>
-            <w:pPr>
-              <w:pStyle w:val="JobDescription"/>
-            </w:pPr>
-            <w:r>
-              <w:t>Worked o</w:t>
-            </w:r>
-            <w:r>
-              <w:t>n a t</w:t>
-            </w:r>
-            <w:r>
-              <w:t xml:space="preserve">eam to </w:t>
-            </w:r>
-            <w:r>
-              <w:t>d</w:t>
-            </w:r>
-            <w:r>
-              <w:t xml:space="preserve">evelop </w:t>
-            </w:r>
-            <w:r>
-              <w:t>patient self-s</w:t>
-            </w:r>
-            <w:r>
-              <w:t xml:space="preserve">ervice </w:t>
-            </w:r>
-            <w:r>
-              <w:t>s</w:t>
-            </w:r>
-            <w:r>
-              <w:t>oftware</w:t>
-            </w:r>
-            <w:r>
-              <w:t xml:space="preserve"> for global d</w:t>
-            </w:r>
-            <w:r>
-              <w:t>eployments</w:t>
-            </w:r>
-            <w:r>
-              <w:t xml:space="preserve"> to medical c</w:t>
-            </w:r>
-            <w:r>
-              <w:t>enters</w:t>
-            </w:r>
-          </w:p>
-          <w:p>
-            <w:pPr>
-              <w:pStyle w:val="JobDescription"/>
+              </w:rPr>
+              <w:t>(Sept 2007 – May 2011)</w:t>
+            </w:r>
+          </w:p>
+          <w:p>
+            <w:pPr>
+              <w:rPr>
+                <w:szCs w:val="20"/>
+              </w:rPr>
+            </w:pPr>
+            <w:r>
+              <w:t xml:space="preserve">  </w:t>
+            </w:r>
+            <w:r>
+              <w:rPr>
+                <w:i/>
+                <w:szCs w:val="20"/>
+              </w:rPr>
+              <w:t>Computer Information Systems</w:t>
+            </w:r>
+          </w:p>
+          <w:p>
+            <w:pPr>
+              <w:spacing w:after="40"/>
               <w:rPr>
                 <w:b/>
                 <w:i/>
               </w:rPr>
             </w:pPr>
             <w:r>
-              <w:t>Deploy</w:t>
-            </w:r>
-            <w:r>
-              <w:t>ed</w:t>
-            </w:r>
-            <w:r>
-              <w:t xml:space="preserve"> </w:t>
-            </w:r>
-            <w:r>
-              <w:t xml:space="preserve">and </w:t>
-            </w:r>
-            <w:r>
-              <w:t>s</w:t>
-            </w:r>
-            <w:r>
-              <w:t>upport</w:t>
-            </w:r>
-            <w:r>
-              <w:t xml:space="preserve">ed </w:t>
-            </w:r>
-            <w:r>
-              <w:t>a</w:t>
-            </w:r>
-            <w:r>
-              <w:t>pplications</w:t>
-            </w:r>
-            <w:r>
-              <w:t xml:space="preserve"> at o</w:t>
-            </w:r>
-            <w:r>
-              <w:t>ver 135 sites</w:t>
-            </w:r>
-          </w:p>
-          <w:p>
-            <w:pPr>
-              <w:pStyle w:val="JobDescription"/>
+              <w:rPr>
+                <w:b/>
+                <w:szCs w:val="20"/>
+              </w:rPr>
+              <w:t xml:space="preserve">  </w:t>
+            </w:r>
+            <w:r>
               <w:rPr>
                 <w:b/>
                 <w:i/>
-              </w:rPr>
-            </w:pPr>
-            <w:r>
-              <w:t>Interviewed</w:t>
-            </w:r>
-            <w:r>
-              <w:t xml:space="preserve"> potential software engineer and software intern c</w:t>
-            </w:r>
-            <w:r>
-              <w:t>andidates</w:t>
+                <w:szCs w:val="20"/>
+              </w:rPr>
+              <w:t>Concentration: Software Engineering</w:t>
             </w:r>
           </w:p>
         </w:tc>
         <w:tc>
           <w:tcPr>
-            <w:tcW w:w="3382" w:type="dxa"/>
+            <w:tcW w:w="3150" w:type="dxa"/>
+            <w:tcBorders>
+              <w:top w:val="single" w:sz="4" w:space="0" w:color="999999"/>
+            </w:tcBorders>
           </w:tcPr>
           <w:p>
             <w:pPr>
               <w:pStyle w:val="CompanyName"/>
-            </w:pPr>
-            <w:r>
-              <w:t>Vecna Technologies</w:t>
+              <w:spacing w:before="40"/>
+            </w:pPr>
+            <w:r>
+              <w:t>The College of St. Scholastica</w:t>
             </w:r>
           </w:p>
           <w:p>
@@ -849,625 +1789,8 @@
               </w:rPr>
             </w:pPr>
             <w:r>
-              <w:t>Cambridge, MA</w:t>
-            </w:r>
-          </w:p>
-        </w:tc>
-      </w:tr>
-      <w:tr>
-        <w:trPr>
-          <w:trHeight w:val="222"/>
-        </w:trPr>
-        <w:tc>
-          <w:tcPr>
-            <w:tcW w:w="7620" w:type="dxa"/>
-            <w:gridSpan w:val="3"/>
-          </w:tcPr>
-          <w:p>
-            <w:pPr>
-              <w:pStyle w:val="Title"/>
-              <w:rPr>
-                <w:rFonts w:cstheme="minorHAnsi"/>
-                <w:szCs w:val="22"/>
-              </w:rPr>
-            </w:pPr>
-            <w:r>
-              <w:rPr>
-                <w:rFonts w:cstheme="minorHAnsi"/>
-                <w:szCs w:val="22"/>
-              </w:rPr>
-              <w:t>Chief Mobile Engineer</w:t>
-            </w:r>
-            <w:r>
-              <w:rPr>
-                <w:rFonts w:cstheme="minorHAnsi"/>
-                <w:szCs w:val="22"/>
-              </w:rPr>
-              <w:t xml:space="preserve"> </w:t>
-            </w:r>
-            <w:r>
-              <w:rPr>
-                <w:rFonts w:cstheme="minorHAnsi"/>
-                <w:b w:val="0"/>
-                <w:szCs w:val="22"/>
-              </w:rPr>
-              <w:t>(May 2011 – Nov 2011)</w:t>
-            </w:r>
-          </w:p>
-          <w:p>
-            <w:pPr>
-              <w:pStyle w:val="bulletedlist"/>
-              <w:tabs>
-                <w:tab w:val="clear" w:pos="288"/>
-                <w:tab w:val="num" w:pos="210"/>
-              </w:tabs>
-              <w:spacing w:after="0"/>
-              <w:ind w:left="210" w:hanging="180"/>
-              <w:rPr>
-                <w:rFonts w:cstheme="minorHAnsi"/>
-                <w:szCs w:val="20"/>
-              </w:rPr>
-            </w:pPr>
-            <w:r>
-              <w:rPr>
-                <w:rFonts w:cstheme="minorHAnsi"/>
-                <w:szCs w:val="20"/>
-              </w:rPr>
-              <w:t xml:space="preserve">Developed in Android, </w:t>
-            </w:r>
-            <w:r>
-              <w:rPr>
-                <w:rFonts w:cstheme="minorHAnsi"/>
-                <w:szCs w:val="20"/>
-              </w:rPr>
-              <w:t>Blackberry</w:t>
-            </w:r>
-            <w:r>
-              <w:rPr>
-                <w:rFonts w:cstheme="minorHAnsi"/>
-                <w:szCs w:val="20"/>
-              </w:rPr>
-              <w:t>, and iOS</w:t>
-            </w:r>
-            <w:r>
-              <w:rPr>
-                <w:rFonts w:cstheme="minorHAnsi"/>
-                <w:szCs w:val="20"/>
-              </w:rPr>
-              <w:t xml:space="preserve"> p</w:t>
-            </w:r>
-            <w:r>
-              <w:rPr>
-                <w:rFonts w:cstheme="minorHAnsi"/>
-                <w:szCs w:val="20"/>
-              </w:rPr>
-              <w:t xml:space="preserve">latforms </w:t>
-            </w:r>
-          </w:p>
-          <w:p>
-            <w:pPr>
-              <w:pStyle w:val="bulletedlist"/>
-              <w:tabs>
-                <w:tab w:val="clear" w:pos="288"/>
-                <w:tab w:val="num" w:pos="210"/>
-              </w:tabs>
-              <w:spacing w:after="0"/>
-              <w:ind w:left="210" w:hanging="180"/>
-              <w:rPr>
-                <w:rFonts w:cstheme="minorHAnsi"/>
-                <w:szCs w:val="20"/>
-              </w:rPr>
-            </w:pPr>
-            <w:r>
-              <w:rPr>
-                <w:rFonts w:cstheme="minorHAnsi"/>
-                <w:szCs w:val="20"/>
-              </w:rPr>
-              <w:t>Deploy</w:t>
-            </w:r>
-            <w:r>
-              <w:rPr>
-                <w:rFonts w:cstheme="minorHAnsi"/>
-                <w:szCs w:val="20"/>
-              </w:rPr>
-              <w:t>ed</w:t>
-            </w:r>
-            <w:r>
-              <w:rPr>
-                <w:rFonts w:cstheme="minorHAnsi"/>
-                <w:szCs w:val="20"/>
-              </w:rPr>
-              <w:t xml:space="preserve"> and s</w:t>
-            </w:r>
-            <w:r>
-              <w:rPr>
-                <w:rFonts w:cstheme="minorHAnsi"/>
-                <w:szCs w:val="20"/>
-              </w:rPr>
-              <w:t>upport</w:t>
-            </w:r>
-            <w:r>
-              <w:rPr>
-                <w:rFonts w:cstheme="minorHAnsi"/>
-                <w:szCs w:val="20"/>
-              </w:rPr>
-              <w:t>ed</w:t>
-            </w:r>
-            <w:r>
-              <w:rPr>
-                <w:rFonts w:cstheme="minorHAnsi"/>
-                <w:szCs w:val="20"/>
-              </w:rPr>
-              <w:t xml:space="preserve"> a</w:t>
-            </w:r>
-            <w:r>
-              <w:rPr>
-                <w:rFonts w:cstheme="minorHAnsi"/>
-                <w:szCs w:val="20"/>
-              </w:rPr>
-              <w:t>pplications</w:t>
-            </w:r>
-          </w:p>
-          <w:p>
-            <w:pPr>
-              <w:pStyle w:val="JobDescription"/>
-            </w:pPr>
-            <w:r>
-              <w:t>Act</w:t>
-            </w:r>
-            <w:r>
-              <w:t>ed</w:t>
-            </w:r>
-            <w:r>
-              <w:t xml:space="preserve"> as</w:t>
-            </w:r>
-            <w:r>
-              <w:t xml:space="preserve"> a</w:t>
-            </w:r>
-            <w:r>
-              <w:t xml:space="preserve"> technical resource for potential c</w:t>
-            </w:r>
-            <w:r>
-              <w:t>lients</w:t>
-            </w:r>
-          </w:p>
-        </w:tc>
-        <w:tc>
-          <w:tcPr>
-            <w:tcW w:w="3382" w:type="dxa"/>
-          </w:tcPr>
-          <w:p>
-            <w:pPr>
-              <w:pStyle w:val="CompanyName"/>
-            </w:pPr>
-            <w:r>
-              <w:t>Illume Software, Inc.</w:t>
-            </w:r>
-          </w:p>
-          <w:p>
-            <w:pPr>
-              <w:pStyle w:val="CompanySub"/>
-            </w:pPr>
-            <w:r>
-              <w:t>Newton, MA</w:t>
-            </w:r>
-          </w:p>
-          <w:p>
-            <w:pPr>
-              <w:pStyle w:val="Dates"/>
-              <w:rPr>
-                <w:rFonts w:cstheme="minorHAnsi"/>
-                <w:szCs w:val="20"/>
-              </w:rPr>
-            </w:pPr>
-          </w:p>
-        </w:tc>
-      </w:tr>
-      <w:tr>
-        <w:trPr>
-          <w:trHeight w:val="222"/>
-        </w:trPr>
-        <w:tc>
-          <w:tcPr>
-            <w:tcW w:w="7620" w:type="dxa"/>
-            <w:gridSpan w:val="3"/>
-          </w:tcPr>
-          <w:p>
-            <w:pPr>
-              <w:pStyle w:val="Title"/>
-              <w:rPr>
-                <w:rStyle w:val="LocationChar"/>
-                <w:rFonts w:asciiTheme="minorHAnsi" w:hAnsiTheme="minorHAnsi" w:cstheme="minorHAnsi"/>
-                <w:b w:val="0"/>
-                <w:sz w:val="20"/>
-                <w:szCs w:val="20"/>
-              </w:rPr>
-            </w:pPr>
-            <w:r>
-              <w:t xml:space="preserve">Chief Technology Officer &amp; Co-Founder </w:t>
-            </w:r>
-            <w:r>
-              <w:rPr>
-                <w:b w:val="0"/>
-              </w:rPr>
-              <w:t>(July 2010 – Jan 2012)</w:t>
-            </w:r>
-          </w:p>
-          <w:p>
-            <w:pPr>
-              <w:pStyle w:val="bulletedlist"/>
-              <w:tabs>
-                <w:tab w:val="clear" w:pos="288"/>
-                <w:tab w:val="num" w:pos="210"/>
-              </w:tabs>
-              <w:spacing w:after="0"/>
-              <w:ind w:left="210" w:hanging="180"/>
-              <w:rPr>
-                <w:rFonts w:cstheme="minorHAnsi"/>
-                <w:szCs w:val="20"/>
-              </w:rPr>
-            </w:pPr>
-            <w:r>
-              <w:rPr>
-                <w:rFonts w:cstheme="minorHAnsi"/>
-                <w:szCs w:val="20"/>
-              </w:rPr>
-              <w:t>Develop</w:t>
-            </w:r>
-            <w:r>
-              <w:rPr>
-                <w:rFonts w:cstheme="minorHAnsi"/>
-                <w:szCs w:val="20"/>
-              </w:rPr>
-              <w:t>ed</w:t>
-            </w:r>
-            <w:r>
-              <w:rPr>
-                <w:rFonts w:cstheme="minorHAnsi"/>
-                <w:szCs w:val="20"/>
-              </w:rPr>
-              <w:t xml:space="preserve"> </w:t>
-            </w:r>
-            <w:r>
-              <w:rPr>
-                <w:rFonts w:cstheme="minorHAnsi"/>
-                <w:szCs w:val="20"/>
-              </w:rPr>
-              <w:t>and a</w:t>
-            </w:r>
-            <w:r>
-              <w:rPr>
-                <w:rFonts w:cstheme="minorHAnsi"/>
-                <w:szCs w:val="20"/>
-              </w:rPr>
-              <w:t xml:space="preserve">rchitected in Android, </w:t>
-            </w:r>
-            <w:r>
-              <w:rPr>
-                <w:rFonts w:cstheme="minorHAnsi"/>
-                <w:szCs w:val="20"/>
-              </w:rPr>
-              <w:t>iOS</w:t>
-            </w:r>
-            <w:r>
-              <w:rPr>
-                <w:rFonts w:cstheme="minorHAnsi"/>
-                <w:szCs w:val="20"/>
-              </w:rPr>
-              <w:t>, and PHP</w:t>
-            </w:r>
-            <w:r>
-              <w:rPr>
-                <w:rFonts w:cstheme="minorHAnsi"/>
-                <w:szCs w:val="20"/>
-              </w:rPr>
-              <w:t xml:space="preserve"> p</w:t>
-            </w:r>
-            <w:r>
-              <w:rPr>
-                <w:rFonts w:cstheme="minorHAnsi"/>
-                <w:szCs w:val="20"/>
-              </w:rPr>
-              <w:t>latforms</w:t>
-            </w:r>
-          </w:p>
-          <w:p>
-            <w:pPr>
-              <w:pStyle w:val="bulletedlistlastline"/>
-              <w:tabs>
-                <w:tab w:val="clear" w:pos="288"/>
-                <w:tab w:val="num" w:pos="210"/>
-              </w:tabs>
-              <w:spacing w:after="0"/>
-              <w:ind w:left="210" w:hanging="180"/>
-              <w:rPr>
-                <w:rFonts w:cstheme="minorHAnsi"/>
-              </w:rPr>
-            </w:pPr>
-            <w:r>
-              <w:rPr>
-                <w:rFonts w:cstheme="minorHAnsi"/>
-              </w:rPr>
-              <w:t>Coordinate</w:t>
-            </w:r>
-            <w:r>
-              <w:rPr>
-                <w:rFonts w:cstheme="minorHAnsi"/>
-              </w:rPr>
-              <w:t>d</w:t>
-            </w:r>
-            <w:r>
-              <w:rPr>
-                <w:rFonts w:cstheme="minorHAnsi"/>
-              </w:rPr>
-              <w:t xml:space="preserve"> and m</w:t>
-            </w:r>
-            <w:r>
-              <w:rPr>
-                <w:rFonts w:cstheme="minorHAnsi"/>
-              </w:rPr>
-              <w:t>anage</w:t>
-            </w:r>
-            <w:r>
-              <w:rPr>
-                <w:rFonts w:cstheme="minorHAnsi"/>
-              </w:rPr>
-              <w:t>d</w:t>
-            </w:r>
-            <w:r>
-              <w:rPr>
-                <w:rFonts w:cstheme="minorHAnsi"/>
-              </w:rPr>
-              <w:t xml:space="preserve"> a development t</w:t>
-            </w:r>
-            <w:r>
-              <w:rPr>
-                <w:rFonts w:cstheme="minorHAnsi"/>
-              </w:rPr>
-              <w:t>eam</w:t>
-            </w:r>
-          </w:p>
-          <w:p>
-            <w:pPr>
-              <w:pStyle w:val="JobDescription"/>
-            </w:pPr>
-            <w:r>
-              <w:t>Combine</w:t>
-            </w:r>
-            <w:r>
-              <w:t>d</w:t>
-            </w:r>
-            <w:r>
-              <w:t xml:space="preserve"> t</w:t>
-            </w:r>
-            <w:r>
-              <w:t>echnical</w:t>
-            </w:r>
-            <w:r>
-              <w:t xml:space="preserve"> and business ideas to c</w:t>
-            </w:r>
-            <w:r>
-              <w:t xml:space="preserve">reate </w:t>
-            </w:r>
-            <w:r>
-              <w:t>and d</w:t>
-            </w:r>
-            <w:r>
-              <w:t xml:space="preserve">eliver </w:t>
-            </w:r>
-            <w:r>
-              <w:t>an economically s</w:t>
-            </w:r>
-            <w:r>
-              <w:t xml:space="preserve">ound </w:t>
-            </w:r>
-            <w:r>
-              <w:t>a</w:t>
-            </w:r>
-            <w:r>
-              <w:t>pplication</w:t>
-            </w:r>
-          </w:p>
-        </w:tc>
-        <w:tc>
-          <w:tcPr>
-            <w:tcW w:w="3382" w:type="dxa"/>
-          </w:tcPr>
-          <w:p>
-            <w:pPr>
-              <w:pStyle w:val="CompanyName"/>
-              <w:rPr>
-                <w:rStyle w:val="LocationChar"/>
-                <w:rFonts w:asciiTheme="minorHAnsi" w:hAnsiTheme="minorHAnsi"/>
-                <w:i/>
-                <w:sz w:val="20"/>
-                <w:szCs w:val="20"/>
-              </w:rPr>
-            </w:pPr>
-            <w:r>
-              <w:rPr>
-                <w:rStyle w:val="LocationChar"/>
-                <w:rFonts w:asciiTheme="minorHAnsi" w:hAnsiTheme="minorHAnsi"/>
-                <w:i/>
-                <w:sz w:val="20"/>
-                <w:szCs w:val="20"/>
-              </w:rPr>
-              <w:t>ByME LLC.</w:t>
-            </w:r>
-          </w:p>
-          <w:p>
-            <w:pPr>
-              <w:pStyle w:val="CompanySub"/>
-            </w:pPr>
-            <w:r>
-              <w:rPr>
-                <w:rStyle w:val="LocationChar"/>
-                <w:rFonts w:asciiTheme="minorHAnsi" w:hAnsiTheme="minorHAnsi"/>
-                <w:sz w:val="20"/>
-                <w:szCs w:val="20"/>
-              </w:rPr>
-              <w:t>Minneapolis, MN</w:t>
-            </w:r>
-          </w:p>
-          <w:p>
-            <w:pPr>
-              <w:pStyle w:val="Dates"/>
-              <w:rPr>
-                <w:rFonts w:cstheme="minorHAnsi"/>
-                <w:szCs w:val="20"/>
-              </w:rPr>
-            </w:pPr>
-          </w:p>
-        </w:tc>
-      </w:tr>
-      <w:tr>
-        <w:trPr>
-          <w:trHeight w:val="392"/>
-        </w:trPr>
-        <w:tc>
-          <w:tcPr>
-            <w:tcW w:w="7620" w:type="dxa"/>
-            <w:gridSpan w:val="3"/>
-          </w:tcPr>
-          <w:p>
-            <w:pPr>
-              <w:pStyle w:val="Title"/>
-            </w:pPr>
-            <w:r>
-              <w:t xml:space="preserve">Web Developer </w:t>
-            </w:r>
-            <w:r>
-              <w:rPr>
-                <w:b w:val="0"/>
-              </w:rPr>
-              <w:t xml:space="preserve">(Sept 2013 – Present) </w:t>
-            </w:r>
-          </w:p>
-          <w:p>
-            <w:pPr>
-              <w:pStyle w:val="Title"/>
-              <w:spacing w:before="0"/>
-              <w:rPr>
-                <w:rStyle w:val="bulletedlistlastlineChar"/>
-                <w:rFonts w:asciiTheme="minorHAnsi" w:hAnsiTheme="minorHAnsi"/>
-                <w:sz w:val="20"/>
-              </w:rPr>
-            </w:pPr>
-            <w:r>
-              <w:t>Computer Repair Technician</w:t>
-            </w:r>
-            <w:r>
-              <w:t xml:space="preserve"> </w:t>
-            </w:r>
-            <w:r>
-              <w:rPr>
-                <w:b w:val="0"/>
-              </w:rPr>
-              <w:t>(July 2009 – May 2011)</w:t>
-            </w:r>
-          </w:p>
-          <w:p>
-            <w:pPr>
-              <w:pStyle w:val="JobDescription"/>
-              <w:rPr>
-                <w:rStyle w:val="bulletedlistlastlineChar"/>
-                <w:rFonts w:asciiTheme="minorHAnsi" w:hAnsiTheme="minorHAnsi"/>
-                <w:sz w:val="20"/>
-                <w:szCs w:val="20"/>
-              </w:rPr>
-            </w:pPr>
-            <w:r>
-              <w:rPr>
-                <w:rStyle w:val="bulletedlistlastlineChar"/>
-                <w:rFonts w:asciiTheme="minorHAnsi" w:hAnsiTheme="minorHAnsi"/>
-                <w:sz w:val="20"/>
-                <w:szCs w:val="20"/>
-              </w:rPr>
-              <w:t>Build and maintain technician calling and scheduling system in PHP</w:t>
-            </w:r>
-          </w:p>
-          <w:p>
-            <w:pPr>
-              <w:pStyle w:val="JobDescription"/>
-              <w:rPr>
-                <w:rStyle w:val="bulletedlistlastlineChar"/>
-                <w:rFonts w:asciiTheme="minorHAnsi" w:hAnsiTheme="minorHAnsi"/>
-                <w:sz w:val="20"/>
-                <w:szCs w:val="20"/>
-              </w:rPr>
-            </w:pPr>
-            <w:r>
-              <w:rPr>
-                <w:rStyle w:val="bulletedlistlastlineChar"/>
-                <w:rFonts w:asciiTheme="minorHAnsi" w:hAnsiTheme="minorHAnsi"/>
-                <w:sz w:val="20"/>
-                <w:szCs w:val="20"/>
-              </w:rPr>
-              <w:t>Repaired and constructed c</w:t>
-            </w:r>
-            <w:r>
-              <w:rPr>
-                <w:rStyle w:val="bulletedlistlastlineChar"/>
-                <w:rFonts w:asciiTheme="minorHAnsi" w:hAnsiTheme="minorHAnsi"/>
-                <w:sz w:val="20"/>
-                <w:szCs w:val="20"/>
-              </w:rPr>
-              <w:t>omputers</w:t>
-            </w:r>
-          </w:p>
-          <w:p>
-            <w:pPr>
-              <w:pStyle w:val="JobDescription"/>
-              <w:spacing w:after="40"/>
-            </w:pPr>
-            <w:r>
-              <w:rPr>
-                <w:rStyle w:val="bulletedlistlastlineChar"/>
-                <w:rFonts w:asciiTheme="minorHAnsi" w:hAnsiTheme="minorHAnsi"/>
-                <w:sz w:val="20"/>
-                <w:szCs w:val="20"/>
-              </w:rPr>
-              <w:t>Consulted customer on computer u</w:t>
-            </w:r>
-            <w:r>
-              <w:rPr>
-                <w:rStyle w:val="bulletedlistlastlineChar"/>
-                <w:rFonts w:asciiTheme="minorHAnsi" w:hAnsiTheme="minorHAnsi"/>
-                <w:sz w:val="20"/>
-                <w:szCs w:val="20"/>
-              </w:rPr>
-              <w:t>sage</w:t>
-            </w:r>
-          </w:p>
-        </w:tc>
-        <w:tc>
-          <w:tcPr>
-            <w:tcW w:w="3382" w:type="dxa"/>
-          </w:tcPr>
-          <w:p>
-            <w:pPr>
-              <w:pStyle w:val="CompanyName"/>
-            </w:pPr>
-            <w:r>
-              <w:t>After Hours Computer Repair</w:t>
-            </w:r>
-          </w:p>
-          <w:p>
-            <w:pPr>
-              <w:pStyle w:val="CompanySub"/>
-            </w:pPr>
-            <w:r>
               <w:t>Duluth, MN</w:t>
             </w:r>
-          </w:p>
-          <w:p>
-            <w:pPr>
-              <w:pStyle w:val="Dates"/>
-              <w:rPr>
-                <w:rFonts w:cstheme="minorHAnsi"/>
-                <w:szCs w:val="20"/>
-              </w:rPr>
-            </w:pPr>
           </w:p>
         </w:tc>
       </w:tr>
@@ -1477,7 +1800,7 @@
         </w:trPr>
         <w:tc>
           <w:tcPr>
-            <w:tcW w:w="11002" w:type="dxa"/>
+            <w:tcW w:w="10998" w:type="dxa"/>
             <w:gridSpan w:val="4"/>
             <w:tcBorders>
               <w:top w:val="single" w:sz="4" w:space="0" w:color="999999"/>
@@ -1505,239 +1828,55 @@
                 <w:caps w:val="0"/>
                 <w:szCs w:val="20"/>
               </w:rPr>
-              <w:t>Education</w:t>
+              <w:t>Affiliations &amp; Interests</w:t>
             </w:r>
           </w:p>
         </w:tc>
       </w:tr>
       <w:tr>
         <w:trPr>
-          <w:trHeight w:val="222"/>
+          <w:trHeight w:val="432"/>
         </w:trPr>
         <w:tc>
           <w:tcPr>
-            <w:tcW w:w="7620" w:type="dxa"/>
-            <w:gridSpan w:val="3"/>
-            <w:tcBorders>
-              <w:top w:val="single" w:sz="4" w:space="0" w:color="999999"/>
-            </w:tcBorders>
+            <w:tcW w:w="5418" w:type="dxa"/>
           </w:tcPr>
           <w:p>
             <w:pPr>
-              <w:spacing w:before="40"/>
-            </w:pPr>
-            <w:r>
-              <w:rPr>
-                <w:rStyle w:val="TitleChar"/>
-              </w:rPr>
-              <w:t>Bache</w:t>
-            </w:r>
-            <w:r>
-              <w:rPr>
-                <w:rStyle w:val="TitleChar"/>
-              </w:rPr>
-              <w:t>lo</w:t>
-            </w:r>
-            <w:r>
-              <w:rPr>
-                <w:rStyle w:val="TitleChar"/>
-              </w:rPr>
-              <w:t>r</w:t>
-            </w:r>
-            <w:r>
-              <w:rPr>
-                <w:rStyle w:val="TitleChar"/>
-              </w:rPr>
-              <w:t xml:space="preserve"> </w:t>
-            </w:r>
-            <w:r>
-              <w:rPr>
-                <w:rStyle w:val="TitleChar"/>
-              </w:rPr>
-              <w:t>of Science</w:t>
-            </w:r>
-            <w:r>
-              <w:rPr>
-                <w:rStyle w:val="TitleChar"/>
-              </w:rPr>
-              <w:t xml:space="preserve"> </w:t>
-            </w:r>
-            <w:r>
-              <w:rPr>
-                <w:rStyle w:val="TitleChar"/>
+              <w:pStyle w:val="Title"/>
+              <w:rPr>
+                <w:rFonts w:cstheme="minorHAnsi"/>
                 <w:b w:val="0"/>
-              </w:rPr>
-              <w:t>(Sept 2007 – May 2011)</w:t>
-            </w:r>
-          </w:p>
-          <w:p>
-            <w:pPr>
-              <w:rPr>
-                <w:szCs w:val="20"/>
-              </w:rPr>
-            </w:pPr>
-            <w:r>
-              <w:t xml:space="preserve">  </w:t>
-            </w:r>
-            <w:r>
-              <w:rPr>
-                <w:i/>
-                <w:szCs w:val="20"/>
-              </w:rPr>
-              <w:t>Computer Information Systems</w:t>
-            </w:r>
-          </w:p>
-          <w:p>
-            <w:pPr>
-              <w:spacing w:after="40"/>
-              <w:rPr>
-                <w:b/>
-                <w:i/>
-              </w:rPr>
-            </w:pPr>
-            <w:r>
-              <w:rPr>
-                <w:b/>
-                <w:szCs w:val="20"/>
-              </w:rPr>
-              <w:t xml:space="preserve">  </w:t>
-            </w:r>
-            <w:r>
-              <w:rPr>
-                <w:b/>
-                <w:i/>
-                <w:szCs w:val="20"/>
-              </w:rPr>
-              <w:t>Concentration: Software Engineering</w:t>
+                <w:szCs w:val="20"/>
+              </w:rPr>
+            </w:pPr>
+            <w:r>
+              <w:rPr>
+                <w:rFonts w:cstheme="minorHAnsi"/>
+                <w:szCs w:val="20"/>
+              </w:rPr>
+              <w:t xml:space="preserve">Volunteer </w:t>
+            </w:r>
+            <w:r>
+              <w:rPr>
+                <w:rFonts w:cstheme="minorHAnsi"/>
+                <w:szCs w:val="20"/>
+              </w:rPr>
+              <w:t>Software Engineer</w:t>
+            </w:r>
+            <w:r>
+              <w:rPr>
+                <w:rFonts w:cstheme="minorHAnsi"/>
+                <w:b w:val="0"/>
+                <w:szCs w:val="20"/>
+              </w:rPr>
+              <w:t xml:space="preserve"> (Nov 2011 – June 2013)</w:t>
             </w:r>
           </w:p>
         </w:tc>
         <w:tc>
           <w:tcPr>
-            <w:tcW w:w="3382" w:type="dxa"/>
-            <w:tcBorders>
-              <w:top w:val="single" w:sz="4" w:space="0" w:color="999999"/>
-            </w:tcBorders>
-          </w:tcPr>
-          <w:p>
-            <w:pPr>
-              <w:pStyle w:val="CompanyName"/>
-              <w:spacing w:before="40"/>
-            </w:pPr>
-            <w:r>
-              <w:t>The College of St. Scholastica</w:t>
-            </w:r>
-          </w:p>
-          <w:p>
-            <w:pPr>
-              <w:pStyle w:val="Dates"/>
-              <w:spacing w:before="0"/>
-              <w:rPr>
-                <w:rFonts w:cstheme="minorHAnsi"/>
-                <w:szCs w:val="20"/>
-              </w:rPr>
-            </w:pPr>
-            <w:r>
-              <w:t>Duluth, MN</w:t>
-            </w:r>
-          </w:p>
-        </w:tc>
-      </w:tr>
-      <w:tr>
-        <w:trPr>
-          <w:trHeight w:val="144"/>
-        </w:trPr>
-        <w:tc>
-          <w:tcPr>
-            <w:tcW w:w="11002" w:type="dxa"/>
-            <w:gridSpan w:val="4"/>
-            <w:tcBorders>
-              <w:top w:val="single" w:sz="4" w:space="0" w:color="999999"/>
-              <w:bottom w:val="single" w:sz="4" w:space="0" w:color="999999"/>
-            </w:tcBorders>
-            <w:shd w:val="clear" w:color="auto" w:fill="F3F3F3"/>
-          </w:tcPr>
-          <w:p>
-            <w:pPr>
-              <w:pStyle w:val="Heading1"/>
-              <w:spacing w:before="0" w:after="0"/>
-              <w:rPr>
-                <w:rFonts w:cstheme="minorHAnsi"/>
-                <w:b/>
-                <w:bCs/>
-                <w:caps w:val="0"/>
-                <w:szCs w:val="20"/>
-              </w:rPr>
-            </w:pPr>
-            <w:r>
-              <w:rPr>
-                <w:rFonts w:cstheme="minorHAnsi"/>
-                <w:b/>
-                <w:bCs/>
-                <w:caps w:val="0"/>
-                <w:szCs w:val="20"/>
-              </w:rPr>
-              <w:t>Affiliations &amp; Interests</w:t>
-            </w:r>
-          </w:p>
-        </w:tc>
-      </w:tr>
-      <w:tr>
-        <w:trPr>
-          <w:trHeight w:val="413"/>
-        </w:trPr>
-        <w:tc>
-          <w:tcPr>
-            <w:tcW w:w="4231" w:type="dxa"/>
-          </w:tcPr>
-          <w:p>
-            <w:pPr>
-              <w:pStyle w:val="Title"/>
-              <w:rPr>
-                <w:rFonts w:cstheme="minorHAnsi"/>
-                <w:b w:val="0"/>
-                <w:szCs w:val="20"/>
-              </w:rPr>
-            </w:pPr>
-            <w:r>
-              <w:rPr>
-                <w:rFonts w:cstheme="minorHAnsi"/>
-                <w:szCs w:val="20"/>
-              </w:rPr>
-              <w:t>Software Engineer</w:t>
-            </w:r>
-            <w:r>
-              <w:rPr>
-                <w:rFonts w:cstheme="minorHAnsi"/>
-                <w:b w:val="0"/>
-                <w:szCs w:val="20"/>
-              </w:rPr>
-              <w:t xml:space="preserve"> (Nov 2011 – June 2013)</w:t>
-            </w:r>
-          </w:p>
-          <w:p>
-            <w:pPr>
-              <w:pStyle w:val="Title"/>
-              <w:spacing w:before="0"/>
-              <w:rPr>
-                <w:rFonts w:cstheme="minorHAnsi"/>
-                <w:b w:val="0"/>
-                <w:szCs w:val="20"/>
-              </w:rPr>
-            </w:pPr>
-            <w:r>
-              <w:rPr>
-                <w:rFonts w:cstheme="minorHAnsi"/>
-                <w:b w:val="0"/>
-                <w:szCs w:val="20"/>
-              </w:rPr>
-              <w:t>Volunteer</w:t>
-            </w:r>
-          </w:p>
-        </w:tc>
-        <w:tc>
-          <w:tcPr>
-            <w:tcW w:w="6771" w:type="dxa"/>
+            <w:tcW w:w="5580" w:type="dxa"/>
             <w:gridSpan w:val="3"/>
           </w:tcPr>
           <w:p>
@@ -1771,11 +1910,11 @@
       </w:tr>
       <w:tr>
         <w:trPr>
-          <w:trHeight w:val="520"/>
+          <w:trHeight w:val="432"/>
         </w:trPr>
         <w:tc>
           <w:tcPr>
-            <w:tcW w:w="4231" w:type="dxa"/>
+            <w:tcW w:w="5418" w:type="dxa"/>
           </w:tcPr>
           <w:p>
             <w:pPr>
@@ -1811,7 +1950,7 @@
         </w:tc>
         <w:tc>
           <w:tcPr>
-            <w:tcW w:w="6771" w:type="dxa"/>
+            <w:tcW w:w="5580" w:type="dxa"/>
             <w:gridSpan w:val="3"/>
           </w:tcPr>
           <w:p>
@@ -1845,11 +1984,11 @@
       </w:tr>
       <w:tr>
         <w:trPr>
-          <w:trHeight w:val="520"/>
+          <w:trHeight w:val="432"/>
         </w:trPr>
         <w:tc>
           <w:tcPr>
-            <w:tcW w:w="4231" w:type="dxa"/>
+            <w:tcW w:w="5418" w:type="dxa"/>
           </w:tcPr>
           <w:p>
             <w:pPr>
@@ -1878,7 +2017,7 @@
         </w:tc>
         <w:tc>
           <w:tcPr>
-            <w:tcW w:w="6771" w:type="dxa"/>
+            <w:tcW w:w="5580" w:type="dxa"/>
             <w:gridSpan w:val="3"/>
           </w:tcPr>
           <w:p>
@@ -1912,11 +2051,11 @@
       </w:tr>
       <w:tr>
         <w:trPr>
-          <w:trHeight w:val="395"/>
+          <w:trHeight w:val="432"/>
         </w:trPr>
         <w:tc>
           <w:tcPr>
-            <w:tcW w:w="4231" w:type="dxa"/>
+            <w:tcW w:w="5418" w:type="dxa"/>
           </w:tcPr>
           <w:p>
             <w:pPr>
@@ -1952,7 +2091,7 @@
         </w:tc>
         <w:tc>
           <w:tcPr>
-            <w:tcW w:w="6771" w:type="dxa"/>
+            <w:tcW w:w="5580" w:type="dxa"/>
             <w:gridSpan w:val="3"/>
           </w:tcPr>
           <w:p>
@@ -1986,11 +2125,11 @@
       </w:tr>
       <w:tr>
         <w:trPr>
-          <w:trHeight w:val="404"/>
+          <w:trHeight w:val="432"/>
         </w:trPr>
         <w:tc>
           <w:tcPr>
-            <w:tcW w:w="4231" w:type="dxa"/>
+            <w:tcW w:w="5418" w:type="dxa"/>
           </w:tcPr>
           <w:p>
             <w:pPr>
@@ -2026,7 +2165,7 @@
         </w:tc>
         <w:tc>
           <w:tcPr>
-            <w:tcW w:w="6771" w:type="dxa"/>
+            <w:tcW w:w="5580" w:type="dxa"/>
             <w:gridSpan w:val="3"/>
           </w:tcPr>
           <w:p>
@@ -2059,7 +2198,7 @@
         </w:trPr>
         <w:tc>
           <w:tcPr>
-            <w:tcW w:w="11002" w:type="dxa"/>
+            <w:tcW w:w="10998" w:type="dxa"/>
             <w:gridSpan w:val="4"/>
           </w:tcPr>
           <w:p>
@@ -4506,6 +4645,16 @@
       <w:lang w:val="en-US" w:eastAsia="en-US" w:bidi="ar-SA"/>
     </w:rPr>
   </w:style>
+  <w:style w:type="character" w:styleId="Hyperlink">
+    <w:name w:val="Hyperlink"/>
+    <w:basedOn w:val="DefaultParagraphFont"/>
+    <w:unhideWhenUsed/>
+    <w:rsid w:val="00DE28DD"/>
+    <w:rPr>
+      <w:color w:val="0000FF" w:themeColor="hyperlink"/>
+      <w:u w:val="single"/>
+    </w:rPr>
+  </w:style>
 </w:styles>
 </file>
 
@@ -4814,7 +4963,7 @@
 </file>
 
 <file path=customXml/itemProps2.xml><?xml version="1.0" encoding="utf-8"?>
-<ds:datastoreItem xmlns:ds="http://schemas.openxmlformats.org/officeDocument/2006/customXml" ds:itemID="{7BE33535-87D0-4B57-ADFC-2A2ACD6E282B}">
+<ds:datastoreItem xmlns:ds="http://schemas.openxmlformats.org/officeDocument/2006/customXml" ds:itemID="{8D79320B-6E20-4C6B-BA84-5AAB66C95926}">
   <ds:schemaRefs>
     <ds:schemaRef ds:uri="http://schemas.openxmlformats.org/officeDocument/2006/bibliography"/>
   </ds:schemaRefs>

</xml_diff>

<commit_message>
Moving AHCR up because it is present work
</commit_message>
<xml_diff>
--- a/Erickson,Matthew-Resume.docx
+++ b/Erickson,Matthew-Resume.docx
@@ -290,16 +290,7 @@
                 <w:rFonts w:cstheme="minorHAnsi"/>
                 <w:szCs w:val="20"/>
               </w:rPr>
-              <w:t>:</w:t>
-            </w:r>
-            <w:bookmarkStart w:id="0" w:name="_GoBack"/>
-            <w:bookmarkEnd w:id="0"/>
-            <w:r>
-              <w:rPr>
-                <w:rFonts w:cstheme="minorHAnsi"/>
-                <w:szCs w:val="20"/>
-              </w:rPr>
-              <w:t xml:space="preserve"> Android SDK</w:t>
+              <w:t>: Android SDK</w:t>
             </w:r>
             <w:r>
               <w:rPr>
@@ -660,7 +651,12 @@
               <w:t>Aid in application a</w:t>
             </w:r>
             <w:r>
-              <w:t>rchitectural</w:t>
+              <w:t>rchitec</w:t>
+            </w:r>
+            <w:bookmarkStart w:id="0" w:name="_GoBack"/>
+            <w:bookmarkEnd w:id="0"/>
+            <w:r>
+              <w:t>tural</w:t>
             </w:r>
             <w:r>
               <w:t xml:space="preserve"> discussions, decisions, prototyping, and i</w:t>
@@ -683,13 +679,7 @@
               <w:pStyle w:val="JobDescription"/>
             </w:pPr>
             <w:r>
-              <w:t xml:space="preserve">Serve as co-chair for annual </w:t>
-            </w:r>
-            <w:r>
-              <w:t xml:space="preserve">United Way </w:t>
-            </w:r>
-            <w:r>
-              <w:t>fundraising campaign</w:t>
+              <w:t>Serve as co-chair for annual United Way fundraising campaign</w:t>
             </w:r>
           </w:p>
         </w:tc>
@@ -733,6 +723,157 @@
           <w:p>
             <w:pPr>
               <w:pStyle w:val="Title"/>
+            </w:pPr>
+            <w:r>
+              <w:t xml:space="preserve">Web Developer </w:t>
+            </w:r>
+            <w:r>
+              <w:rPr>
+                <w:b w:val="0"/>
+              </w:rPr>
+              <w:t xml:space="preserve">(Sept 2013 – Present) </w:t>
+            </w:r>
+          </w:p>
+          <w:p>
+            <w:pPr>
+              <w:pStyle w:val="JobDescription"/>
+              <w:rPr>
+                <w:rStyle w:val="bulletedlistlastlineChar"/>
+                <w:rFonts w:asciiTheme="minorHAnsi" w:hAnsiTheme="minorHAnsi"/>
+                <w:sz w:val="20"/>
+                <w:szCs w:val="20"/>
+              </w:rPr>
+            </w:pPr>
+            <w:r>
+              <w:rPr>
+                <w:rStyle w:val="bulletedlistlastlineChar"/>
+                <w:rFonts w:asciiTheme="minorHAnsi" w:hAnsiTheme="minorHAnsi"/>
+                <w:sz w:val="20"/>
+                <w:szCs w:val="20"/>
+              </w:rPr>
+              <w:t>Build and maintain technician scheduling and tracking system in PHP</w:t>
+            </w:r>
+          </w:p>
+          <w:p>
+            <w:pPr>
+              <w:pStyle w:val="JobDescription"/>
+              <w:rPr>
+                <w:rStyle w:val="bulletedlistlastlineChar"/>
+                <w:rFonts w:asciiTheme="minorHAnsi" w:hAnsiTheme="minorHAnsi"/>
+                <w:sz w:val="20"/>
+                <w:szCs w:val="20"/>
+              </w:rPr>
+            </w:pPr>
+            <w:r>
+              <w:rPr>
+                <w:rStyle w:val="bulletedlistlastlineChar"/>
+                <w:rFonts w:asciiTheme="minorHAnsi" w:hAnsiTheme="minorHAnsi"/>
+                <w:sz w:val="20"/>
+                <w:szCs w:val="20"/>
+              </w:rPr>
+              <w:t xml:space="preserve">Redesign and develop the call center such that it integrates with the pre-existing scheduling system </w:t>
+            </w:r>
+          </w:p>
+          <w:p>
+            <w:pPr>
+              <w:pStyle w:val="Title"/>
+              <w:rPr>
+                <w:rStyle w:val="bulletedlistlastlineChar"/>
+                <w:rFonts w:asciiTheme="minorHAnsi" w:hAnsiTheme="minorHAnsi"/>
+                <w:sz w:val="20"/>
+              </w:rPr>
+            </w:pPr>
+            <w:r>
+              <w:t>Computer Repair Technician</w:t>
+            </w:r>
+            <w:r>
+              <w:t xml:space="preserve"> </w:t>
+            </w:r>
+            <w:r>
+              <w:rPr>
+                <w:b w:val="0"/>
+              </w:rPr>
+              <w:t>(July 2009 – May 2011)</w:t>
+            </w:r>
+          </w:p>
+          <w:p>
+            <w:pPr>
+              <w:pStyle w:val="JobDescription"/>
+              <w:rPr>
+                <w:rStyle w:val="bulletedlistlastlineChar"/>
+                <w:rFonts w:asciiTheme="minorHAnsi" w:hAnsiTheme="minorHAnsi"/>
+                <w:sz w:val="20"/>
+                <w:szCs w:val="20"/>
+              </w:rPr>
+            </w:pPr>
+            <w:r>
+              <w:rPr>
+                <w:rStyle w:val="bulletedlistlastlineChar"/>
+                <w:rFonts w:asciiTheme="minorHAnsi" w:hAnsiTheme="minorHAnsi"/>
+                <w:sz w:val="20"/>
+                <w:szCs w:val="20"/>
+              </w:rPr>
+              <w:t>Repaired and constructed c</w:t>
+            </w:r>
+            <w:r>
+              <w:rPr>
+                <w:rStyle w:val="bulletedlistlastlineChar"/>
+                <w:rFonts w:asciiTheme="minorHAnsi" w:hAnsiTheme="minorHAnsi"/>
+                <w:sz w:val="20"/>
+                <w:szCs w:val="20"/>
+              </w:rPr>
+              <w:t>omputers</w:t>
+            </w:r>
+          </w:p>
+          <w:p>
+            <w:pPr>
+              <w:pStyle w:val="JobDescription"/>
+            </w:pPr>
+            <w:r>
+              <w:rPr>
+                <w:rStyle w:val="bulletedlistlastlineChar"/>
+                <w:rFonts w:asciiTheme="minorHAnsi" w:hAnsiTheme="minorHAnsi"/>
+                <w:sz w:val="20"/>
+                <w:szCs w:val="20"/>
+              </w:rPr>
+              <w:t>Consulted customers on computer usage</w:t>
+            </w:r>
+          </w:p>
+        </w:tc>
+        <w:tc>
+          <w:tcPr>
+            <w:tcW w:w="3150" w:type="dxa"/>
+          </w:tcPr>
+          <w:p>
+            <w:pPr>
+              <w:pStyle w:val="CompanyName"/>
+            </w:pPr>
+            <w:r>
+              <w:t>After Hours Computer Repair</w:t>
+            </w:r>
+          </w:p>
+          <w:p>
+            <w:pPr>
+              <w:pStyle w:val="CompanySub"/>
+            </w:pPr>
+            <w:r>
+              <w:t>Duluth, MN</w:t>
+            </w:r>
+          </w:p>
+        </w:tc>
+      </w:tr>
+      <w:tr>
+        <w:trPr>
+          <w:trHeight w:val="432"/>
+        </w:trPr>
+        <w:tc>
+          <w:tcPr>
+            <w:tcW w:w="7848" w:type="dxa"/>
+            <w:gridSpan w:val="3"/>
+          </w:tcPr>
+          <w:p>
+            <w:pPr>
+              <w:pStyle w:val="Title"/>
               <w:rPr>
                 <w:rFonts w:cstheme="minorHAnsi"/>
                 <w:szCs w:val="22"/>
@@ -1052,14 +1193,7 @@
                 <w:rFonts w:cstheme="minorHAnsi"/>
                 <w:szCs w:val="20"/>
               </w:rPr>
-              <w:t xml:space="preserve"> </w:t>
-            </w:r>
-            <w:r>
-              <w:rPr>
-                <w:rFonts w:cstheme="minorHAnsi"/>
-                <w:szCs w:val="20"/>
-              </w:rPr>
-              <w:t xml:space="preserve">in Android, </w:t>
+              <w:t xml:space="preserve"> in Android, </w:t>
             </w:r>
             <w:r>
               <w:rPr>
@@ -1290,6 +1424,7 @@
           <w:p>
             <w:pPr>
               <w:pStyle w:val="JobDescription"/>
+              <w:spacing w:after="40"/>
             </w:pPr>
             <w:r>
               <w:t>Combine</w:t>
@@ -1328,22 +1463,13 @@
               <w:t>pplication</w:t>
             </w:r>
             <w:r>
-              <w:t xml:space="preserve"> for Android and</w:t>
-            </w:r>
-            <w:r>
-              <w:t xml:space="preserve"> </w:t>
+              <w:t xml:space="preserve"> for Android and </w:t>
             </w:r>
             <w:r>
               <w:t>iOS</w:t>
             </w:r>
             <w:r>
-              <w:t xml:space="preserve"> devices with a</w:t>
-            </w:r>
-            <w:r>
-              <w:t xml:space="preserve"> PHP </w:t>
-            </w:r>
-            <w:r>
-              <w:t>server interface</w:t>
+              <w:t xml:space="preserve"> devices with a PHP server interface</w:t>
             </w:r>
           </w:p>
         </w:tc>
@@ -1385,230 +1511,6 @@
                 <w:szCs w:val="20"/>
               </w:rPr>
               <w:t>Minneapolis, MN</w:t>
-            </w:r>
-          </w:p>
-          <w:p>
-            <w:pPr>
-              <w:pStyle w:val="Dates"/>
-              <w:rPr>
-                <w:rFonts w:cstheme="minorHAnsi"/>
-                <w:szCs w:val="20"/>
-              </w:rPr>
-            </w:pPr>
-          </w:p>
-        </w:tc>
-      </w:tr>
-      <w:tr>
-        <w:trPr>
-          <w:trHeight w:val="432"/>
-        </w:trPr>
-        <w:tc>
-          <w:tcPr>
-            <w:tcW w:w="7848" w:type="dxa"/>
-            <w:gridSpan w:val="3"/>
-          </w:tcPr>
-          <w:p>
-            <w:pPr>
-              <w:pStyle w:val="Title"/>
-            </w:pPr>
-            <w:r>
-              <w:t xml:space="preserve">Web Developer </w:t>
-            </w:r>
-            <w:r>
-              <w:rPr>
-                <w:b w:val="0"/>
-              </w:rPr>
-              <w:t xml:space="preserve">(Sept 2013 – Present) </w:t>
-            </w:r>
-          </w:p>
-          <w:p>
-            <w:pPr>
-              <w:pStyle w:val="JobDescription"/>
-              <w:rPr>
-                <w:rStyle w:val="bulletedlistlastlineChar"/>
-                <w:rFonts w:asciiTheme="minorHAnsi" w:hAnsiTheme="minorHAnsi"/>
-                <w:sz w:val="20"/>
-                <w:szCs w:val="20"/>
-              </w:rPr>
-            </w:pPr>
-            <w:r>
-              <w:rPr>
-                <w:rStyle w:val="bulletedlistlastlineChar"/>
-                <w:rFonts w:asciiTheme="minorHAnsi" w:hAnsiTheme="minorHAnsi"/>
-                <w:sz w:val="20"/>
-                <w:szCs w:val="20"/>
-              </w:rPr>
-              <w:t xml:space="preserve">Build and </w:t>
-            </w:r>
-            <w:r>
-              <w:rPr>
-                <w:rStyle w:val="bulletedlistlastlineChar"/>
-                <w:rFonts w:asciiTheme="minorHAnsi" w:hAnsiTheme="minorHAnsi"/>
-                <w:sz w:val="20"/>
-                <w:szCs w:val="20"/>
-              </w:rPr>
-              <w:t xml:space="preserve">maintain technician </w:t>
-            </w:r>
-            <w:r>
-              <w:rPr>
-                <w:rStyle w:val="bulletedlistlastlineChar"/>
-                <w:rFonts w:asciiTheme="minorHAnsi" w:hAnsiTheme="minorHAnsi"/>
-                <w:sz w:val="20"/>
-                <w:szCs w:val="20"/>
-              </w:rPr>
-              <w:t>scheduling</w:t>
-            </w:r>
-            <w:r>
-              <w:rPr>
-                <w:rStyle w:val="bulletedlistlastlineChar"/>
-                <w:rFonts w:asciiTheme="minorHAnsi" w:hAnsiTheme="minorHAnsi"/>
-                <w:sz w:val="20"/>
-                <w:szCs w:val="20"/>
-              </w:rPr>
-              <w:t xml:space="preserve"> and tracking</w:t>
-            </w:r>
-            <w:r>
-              <w:rPr>
-                <w:rStyle w:val="bulletedlistlastlineChar"/>
-                <w:rFonts w:asciiTheme="minorHAnsi" w:hAnsiTheme="minorHAnsi"/>
-                <w:sz w:val="20"/>
-                <w:szCs w:val="20"/>
-              </w:rPr>
-              <w:t xml:space="preserve"> system in PHP</w:t>
-            </w:r>
-          </w:p>
-          <w:p>
-            <w:pPr>
-              <w:pStyle w:val="JobDescription"/>
-              <w:rPr>
-                <w:rStyle w:val="bulletedlistlastlineChar"/>
-                <w:rFonts w:asciiTheme="minorHAnsi" w:hAnsiTheme="minorHAnsi"/>
-                <w:sz w:val="20"/>
-                <w:szCs w:val="20"/>
-              </w:rPr>
-            </w:pPr>
-            <w:r>
-              <w:rPr>
-                <w:rStyle w:val="bulletedlistlastlineChar"/>
-                <w:rFonts w:asciiTheme="minorHAnsi" w:hAnsiTheme="minorHAnsi"/>
-                <w:sz w:val="20"/>
-                <w:szCs w:val="20"/>
-              </w:rPr>
-              <w:t xml:space="preserve">Redesign and develop the call center such that it integrates with the pre-existing scheduling system </w:t>
-            </w:r>
-          </w:p>
-          <w:p>
-            <w:pPr>
-              <w:pStyle w:val="Title"/>
-              <w:rPr>
-                <w:rStyle w:val="bulletedlistlastlineChar"/>
-                <w:rFonts w:asciiTheme="minorHAnsi" w:hAnsiTheme="minorHAnsi"/>
-                <w:sz w:val="20"/>
-              </w:rPr>
-            </w:pPr>
-            <w:r>
-              <w:t>Computer Repair Technician</w:t>
-            </w:r>
-            <w:r>
-              <w:t xml:space="preserve"> </w:t>
-            </w:r>
-            <w:r>
-              <w:rPr>
-                <w:b w:val="0"/>
-              </w:rPr>
-              <w:t>(July 2009 – May 2011)</w:t>
-            </w:r>
-          </w:p>
-          <w:p>
-            <w:pPr>
-              <w:pStyle w:val="JobDescription"/>
-              <w:rPr>
-                <w:rStyle w:val="bulletedlistlastlineChar"/>
-                <w:rFonts w:asciiTheme="minorHAnsi" w:hAnsiTheme="minorHAnsi"/>
-                <w:sz w:val="20"/>
-                <w:szCs w:val="20"/>
-              </w:rPr>
-            </w:pPr>
-            <w:r>
-              <w:rPr>
-                <w:rStyle w:val="bulletedlistlastlineChar"/>
-                <w:rFonts w:asciiTheme="minorHAnsi" w:hAnsiTheme="minorHAnsi"/>
-                <w:sz w:val="20"/>
-                <w:szCs w:val="20"/>
-              </w:rPr>
-              <w:t>Repaired and constructed c</w:t>
-            </w:r>
-            <w:r>
-              <w:rPr>
-                <w:rStyle w:val="bulletedlistlastlineChar"/>
-                <w:rFonts w:asciiTheme="minorHAnsi" w:hAnsiTheme="minorHAnsi"/>
-                <w:sz w:val="20"/>
-                <w:szCs w:val="20"/>
-              </w:rPr>
-              <w:t>omputers</w:t>
-            </w:r>
-          </w:p>
-          <w:p>
-            <w:pPr>
-              <w:pStyle w:val="JobDescription"/>
-              <w:spacing w:after="40"/>
-            </w:pPr>
-            <w:r>
-              <w:rPr>
-                <w:rStyle w:val="bulletedlistlastlineChar"/>
-                <w:rFonts w:asciiTheme="minorHAnsi" w:hAnsiTheme="minorHAnsi"/>
-                <w:sz w:val="20"/>
-                <w:szCs w:val="20"/>
-              </w:rPr>
-              <w:t>Consulted customer</w:t>
-            </w:r>
-            <w:r>
-              <w:rPr>
-                <w:rStyle w:val="bulletedlistlastlineChar"/>
-                <w:rFonts w:asciiTheme="minorHAnsi" w:hAnsiTheme="minorHAnsi"/>
-                <w:sz w:val="20"/>
-                <w:szCs w:val="20"/>
-              </w:rPr>
-              <w:t>s</w:t>
-            </w:r>
-            <w:r>
-              <w:rPr>
-                <w:rStyle w:val="bulletedlistlastlineChar"/>
-                <w:rFonts w:asciiTheme="minorHAnsi" w:hAnsiTheme="minorHAnsi"/>
-                <w:sz w:val="20"/>
-                <w:szCs w:val="20"/>
-              </w:rPr>
-              <w:t xml:space="preserve"> on computer u</w:t>
-            </w:r>
-            <w:r>
-              <w:rPr>
-                <w:rStyle w:val="bulletedlistlastlineChar"/>
-                <w:rFonts w:asciiTheme="minorHAnsi" w:hAnsiTheme="minorHAnsi"/>
-                <w:sz w:val="20"/>
-                <w:szCs w:val="20"/>
-              </w:rPr>
-              <w:t>sage</w:t>
-            </w:r>
-          </w:p>
-        </w:tc>
-        <w:tc>
-          <w:tcPr>
-            <w:tcW w:w="3150" w:type="dxa"/>
-          </w:tcPr>
-          <w:p>
-            <w:pPr>
-              <w:pStyle w:val="CompanyName"/>
-            </w:pPr>
-            <w:r>
-              <w:t>After Hours Computer Repair</w:t>
-            </w:r>
-          </w:p>
-          <w:p>
-            <w:pPr>
-              <w:pStyle w:val="CompanySub"/>
-            </w:pPr>
-            <w:r>
-              <w:t>Duluth, MN</w:t>
             </w:r>
           </w:p>
           <w:p>
@@ -4963,7 +4865,7 @@
 </file>
 
 <file path=customXml/itemProps2.xml><?xml version="1.0" encoding="utf-8"?>
-<ds:datastoreItem xmlns:ds="http://schemas.openxmlformats.org/officeDocument/2006/customXml" ds:itemID="{8D79320B-6E20-4C6B-BA84-5AAB66C95926}">
+<ds:datastoreItem xmlns:ds="http://schemas.openxmlformats.org/officeDocument/2006/customXml" ds:itemID="{001216E5-AB5F-4F6F-9AC7-0F18D74E4B99}">
   <ds:schemaRefs>
     <ds:schemaRef ds:uri="http://schemas.openxmlformats.org/officeDocument/2006/bibliography"/>
   </ds:schemaRefs>

</xml_diff>

<commit_message>
Updating my title with my promotion from 2016
</commit_message>
<xml_diff>
--- a/Erickson,Matthew-Resume.docx
+++ b/Erickson,Matthew-Resume.docx
@@ -1,6 +1,6 @@
 
 <file path=word/document.xml><?xml version="1.0" encoding="utf-8"?>
-<w:document xmlns:wpc="http://schemas.microsoft.com/office/word/2010/wordprocessingCanvas" xmlns:cx="http://schemas.microsoft.com/office/drawing/2014/chartex" xmlns:mc="http://schemas.openxmlformats.org/markup-compatibility/2006" xmlns:o="urn:schemas-microsoft-com:office:office" xmlns:r="http://schemas.openxmlformats.org/officeDocument/2006/relationships" xmlns:m="http://schemas.openxmlformats.org/officeDocument/2006/math" xmlns:v="urn:schemas-microsoft-com:vml" xmlns:wp14="http://schemas.microsoft.com/office/word/2010/wordprocessingDrawing" xmlns:wp="http://schemas.openxmlformats.org/drawingml/2006/wordprocessingDrawing" xmlns:w10="urn:schemas-microsoft-com:office:word" xmlns:w="http://schemas.openxmlformats.org/wordprocessingml/2006/main" xmlns:w14="http://schemas.microsoft.com/office/word/2010/wordml" xmlns:w15="http://schemas.microsoft.com/office/word/2012/wordml" xmlns:w16se="http://schemas.microsoft.com/office/word/2015/wordml/symex" xmlns:wpg="http://schemas.microsoft.com/office/word/2010/wordprocessingGroup" xmlns:wpi="http://schemas.microsoft.com/office/word/2010/wordprocessingInk" xmlns:wne="http://schemas.microsoft.com/office/word/2006/wordml" xmlns:wps="http://schemas.microsoft.com/office/word/2010/wordprocessingShape" mc:Ignorable="w14 w15 w16se wp14">
+<w:document xmlns:wpc="http://schemas.microsoft.com/office/word/2010/wordprocessingCanvas" xmlns:cx="http://schemas.microsoft.com/office/drawing/2014/chartex" xmlns:cx1="http://schemas.microsoft.com/office/drawing/2015/9/8/chartex" xmlns:mc="http://schemas.openxmlformats.org/markup-compatibility/2006" xmlns:o="urn:schemas-microsoft-com:office:office" xmlns:r="http://schemas.openxmlformats.org/officeDocument/2006/relationships" xmlns:m="http://schemas.openxmlformats.org/officeDocument/2006/math" xmlns:v="urn:schemas-microsoft-com:vml" xmlns:wp14="http://schemas.microsoft.com/office/word/2010/wordprocessingDrawing" xmlns:wp="http://schemas.openxmlformats.org/drawingml/2006/wordprocessingDrawing" xmlns:w10="urn:schemas-microsoft-com:office:word" xmlns:w="http://schemas.openxmlformats.org/wordprocessingml/2006/main" xmlns:w14="http://schemas.microsoft.com/office/word/2010/wordml" xmlns:w15="http://schemas.microsoft.com/office/word/2012/wordml" xmlns:w16se="http://schemas.microsoft.com/office/word/2015/wordml/symex" xmlns:wpg="http://schemas.microsoft.com/office/word/2010/wordprocessingGroup" xmlns:wpi="http://schemas.microsoft.com/office/word/2010/wordprocessingInk" xmlns:wne="http://schemas.microsoft.com/office/word/2006/wordml" xmlns:wps="http://schemas.microsoft.com/office/word/2010/wordprocessingShape" mc:Ignorable="w14 w15 w16se wp14">
   <w:body>
     <w:tbl>
       <w:tblPr>
@@ -523,23 +523,82 @@
               <w:pStyle w:val="Title"/>
               <w:rPr>
                 <w:rFonts w:cstheme="minorHAnsi"/>
-                <w:szCs w:val="22"/>
-              </w:rPr>
-            </w:pPr>
-            <w:r>
-              <w:rPr>
-                <w:rFonts w:cstheme="minorHAnsi"/>
-                <w:szCs w:val="22"/>
-              </w:rPr>
-              <w:t xml:space="preserve">Senior Software Developer </w:t>
-            </w:r>
-            <w:r>
-              <w:rPr>
-                <w:rFonts w:cstheme="minorHAnsi"/>
                 <w:b w:val="0"/>
                 <w:szCs w:val="22"/>
               </w:rPr>
-              <w:t>(Aug 2014 – Present)</w:t>
+            </w:pPr>
+            <w:r>
+              <w:rPr>
+                <w:rFonts w:cstheme="minorHAnsi"/>
+                <w:szCs w:val="22"/>
+              </w:rPr>
+              <w:t>Development Team Lead &amp; Software Architect</w:t>
+            </w:r>
+            <w:r>
+              <w:rPr>
+                <w:rFonts w:cstheme="minorHAnsi"/>
+                <w:b w:val="0"/>
+                <w:szCs w:val="22"/>
+              </w:rPr>
+              <w:t xml:space="preserve"> (</w:t>
+            </w:r>
+            <w:r>
+              <w:rPr>
+                <w:rFonts w:cstheme="minorHAnsi"/>
+                <w:b w:val="0"/>
+                <w:szCs w:val="22"/>
+              </w:rPr>
+              <w:t>Nov 2016 – P</w:t>
+            </w:r>
+            <w:bookmarkStart w:id="0" w:name="_GoBack"/>
+            <w:bookmarkEnd w:id="0"/>
+            <w:r>
+              <w:rPr>
+                <w:rFonts w:cstheme="minorHAnsi"/>
+                <w:b w:val="0"/>
+                <w:szCs w:val="22"/>
+              </w:rPr>
+              <w:t>resent)</w:t>
+            </w:r>
+          </w:p>
+          <w:p>
+            <w:pPr>
+              <w:pStyle w:val="Title"/>
+              <w:rPr>
+                <w:rFonts w:cstheme="minorHAnsi"/>
+                <w:szCs w:val="22"/>
+              </w:rPr>
+            </w:pPr>
+            <w:r>
+              <w:rPr>
+                <w:rFonts w:cstheme="minorHAnsi"/>
+                <w:szCs w:val="22"/>
+              </w:rPr>
+              <w:t xml:space="preserve">Senior Software Developer </w:t>
+            </w:r>
+            <w:r>
+              <w:rPr>
+                <w:rFonts w:cstheme="minorHAnsi"/>
+                <w:b w:val="0"/>
+                <w:szCs w:val="22"/>
+              </w:rPr>
+              <w:t xml:space="preserve">(Aug 2014 – </w:t>
+            </w:r>
+            <w:r>
+              <w:rPr>
+                <w:rFonts w:cstheme="minorHAnsi"/>
+                <w:b w:val="0"/>
+                <w:szCs w:val="22"/>
+              </w:rPr>
+              <w:t>Nov 2016</w:t>
+            </w:r>
+            <w:r>
+              <w:rPr>
+                <w:rFonts w:cstheme="minorHAnsi"/>
+                <w:b w:val="0"/>
+                <w:szCs w:val="22"/>
+              </w:rPr>
+              <w:t>)</w:t>
             </w:r>
           </w:p>
           <w:p>
@@ -651,12 +710,7 @@
               <w:t>Aid in application a</w:t>
             </w:r>
             <w:r>
-              <w:t>rchitec</w:t>
-            </w:r>
-            <w:bookmarkStart w:id="0" w:name="_GoBack"/>
-            <w:bookmarkEnd w:id="0"/>
-            <w:r>
-              <w:t>tural</w:t>
+              <w:t>rchitectural</w:t>
             </w:r>
             <w:r>
               <w:t xml:space="preserve"> discussions, decisions, prototyping, and i</w:t>
@@ -2178,7 +2232,7 @@
 </file>
 
 <file path=word/endnotes.xml><?xml version="1.0" encoding="utf-8"?>
-<w:endnotes xmlns:wpc="http://schemas.microsoft.com/office/word/2010/wordprocessingCanvas" xmlns:cx="http://schemas.microsoft.com/office/drawing/2014/chartex" xmlns:mc="http://schemas.openxmlformats.org/markup-compatibility/2006" xmlns:o="urn:schemas-microsoft-com:office:office" xmlns:r="http://schemas.openxmlformats.org/officeDocument/2006/relationships" xmlns:m="http://schemas.openxmlformats.org/officeDocument/2006/math" xmlns:v="urn:schemas-microsoft-com:vml" xmlns:wp14="http://schemas.microsoft.com/office/word/2010/wordprocessingDrawing" xmlns:wp="http://schemas.openxmlformats.org/drawingml/2006/wordprocessingDrawing" xmlns:w10="urn:schemas-microsoft-com:office:word" xmlns:w="http://schemas.openxmlformats.org/wordprocessingml/2006/main" xmlns:w14="http://schemas.microsoft.com/office/word/2010/wordml" xmlns:w15="http://schemas.microsoft.com/office/word/2012/wordml" xmlns:w16se="http://schemas.microsoft.com/office/word/2015/wordml/symex" xmlns:wpg="http://schemas.microsoft.com/office/word/2010/wordprocessingGroup" xmlns:wpi="http://schemas.microsoft.com/office/word/2010/wordprocessingInk" xmlns:wne="http://schemas.microsoft.com/office/word/2006/wordml" xmlns:wps="http://schemas.microsoft.com/office/word/2010/wordprocessingShape" mc:Ignorable="w14 w15 w16se wp14">
+<w:endnotes xmlns:wpc="http://schemas.microsoft.com/office/word/2010/wordprocessingCanvas" xmlns:cx="http://schemas.microsoft.com/office/drawing/2014/chartex" xmlns:cx1="http://schemas.microsoft.com/office/drawing/2015/9/8/chartex" xmlns:mc="http://schemas.openxmlformats.org/markup-compatibility/2006" xmlns:o="urn:schemas-microsoft-com:office:office" xmlns:r="http://schemas.openxmlformats.org/officeDocument/2006/relationships" xmlns:m="http://schemas.openxmlformats.org/officeDocument/2006/math" xmlns:v="urn:schemas-microsoft-com:vml" xmlns:wp14="http://schemas.microsoft.com/office/word/2010/wordprocessingDrawing" xmlns:wp="http://schemas.openxmlformats.org/drawingml/2006/wordprocessingDrawing" xmlns:w10="urn:schemas-microsoft-com:office:word" xmlns:w="http://schemas.openxmlformats.org/wordprocessingml/2006/main" xmlns:w14="http://schemas.microsoft.com/office/word/2010/wordml" xmlns:w15="http://schemas.microsoft.com/office/word/2012/wordml" xmlns:w16se="http://schemas.microsoft.com/office/word/2015/wordml/symex" xmlns:wpg="http://schemas.microsoft.com/office/word/2010/wordprocessingGroup" xmlns:wpi="http://schemas.microsoft.com/office/word/2010/wordprocessingInk" xmlns:wne="http://schemas.microsoft.com/office/word/2006/wordml" xmlns:wps="http://schemas.microsoft.com/office/word/2010/wordprocessingShape" mc:Ignorable="w14 w15 w16se wp14">
   <w:endnote w:type="separator" w:id="-1">
     <w:p>
       <w:pPr>
@@ -2203,7 +2257,7 @@
 </file>
 
 <file path=word/footnotes.xml><?xml version="1.0" encoding="utf-8"?>
-<w:footnotes xmlns:wpc="http://schemas.microsoft.com/office/word/2010/wordprocessingCanvas" xmlns:cx="http://schemas.microsoft.com/office/drawing/2014/chartex" xmlns:mc="http://schemas.openxmlformats.org/markup-compatibility/2006" xmlns:o="urn:schemas-microsoft-com:office:office" xmlns:r="http://schemas.openxmlformats.org/officeDocument/2006/relationships" xmlns:m="http://schemas.openxmlformats.org/officeDocument/2006/math" xmlns:v="urn:schemas-microsoft-com:vml" xmlns:wp14="http://schemas.microsoft.com/office/word/2010/wordprocessingDrawing" xmlns:wp="http://schemas.openxmlformats.org/drawingml/2006/wordprocessingDrawing" xmlns:w10="urn:schemas-microsoft-com:office:word" xmlns:w="http://schemas.openxmlformats.org/wordprocessingml/2006/main" xmlns:w14="http://schemas.microsoft.com/office/word/2010/wordml" xmlns:w15="http://schemas.microsoft.com/office/word/2012/wordml" xmlns:w16se="http://schemas.microsoft.com/office/word/2015/wordml/symex" xmlns:wpg="http://schemas.microsoft.com/office/word/2010/wordprocessingGroup" xmlns:wpi="http://schemas.microsoft.com/office/word/2010/wordprocessingInk" xmlns:wne="http://schemas.microsoft.com/office/word/2006/wordml" xmlns:wps="http://schemas.microsoft.com/office/word/2010/wordprocessingShape" mc:Ignorable="w14 w15 w16se wp14">
+<w:footnotes xmlns:wpc="http://schemas.microsoft.com/office/word/2010/wordprocessingCanvas" xmlns:cx="http://schemas.microsoft.com/office/drawing/2014/chartex" xmlns:cx1="http://schemas.microsoft.com/office/drawing/2015/9/8/chartex" xmlns:mc="http://schemas.openxmlformats.org/markup-compatibility/2006" xmlns:o="urn:schemas-microsoft-com:office:office" xmlns:r="http://schemas.openxmlformats.org/officeDocument/2006/relationships" xmlns:m="http://schemas.openxmlformats.org/officeDocument/2006/math" xmlns:v="urn:schemas-microsoft-com:vml" xmlns:wp14="http://schemas.microsoft.com/office/word/2010/wordprocessingDrawing" xmlns:wp="http://schemas.openxmlformats.org/drawingml/2006/wordprocessingDrawing" xmlns:w10="urn:schemas-microsoft-com:office:word" xmlns:w="http://schemas.openxmlformats.org/wordprocessingml/2006/main" xmlns:w14="http://schemas.microsoft.com/office/word/2010/wordml" xmlns:w15="http://schemas.microsoft.com/office/word/2012/wordml" xmlns:w16se="http://schemas.microsoft.com/office/word/2015/wordml/symex" xmlns:wpg="http://schemas.microsoft.com/office/word/2010/wordprocessingGroup" xmlns:wpi="http://schemas.microsoft.com/office/word/2010/wordprocessingInk" xmlns:wne="http://schemas.microsoft.com/office/word/2006/wordml" xmlns:wps="http://schemas.microsoft.com/office/word/2010/wordprocessingShape" mc:Ignorable="w14 w15 w16se wp14">
   <w:footnote w:type="separator" w:id="-1">
     <w:p>
       <w:pPr>
@@ -2228,7 +2282,7 @@
 </file>
 
 <file path=word/numbering.xml><?xml version="1.0" encoding="utf-8"?>
-<w:numbering xmlns:wpc="http://schemas.microsoft.com/office/word/2010/wordprocessingCanvas" xmlns:cx="http://schemas.microsoft.com/office/drawing/2014/chartex" xmlns:mc="http://schemas.openxmlformats.org/markup-compatibility/2006" xmlns:o="urn:schemas-microsoft-com:office:office" xmlns:r="http://schemas.openxmlformats.org/officeDocument/2006/relationships" xmlns:m="http://schemas.openxmlformats.org/officeDocument/2006/math" xmlns:v="urn:schemas-microsoft-com:vml" xmlns:wp14="http://schemas.microsoft.com/office/word/2010/wordprocessingDrawing" xmlns:wp="http://schemas.openxmlformats.org/drawingml/2006/wordprocessingDrawing" xmlns:w10="urn:schemas-microsoft-com:office:word" xmlns:w="http://schemas.openxmlformats.org/wordprocessingml/2006/main" xmlns:w14="http://schemas.microsoft.com/office/word/2010/wordml" xmlns:w15="http://schemas.microsoft.com/office/word/2012/wordml" xmlns:w16se="http://schemas.microsoft.com/office/word/2015/wordml/symex" xmlns:wpg="http://schemas.microsoft.com/office/word/2010/wordprocessingGroup" xmlns:wpi="http://schemas.microsoft.com/office/word/2010/wordprocessingInk" xmlns:wne="http://schemas.microsoft.com/office/word/2006/wordml" xmlns:wps="http://schemas.microsoft.com/office/word/2010/wordprocessingShape" mc:Ignorable="w14 w15 w16se wp14">
+<w:numbering xmlns:wpc="http://schemas.microsoft.com/office/word/2010/wordprocessingCanvas" xmlns:cx="http://schemas.microsoft.com/office/drawing/2014/chartex" xmlns:cx1="http://schemas.microsoft.com/office/drawing/2015/9/8/chartex" xmlns:mc="http://schemas.openxmlformats.org/markup-compatibility/2006" xmlns:o="urn:schemas-microsoft-com:office:office" xmlns:r="http://schemas.openxmlformats.org/officeDocument/2006/relationships" xmlns:m="http://schemas.openxmlformats.org/officeDocument/2006/math" xmlns:v="urn:schemas-microsoft-com:vml" xmlns:wp14="http://schemas.microsoft.com/office/word/2010/wordprocessingDrawing" xmlns:wp="http://schemas.openxmlformats.org/drawingml/2006/wordprocessingDrawing" xmlns:w10="urn:schemas-microsoft-com:office:word" xmlns:w="http://schemas.openxmlformats.org/wordprocessingml/2006/main" xmlns:w14="http://schemas.microsoft.com/office/word/2010/wordml" xmlns:w15="http://schemas.microsoft.com/office/word/2012/wordml" xmlns:w16se="http://schemas.microsoft.com/office/word/2015/wordml/symex" xmlns:wpg="http://schemas.microsoft.com/office/word/2010/wordprocessingGroup" xmlns:wpi="http://schemas.microsoft.com/office/word/2010/wordprocessingInk" xmlns:wne="http://schemas.microsoft.com/office/word/2006/wordml" xmlns:wps="http://schemas.microsoft.com/office/word/2010/wordprocessingShape" mc:Ignorable="w14 w15 w16se wp14">
   <w:abstractNum w:abstractNumId="0" w15:restartNumberingAfterBreak="0">
     <w:nsid w:val="072543B9"/>
     <w:multiLevelType w:val="hybridMultilevel"/>
@@ -4865,7 +4919,7 @@
 </file>
 
 <file path=customXml/itemProps2.xml><?xml version="1.0" encoding="utf-8"?>
-<ds:datastoreItem xmlns:ds="http://schemas.openxmlformats.org/officeDocument/2006/customXml" ds:itemID="{001216E5-AB5F-4F6F-9AC7-0F18D74E4B99}">
+<ds:datastoreItem xmlns:ds="http://schemas.openxmlformats.org/officeDocument/2006/customXml" ds:itemID="{06F37070-256C-4654-A7F8-F3B60FD61ECA}">
   <ds:schemaRefs>
     <ds:schemaRef ds:uri="http://schemas.openxmlformats.org/officeDocument/2006/bibliography"/>
   </ds:schemaRefs>

</xml_diff>